<commit_message>
test(lab4) : complete Lab 4 Test automation and update documentation
</commit_message>
<xml_diff>
--- a/Lab4_TestScript.docx
+++ b/Lab4_TestScript.docx
@@ -782,29 +782,7 @@
           <w:cs/>
           <w:lang w:bidi="th-TH"/>
         </w:rPr>
-        <w:t>ฟอร</w:t>
-      </w:r>
-      <w:proofErr w:type="spellStart"/>
-      <w:r>
-        <w:rPr>
-          <w:rFonts w:ascii="TH SarabunPSK" w:hAnsi="TH SarabunPSK" w:cs="TH SarabunPSK" w:hint="cs"/>
-          <w:sz w:val="32"/>
-          <w:szCs w:val="32"/>
-          <w:cs/>
-          <w:lang w:bidi="th-TH"/>
-        </w:rPr>
-        <w:t>์แมต</w:t>
-      </w:r>
-      <w:proofErr w:type="spellEnd"/>
-      <w:r>
-        <w:rPr>
-          <w:rFonts w:ascii="TH SarabunPSK" w:hAnsi="TH SarabunPSK" w:cs="TH SarabunPSK" w:hint="cs"/>
-          <w:sz w:val="32"/>
-          <w:szCs w:val="32"/>
-          <w:cs/>
-          <w:lang w:bidi="th-TH"/>
-        </w:rPr>
-        <w:t xml:space="preserve">ของเบอร์โทรศัพท์ที่อนุญาตให้กรอกคือ </w:t>
+        <w:t xml:space="preserve">ฟอร์แมตของเบอร์โทรศัพท์ที่อนุญาตให้กรอกคือ </w:t>
       </w:r>
       <w:r>
         <w:rPr>
@@ -1378,13 +1356,34 @@
       </w:pPr>
       <w:r>
         <w:rPr>
-          <w:rFonts w:ascii="TH SarabunPSK" w:hAnsi="TH SarabunPSK" w:cs="TH SarabunPSK" w:hint="cs"/>
+          <w:rFonts w:ascii="TH SarabunPSK" w:hAnsi="TH SarabunPSK" w:cs="TH SarabunPSK"/>
           <w:sz w:val="32"/>
           <w:szCs w:val="32"/>
           <w:lang w:bidi="th-TH"/>
         </w:rPr>
-        <w:t>___________________________________________________________________________________________________________________________________________________________________________________________________________________________________________________________________________________________________________________________________________________________________________________________________________</w:t>
+        <w:t xml:space="preserve">Chrome </w:t>
       </w:r>
+      <w:r>
+        <w:rPr>
+          <w:rFonts w:ascii="TH SarabunPSK" w:hAnsi="TH SarabunPSK" w:cs="TH SarabunPSK"/>
+          <w:sz w:val="32"/>
+          <w:szCs w:val="32"/>
+          <w:lang w:bidi="th-TH"/>
+        </w:rPr>
+        <w:t>Version 143.0.7499.170</w:t>
+      </w:r>
+    </w:p>
+    <w:p>
+      <w:pPr>
+        <w:pStyle w:val="ListParagraph"/>
+        <w:ind w:left="360"/>
+        <w:rPr>
+          <w:rFonts w:ascii="TH SarabunPSK" w:hAnsi="TH SarabunPSK" w:cs="TH SarabunPSK"/>
+          <w:sz w:val="32"/>
+          <w:szCs w:val="32"/>
+          <w:lang w:bidi="th-TH"/>
+        </w:rPr>
+      </w:pPr>
     </w:p>
     <w:p>
       <w:pPr>
@@ -1463,6 +1462,7 @@
           <w:rFonts w:ascii="TH SarabunPSK" w:hAnsi="TH SarabunPSK" w:cs="TH SarabunPSK"/>
           <w:sz w:val="32"/>
           <w:szCs w:val="32"/>
+          <w:lang w:bidi="th-TH"/>
         </w:rPr>
       </w:pPr>
       <w:r>
@@ -1470,10 +1470,51 @@
           <w:rFonts w:ascii="TH SarabunPSK" w:hAnsi="TH SarabunPSK" w:cs="TH SarabunPSK" w:hint="cs"/>
           <w:sz w:val="32"/>
           <w:szCs w:val="32"/>
+          <w:cs/>
           <w:lang w:bidi="th-TH"/>
         </w:rPr>
-        <w:t>_____________________________________________________________________________________________________________________________________________________________________________________________________________________________________________</w:t>
+        <w:t>นายวีรภัทร วิเศษสมบัติ</w:t>
       </w:r>
+      <w:r>
+        <w:rPr>
+          <w:rFonts w:ascii="TH SarabunPSK" w:hAnsi="TH SarabunPSK" w:cs="TH SarabunPSK"/>
+          <w:sz w:val="32"/>
+          <w:szCs w:val="32"/>
+          <w:lang w:bidi="th-TH"/>
+        </w:rPr>
+        <w:t xml:space="preserve"> 663380025-7</w:t>
+      </w:r>
+      <w:r>
+        <w:rPr>
+          <w:rFonts w:ascii="TH SarabunPSK" w:hAnsi="TH SarabunPSK" w:cs="TH SarabunPSK" w:hint="cs"/>
+          <w:sz w:val="32"/>
+          <w:szCs w:val="32"/>
+          <w:cs/>
+          <w:lang w:bidi="th-TH"/>
+        </w:rPr>
+        <w:t xml:space="preserve"> </w:t>
+      </w:r>
+      <w:r>
+        <w:rPr>
+          <w:rFonts w:ascii="TH SarabunPSK" w:hAnsi="TH SarabunPSK" w:cs="TH SarabunPSK"/>
+          <w:sz w:val="32"/>
+          <w:szCs w:val="32"/>
+          <w:lang w:bidi="th-TH"/>
+        </w:rPr>
+        <w:t>Section 1</w:t>
+      </w:r>
+    </w:p>
+    <w:p>
+      <w:pPr>
+        <w:pStyle w:val="ListParagraph"/>
+        <w:ind w:left="360"/>
+        <w:rPr>
+          <w:rFonts w:ascii="TH SarabunPSK" w:hAnsi="TH SarabunPSK" w:cs="TH SarabunPSK" w:hint="cs"/>
+          <w:sz w:val="32"/>
+          <w:szCs w:val="32"/>
+          <w:cs/>
+        </w:rPr>
+      </w:pPr>
     </w:p>
     <w:p>
       <w:pPr>
@@ -1919,7 +1960,7 @@
     <w:p>
       <w:pPr>
         <w:rPr>
-          <w:rFonts w:ascii="TH SarabunPSK" w:hAnsi="TH SarabunPSK" w:cs="TH SarabunPSK" w:hint="cs"/>
+          <w:rFonts w:ascii="TH SarabunPSK" w:hAnsi="TH SarabunPSK" w:cs="TH SarabunPSK"/>
           <w:sz w:val="32"/>
           <w:szCs w:val="32"/>
           <w:lang w:bidi="th-TH"/>
@@ -1957,7 +1998,7 @@
     <w:tbl>
       <w:tblPr>
         <w:tblStyle w:val="TableGrid"/>
-        <w:tblW w:w="14130" w:type="dxa"/>
+        <w:tblW w:w="14522" w:type="dxa"/>
         <w:tblInd w:w="-635" w:type="dxa"/>
         <w:tblLook w:val="04A0" w:firstRow="1" w:lastRow="0" w:firstColumn="1" w:lastColumn="0" w:noHBand="0" w:noVBand="1"/>
       </w:tblPr>
@@ -1969,7 +2010,7 @@
         <w:gridCol w:w="2164"/>
         <w:gridCol w:w="439"/>
         <w:gridCol w:w="2279"/>
-        <w:gridCol w:w="1352"/>
+        <w:gridCol w:w="1744"/>
       </w:tblGrid>
       <w:tr>
         <w:tc>
@@ -2128,7 +2169,7 @@
         </w:tc>
         <w:tc>
           <w:tcPr>
-            <w:tcW w:w="4070" w:type="dxa"/>
+            <w:tcW w:w="4462" w:type="dxa"/>
             <w:gridSpan w:val="3"/>
           </w:tcPr>
           <w:p>
@@ -2275,17 +2316,7 @@
                 <w:cs/>
                 <w:lang w:bidi="th-TH"/>
               </w:rPr>
-              <w:t>อบรมเชิงปฏิบั</w:t>
-            </w:r>
-            <w:r>
-              <w:rPr>
-                <w:rFonts w:ascii="TH SarabunPSK" w:hAnsi="TH SarabunPSK" w:cs="TH SarabunPSK" w:hint="cs"/>
-                <w:sz w:val="32"/>
-                <w:szCs w:val="32"/>
-                <w:cs/>
-                <w:lang w:bidi="th-TH"/>
-              </w:rPr>
-              <w:t>ติการ</w:t>
+              <w:t>อบรมเชิงปฏิบัติการ</w:t>
             </w:r>
             <w:r>
               <w:rPr>
@@ -2341,7 +2372,7 @@
         </w:tc>
         <w:tc>
           <w:tcPr>
-            <w:tcW w:w="4070" w:type="dxa"/>
+            <w:tcW w:w="4462" w:type="dxa"/>
             <w:gridSpan w:val="3"/>
           </w:tcPr>
           <w:p>
@@ -2353,6 +2384,34 @@
                 <w:lang w:bidi="th-TH"/>
               </w:rPr>
             </w:pPr>
+            <w:r>
+              <w:rPr>
+                <w:rFonts w:ascii="TH SarabunPSK" w:hAnsi="TH SarabunPSK" w:cs="TH SarabunPSK"/>
+                <w:sz w:val="32"/>
+                <w:szCs w:val="32"/>
+                <w:cs/>
+                <w:lang w:bidi="th-TH"/>
+              </w:rPr>
+              <w:t xml:space="preserve">นายวีรภัทร วิเศษสมบัติ 663380025-7 </w:t>
+            </w:r>
+            <w:r>
+              <w:rPr>
+                <w:rFonts w:ascii="TH SarabunPSK" w:hAnsi="TH SarabunPSK" w:cs="TH SarabunPSK"/>
+                <w:sz w:val="32"/>
+                <w:szCs w:val="32"/>
+              </w:rPr>
+              <w:t xml:space="preserve">Section </w:t>
+            </w:r>
+            <w:r>
+              <w:rPr>
+                <w:rFonts w:ascii="TH SarabunPSK" w:hAnsi="TH SarabunPSK" w:cs="TH SarabunPSK"/>
+                <w:sz w:val="32"/>
+                <w:szCs w:val="32"/>
+                <w:cs/>
+                <w:lang w:bidi="th-TH"/>
+              </w:rPr>
+              <w:t>1</w:t>
+            </w:r>
           </w:p>
         </w:tc>
       </w:tr>
@@ -2544,7 +2603,7 @@
         </w:tc>
         <w:tc>
           <w:tcPr>
-            <w:tcW w:w="4070" w:type="dxa"/>
+            <w:tcW w:w="4462" w:type="dxa"/>
             <w:gridSpan w:val="3"/>
           </w:tcPr>
           <w:p>
@@ -2705,7 +2764,7 @@
         </w:tc>
         <w:tc>
           <w:tcPr>
-            <w:tcW w:w="4070" w:type="dxa"/>
+            <w:tcW w:w="4462" w:type="dxa"/>
             <w:gridSpan w:val="3"/>
           </w:tcPr>
           <w:p>
@@ -2717,6 +2776,15 @@
                 <w:lang w:bidi="th-TH"/>
               </w:rPr>
             </w:pPr>
+            <w:r>
+              <w:rPr>
+                <w:rFonts w:ascii="TH SarabunPSK" w:hAnsi="TH SarabunPSK" w:cs="TH SarabunPSK"/>
+                <w:sz w:val="32"/>
+                <w:szCs w:val="32"/>
+                <w:lang w:bidi="th-TH"/>
+              </w:rPr>
+              <w:t>1/1/2569</w:t>
+            </w:r>
           </w:p>
         </w:tc>
       </w:tr>
@@ -2785,7 +2853,7 @@
         </w:tc>
         <w:tc>
           <w:tcPr>
-            <w:tcW w:w="10883" w:type="dxa"/>
+            <w:tcW w:w="11275" w:type="dxa"/>
             <w:gridSpan w:val="6"/>
           </w:tcPr>
           <w:p>
@@ -2855,7 +2923,7 @@
         </w:tc>
         <w:tc>
           <w:tcPr>
-            <w:tcW w:w="10883" w:type="dxa"/>
+            <w:tcW w:w="11275" w:type="dxa"/>
             <w:gridSpan w:val="6"/>
           </w:tcPr>
           <w:p>
@@ -3468,7 +3536,7 @@
         </w:tc>
         <w:tc>
           <w:tcPr>
-            <w:tcW w:w="1352" w:type="dxa"/>
+            <w:tcW w:w="1744" w:type="dxa"/>
           </w:tcPr>
           <w:p>
             <w:pPr>
@@ -3809,12 +3877,71 @@
           <w:p>
             <w:pPr>
               <w:rPr>
-                <w:rFonts w:ascii="TH SarabunPSK" w:hAnsi="TH SarabunPSK" w:cs="TH SarabunPSK"/>
-                <w:sz w:val="32"/>
-                <w:szCs w:val="32"/>
-                <w:lang w:bidi="th-TH"/>
-              </w:rPr>
-            </w:pPr>
+                <w:rFonts w:ascii="TH SarabunPSK" w:hAnsi="TH SarabunPSK" w:cs="TH SarabunPSK" w:hint="cs"/>
+                <w:sz w:val="32"/>
+                <w:szCs w:val="32"/>
+                <w:cs/>
+                <w:lang w:bidi="th-TH"/>
+              </w:rPr>
+            </w:pPr>
+            <w:r>
+              <w:rPr>
+                <w:rFonts w:ascii="TH SarabunPSK" w:hAnsi="TH SarabunPSK" w:cs="TH SarabunPSK" w:hint="cs"/>
+                <w:sz w:val="32"/>
+                <w:szCs w:val="32"/>
+                <w:cs/>
+                <w:lang w:bidi="th-TH"/>
+              </w:rPr>
+              <w:t>สามารถเปิดเว็บไซต์และแสดง</w:t>
+            </w:r>
+            <w:r>
+              <w:rPr>
+                <w:rFonts w:ascii="TH SarabunPSK" w:hAnsi="TH SarabunPSK" w:cs="TH SarabunPSK" w:hint="cs"/>
+                <w:sz w:val="32"/>
+                <w:szCs w:val="32"/>
+                <w:cs/>
+                <w:lang w:bidi="th-TH"/>
+              </w:rPr>
+              <w:t xml:space="preserve">หน้า </w:t>
+            </w:r>
+            <w:r>
+              <w:rPr>
+                <w:rFonts w:ascii="TH SarabunPSK" w:hAnsi="TH SarabunPSK" w:cs="TH SarabunPSK"/>
+                <w:sz w:val="32"/>
+                <w:szCs w:val="32"/>
+                <w:lang w:bidi="th-TH"/>
+              </w:rPr>
+              <w:t>Workshop</w:t>
+            </w:r>
+            <w:r>
+              <w:rPr>
+                <w:rFonts w:ascii="TH SarabunPSK" w:hAnsi="TH SarabunPSK" w:cs="TH SarabunPSK" w:hint="cs"/>
+                <w:sz w:val="32"/>
+                <w:szCs w:val="32"/>
+                <w:cs/>
+                <w:lang w:bidi="th-TH"/>
+              </w:rPr>
+              <w:t xml:space="preserve"> </w:t>
+            </w:r>
+            <w:r>
+              <w:rPr>
+                <w:rFonts w:ascii="TH SarabunPSK" w:hAnsi="TH SarabunPSK" w:cs="TH SarabunPSK" w:hint="cs"/>
+                <w:sz w:val="32"/>
+                <w:szCs w:val="32"/>
+                <w:lang w:bidi="th-TH"/>
+              </w:rPr>
+              <w:t>Registration</w:t>
+            </w:r>
+            <w:r>
+              <w:rPr>
+                <w:rFonts w:ascii="TH SarabunPSK" w:hAnsi="TH SarabunPSK" w:cs="TH SarabunPSK" w:hint="cs"/>
+                <w:sz w:val="32"/>
+                <w:szCs w:val="32"/>
+                <w:cs/>
+                <w:lang w:bidi="th-TH"/>
+              </w:rPr>
+              <w:t xml:space="preserve"> ได้</w:t>
+            </w:r>
           </w:p>
         </w:tc>
         <w:tc>
@@ -3823,18 +3950,69 @@
           </w:tcPr>
           <w:p>
             <w:pPr>
-              <w:rPr>
-                <w:rFonts w:ascii="TH SarabunPSK" w:hAnsi="TH SarabunPSK" w:cs="TH SarabunPSK"/>
-                <w:sz w:val="32"/>
-                <w:szCs w:val="32"/>
-                <w:lang w:bidi="th-TH"/>
-              </w:rPr>
-            </w:pPr>
-          </w:p>
-        </w:tc>
-        <w:tc>
-          <w:tcPr>
-            <w:tcW w:w="1352" w:type="dxa"/>
+              <w:jc w:val="center"/>
+              <w:rPr>
+                <w:rFonts w:ascii="TH SarabunPSK" w:hAnsi="TH SarabunPSK" w:cs="TH SarabunPSK"/>
+                <w:sz w:val="32"/>
+                <w:szCs w:val="32"/>
+                <w:lang w:bidi="th-TH"/>
+              </w:rPr>
+            </w:pPr>
+            <w:r>
+              <w:rPr>
+                <w:rFonts w:ascii="TH SarabunPSK" w:hAnsi="TH SarabunPSK" w:cs="TH SarabunPSK" w:hint="cs"/>
+                <w:noProof/>
+                <w:sz w:val="32"/>
+                <w:szCs w:val="32"/>
+                <w:lang w:bidi="th-TH"/>
+              </w:rPr>
+              <w:drawing>
+                <wp:inline distT="0" distB="0" distL="0" distR="0" wp14:anchorId="24C60790" wp14:editId="5C1CD795">
+                  <wp:extent cx="201761" cy="191069"/>
+                  <wp:effectExtent l="0" t="0" r="8255" b="0"/>
+                  <wp:docPr id="282511757" name="Picture 282511757"/>
+                  <wp:cNvGraphicFramePr>
+                    <a:graphicFrameLocks xmlns:a="http://schemas.openxmlformats.org/drawingml/2006/main" noChangeAspect="1"/>
+                  </wp:cNvGraphicFramePr>
+                  <a:graphic xmlns:a="http://schemas.openxmlformats.org/drawingml/2006/main">
+                    <a:graphicData uri="http://schemas.openxmlformats.org/drawingml/2006/picture">
+                      <pic:pic xmlns:pic="http://schemas.openxmlformats.org/drawingml/2006/picture">
+                        <pic:nvPicPr>
+                          <pic:cNvPr id="1" name="th[1].png"/>
+                          <pic:cNvPicPr/>
+                        </pic:nvPicPr>
+                        <pic:blipFill>
+                          <a:blip r:embed="rId8" cstate="print">
+                            <a:extLst>
+                              <a:ext uri="{28A0092B-C50C-407E-A947-70E740481C1C}">
+                                <a14:useLocalDpi xmlns:a14="http://schemas.microsoft.com/office/drawing/2010/main" val="0"/>
+                              </a:ext>
+                            </a:extLst>
+                          </a:blip>
+                          <a:stretch>
+                            <a:fillRect/>
+                          </a:stretch>
+                        </pic:blipFill>
+                        <pic:spPr>
+                          <a:xfrm>
+                            <a:off x="0" y="0"/>
+                            <a:ext cx="214886" cy="203498"/>
+                          </a:xfrm>
+                          <a:prstGeom prst="rect">
+                            <a:avLst/>
+                          </a:prstGeom>
+                        </pic:spPr>
+                      </pic:pic>
+                    </a:graphicData>
+                  </a:graphic>
+                </wp:inline>
+              </w:drawing>
+            </w:r>
+          </w:p>
+        </w:tc>
+        <w:tc>
+          <w:tcPr>
+            <w:tcW w:w="1744" w:type="dxa"/>
           </w:tcPr>
           <w:p>
             <w:pPr>
@@ -4728,6 +4906,54 @@
                 <w:lang w:bidi="th-TH"/>
               </w:rPr>
             </w:pPr>
+            <w:r>
+              <w:rPr>
+                <w:rFonts w:ascii="TH SarabunPSK" w:hAnsi="TH SarabunPSK" w:cs="TH SarabunPSK" w:hint="cs"/>
+                <w:sz w:val="32"/>
+                <w:szCs w:val="32"/>
+                <w:cs/>
+                <w:lang w:bidi="th-TH"/>
+              </w:rPr>
+              <w:t>สามารถกรอกข้อมูลตาม</w:t>
+            </w:r>
+            <w:r>
+              <w:rPr>
+                <w:rFonts w:ascii="TH SarabunPSK" w:hAnsi="TH SarabunPSK" w:cs="TH SarabunPSK"/>
+                <w:sz w:val="32"/>
+                <w:szCs w:val="32"/>
+                <w:lang w:bidi="th-TH"/>
+              </w:rPr>
+              <w:t xml:space="preserve"> Test Case</w:t>
+            </w:r>
+            <w:r>
+              <w:rPr>
+                <w:rFonts w:ascii="TH SarabunPSK" w:hAnsi="TH SarabunPSK" w:cs="TH SarabunPSK" w:hint="cs"/>
+                <w:sz w:val="32"/>
+                <w:szCs w:val="32"/>
+                <w:cs/>
+                <w:lang w:bidi="th-TH"/>
+              </w:rPr>
+              <w:t xml:space="preserve"> ได้ และแสดงหน้า</w:t>
+            </w:r>
+            <w:r>
+              <w:rPr>
+                <w:rFonts w:ascii="TH SarabunPSK" w:hAnsi="TH SarabunPSK" w:cs="TH SarabunPSK"/>
+                <w:sz w:val="32"/>
+                <w:szCs w:val="32"/>
+                <w:lang w:bidi="th-TH"/>
+              </w:rPr>
+              <w:t xml:space="preserve"> Success.html</w:t>
+            </w:r>
+            <w:r>
+              <w:rPr>
+                <w:rFonts w:ascii="TH SarabunPSK" w:hAnsi="TH SarabunPSK" w:cs="TH SarabunPSK" w:hint="cs"/>
+                <w:sz w:val="32"/>
+                <w:szCs w:val="32"/>
+                <w:cs/>
+                <w:lang w:bidi="th-TH"/>
+              </w:rPr>
+              <w:t xml:space="preserve"> ได้</w:t>
+            </w:r>
           </w:p>
         </w:tc>
         <w:tc>
@@ -4736,18 +4962,69 @@
           </w:tcPr>
           <w:p>
             <w:pPr>
-              <w:rPr>
-                <w:rFonts w:ascii="TH SarabunPSK" w:hAnsi="TH SarabunPSK" w:cs="TH SarabunPSK"/>
-                <w:sz w:val="32"/>
-                <w:szCs w:val="32"/>
-                <w:lang w:bidi="th-TH"/>
-              </w:rPr>
-            </w:pPr>
-          </w:p>
-        </w:tc>
-        <w:tc>
-          <w:tcPr>
-            <w:tcW w:w="1352" w:type="dxa"/>
+              <w:jc w:val="center"/>
+              <w:rPr>
+                <w:rFonts w:ascii="TH SarabunPSK" w:hAnsi="TH SarabunPSK" w:cs="TH SarabunPSK"/>
+                <w:sz w:val="32"/>
+                <w:szCs w:val="32"/>
+                <w:lang w:bidi="th-TH"/>
+              </w:rPr>
+            </w:pPr>
+            <w:r>
+              <w:rPr>
+                <w:rFonts w:ascii="TH SarabunPSK" w:hAnsi="TH SarabunPSK" w:cs="TH SarabunPSK" w:hint="cs"/>
+                <w:noProof/>
+                <w:sz w:val="32"/>
+                <w:szCs w:val="32"/>
+                <w:lang w:bidi="th-TH"/>
+              </w:rPr>
+              <w:drawing>
+                <wp:inline distT="0" distB="0" distL="0" distR="0" wp14:anchorId="335E2B4C" wp14:editId="3EAFC0BA">
+                  <wp:extent cx="201761" cy="191069"/>
+                  <wp:effectExtent l="0" t="0" r="8255" b="0"/>
+                  <wp:docPr id="1469051898" name="Picture 1469051898"/>
+                  <wp:cNvGraphicFramePr>
+                    <a:graphicFrameLocks xmlns:a="http://schemas.openxmlformats.org/drawingml/2006/main" noChangeAspect="1"/>
+                  </wp:cNvGraphicFramePr>
+                  <a:graphic xmlns:a="http://schemas.openxmlformats.org/drawingml/2006/main">
+                    <a:graphicData uri="http://schemas.openxmlformats.org/drawingml/2006/picture">
+                      <pic:pic xmlns:pic="http://schemas.openxmlformats.org/drawingml/2006/picture">
+                        <pic:nvPicPr>
+                          <pic:cNvPr id="1" name="th[1].png"/>
+                          <pic:cNvPicPr/>
+                        </pic:nvPicPr>
+                        <pic:blipFill>
+                          <a:blip r:embed="rId8" cstate="print">
+                            <a:extLst>
+                              <a:ext uri="{28A0092B-C50C-407E-A947-70E740481C1C}">
+                                <a14:useLocalDpi xmlns:a14="http://schemas.microsoft.com/office/drawing/2010/main" val="0"/>
+                              </a:ext>
+                            </a:extLst>
+                          </a:blip>
+                          <a:stretch>
+                            <a:fillRect/>
+                          </a:stretch>
+                        </pic:blipFill>
+                        <pic:spPr>
+                          <a:xfrm>
+                            <a:off x="0" y="0"/>
+                            <a:ext cx="214886" cy="203498"/>
+                          </a:xfrm>
+                          <a:prstGeom prst="rect">
+                            <a:avLst/>
+                          </a:prstGeom>
+                        </pic:spPr>
+                      </pic:pic>
+                    </a:graphicData>
+                  </a:graphic>
+                </wp:inline>
+              </w:drawing>
+            </w:r>
+          </w:p>
+        </w:tc>
+        <w:tc>
+          <w:tcPr>
+            <w:tcW w:w="1744" w:type="dxa"/>
           </w:tcPr>
           <w:p>
             <w:pPr>
@@ -4982,7 +5259,7 @@
         </w:tc>
         <w:tc>
           <w:tcPr>
-            <w:tcW w:w="1352" w:type="dxa"/>
+            <w:tcW w:w="1744" w:type="dxa"/>
           </w:tcPr>
           <w:p>
             <w:pPr>
@@ -5271,16 +5548,7 @@
                 <w:szCs w:val="32"/>
                 <w:lang w:bidi="th-TH"/>
               </w:rPr>
-              <w:t xml:space="preserve"> </w:t>
-            </w:r>
-            <w:r>
-              <w:rPr>
-                <w:rFonts w:ascii="TH SarabunPSK" w:hAnsi="TH SarabunPSK" w:cs="TH SarabunPSK" w:hint="cs"/>
-                <w:sz w:val="32"/>
-                <w:szCs w:val="32"/>
-                <w:lang w:bidi="th-TH"/>
-              </w:rPr>
-              <w:t>Registration</w:t>
+              <w:t xml:space="preserve"> Registration</w:t>
             </w:r>
           </w:p>
         </w:tc>
@@ -5298,6 +5566,64 @@
                 <w:lang w:bidi="th-TH"/>
               </w:rPr>
             </w:pPr>
+            <w:r>
+              <w:rPr>
+                <w:rFonts w:ascii="TH SarabunPSK" w:hAnsi="TH SarabunPSK" w:cs="TH SarabunPSK" w:hint="cs"/>
+                <w:sz w:val="32"/>
+                <w:szCs w:val="32"/>
+                <w:cs/>
+                <w:lang w:bidi="th-TH"/>
+              </w:rPr>
+              <w:t>สามารถเปิดเว็บไซต์และแสดง</w:t>
+            </w:r>
+            <w:r>
+              <w:rPr>
+                <w:rFonts w:ascii="TH SarabunPSK" w:hAnsi="TH SarabunPSK" w:cs="TH SarabunPSK" w:hint="cs"/>
+                <w:sz w:val="32"/>
+                <w:szCs w:val="32"/>
+                <w:cs/>
+                <w:lang w:bidi="th-TH"/>
+              </w:rPr>
+              <w:t xml:space="preserve">หน้า </w:t>
+            </w:r>
+            <w:r>
+              <w:rPr>
+                <w:rFonts w:ascii="TH SarabunPSK" w:hAnsi="TH SarabunPSK" w:cs="TH SarabunPSK"/>
+                <w:sz w:val="32"/>
+                <w:szCs w:val="32"/>
+                <w:lang w:bidi="th-TH"/>
+              </w:rPr>
+              <w:t>Workshop</w:t>
+            </w:r>
+            <w:r>
+              <w:rPr>
+                <w:rFonts w:ascii="TH SarabunPSK" w:hAnsi="TH SarabunPSK" w:cs="TH SarabunPSK" w:hint="cs"/>
+                <w:sz w:val="32"/>
+                <w:szCs w:val="32"/>
+                <w:cs/>
+                <w:lang w:bidi="th-TH"/>
+              </w:rPr>
+              <w:t xml:space="preserve"> </w:t>
+            </w:r>
+            <w:r>
+              <w:rPr>
+                <w:rFonts w:ascii="TH SarabunPSK" w:hAnsi="TH SarabunPSK" w:cs="TH SarabunPSK" w:hint="cs"/>
+                <w:sz w:val="32"/>
+                <w:szCs w:val="32"/>
+                <w:lang w:bidi="th-TH"/>
+              </w:rPr>
+              <w:t>Registration</w:t>
+            </w:r>
+            <w:r>
+              <w:rPr>
+                <w:rFonts w:ascii="TH SarabunPSK" w:hAnsi="TH SarabunPSK" w:cs="TH SarabunPSK" w:hint="cs"/>
+                <w:sz w:val="32"/>
+                <w:szCs w:val="32"/>
+                <w:cs/>
+                <w:lang w:bidi="th-TH"/>
+              </w:rPr>
+              <w:t xml:space="preserve"> ได้</w:t>
+            </w:r>
           </w:p>
         </w:tc>
         <w:tc>
@@ -5306,18 +5632,69 @@
           </w:tcPr>
           <w:p>
             <w:pPr>
-              <w:rPr>
-                <w:rFonts w:ascii="TH SarabunPSK" w:hAnsi="TH SarabunPSK" w:cs="TH SarabunPSK"/>
-                <w:sz w:val="32"/>
-                <w:szCs w:val="32"/>
-                <w:lang w:bidi="th-TH"/>
-              </w:rPr>
-            </w:pPr>
-          </w:p>
-        </w:tc>
-        <w:tc>
-          <w:tcPr>
-            <w:tcW w:w="1352" w:type="dxa"/>
+              <w:jc w:val="center"/>
+              <w:rPr>
+                <w:rFonts w:ascii="TH SarabunPSK" w:hAnsi="TH SarabunPSK" w:cs="TH SarabunPSK"/>
+                <w:sz w:val="32"/>
+                <w:szCs w:val="32"/>
+                <w:lang w:bidi="th-TH"/>
+              </w:rPr>
+            </w:pPr>
+            <w:r>
+              <w:rPr>
+                <w:rFonts w:ascii="TH SarabunPSK" w:hAnsi="TH SarabunPSK" w:cs="TH SarabunPSK" w:hint="cs"/>
+                <w:noProof/>
+                <w:sz w:val="32"/>
+                <w:szCs w:val="32"/>
+                <w:lang w:bidi="th-TH"/>
+              </w:rPr>
+              <w:drawing>
+                <wp:inline distT="0" distB="0" distL="0" distR="0" wp14:anchorId="1659F965" wp14:editId="14C14E78">
+                  <wp:extent cx="201761" cy="191069"/>
+                  <wp:effectExtent l="0" t="0" r="8255" b="0"/>
+                  <wp:docPr id="1584796246" name="Picture 1584796246"/>
+                  <wp:cNvGraphicFramePr>
+                    <a:graphicFrameLocks xmlns:a="http://schemas.openxmlformats.org/drawingml/2006/main" noChangeAspect="1"/>
+                  </wp:cNvGraphicFramePr>
+                  <a:graphic xmlns:a="http://schemas.openxmlformats.org/drawingml/2006/main">
+                    <a:graphicData uri="http://schemas.openxmlformats.org/drawingml/2006/picture">
+                      <pic:pic xmlns:pic="http://schemas.openxmlformats.org/drawingml/2006/picture">
+                        <pic:nvPicPr>
+                          <pic:cNvPr id="1" name="th[1].png"/>
+                          <pic:cNvPicPr/>
+                        </pic:nvPicPr>
+                        <pic:blipFill>
+                          <a:blip r:embed="rId8" cstate="print">
+                            <a:extLst>
+                              <a:ext uri="{28A0092B-C50C-407E-A947-70E740481C1C}">
+                                <a14:useLocalDpi xmlns:a14="http://schemas.microsoft.com/office/drawing/2010/main" val="0"/>
+                              </a:ext>
+                            </a:extLst>
+                          </a:blip>
+                          <a:stretch>
+                            <a:fillRect/>
+                          </a:stretch>
+                        </pic:blipFill>
+                        <pic:spPr>
+                          <a:xfrm>
+                            <a:off x="0" y="0"/>
+                            <a:ext cx="214886" cy="203498"/>
+                          </a:xfrm>
+                          <a:prstGeom prst="rect">
+                            <a:avLst/>
+                          </a:prstGeom>
+                        </pic:spPr>
+                      </pic:pic>
+                    </a:graphicData>
+                  </a:graphic>
+                </wp:inline>
+              </w:drawing>
+            </w:r>
+          </w:p>
+        </w:tc>
+        <w:tc>
+          <w:tcPr>
+            <w:tcW w:w="1744" w:type="dxa"/>
           </w:tcPr>
           <w:p>
             <w:pPr>
@@ -5378,16 +5755,7 @@
                 <w:szCs w:val="32"/>
                 <w:lang w:bidi="th-TH"/>
               </w:rPr>
-              <w:t>Register Success</w:t>
-            </w:r>
-            <w:r>
-              <w:rPr>
-                <w:rFonts w:ascii="TH SarabunPSK" w:hAnsi="TH SarabunPSK" w:cs="TH SarabunPSK" w:hint="cs"/>
-                <w:sz w:val="32"/>
-                <w:szCs w:val="32"/>
-                <w:lang w:bidi="th-TH"/>
-              </w:rPr>
-              <w:t xml:space="preserve"> No Organization Info</w:t>
+              <w:t>Register Success No Organization Info</w:t>
             </w:r>
             <w:r>
               <w:rPr>
@@ -6020,6 +6388,54 @@
                 <w:lang w:bidi="th-TH"/>
               </w:rPr>
             </w:pPr>
+            <w:r>
+              <w:rPr>
+                <w:rFonts w:ascii="TH SarabunPSK" w:hAnsi="TH SarabunPSK" w:cs="TH SarabunPSK" w:hint="cs"/>
+                <w:sz w:val="32"/>
+                <w:szCs w:val="32"/>
+                <w:cs/>
+                <w:lang w:bidi="th-TH"/>
+              </w:rPr>
+              <w:t>สามารถกรอกข้อมูลตาม</w:t>
+            </w:r>
+            <w:r>
+              <w:rPr>
+                <w:rFonts w:ascii="TH SarabunPSK" w:hAnsi="TH SarabunPSK" w:cs="TH SarabunPSK"/>
+                <w:sz w:val="32"/>
+                <w:szCs w:val="32"/>
+                <w:lang w:bidi="th-TH"/>
+              </w:rPr>
+              <w:t xml:space="preserve"> Test Case</w:t>
+            </w:r>
+            <w:r>
+              <w:rPr>
+                <w:rFonts w:ascii="TH SarabunPSK" w:hAnsi="TH SarabunPSK" w:cs="TH SarabunPSK" w:hint="cs"/>
+                <w:sz w:val="32"/>
+                <w:szCs w:val="32"/>
+                <w:cs/>
+                <w:lang w:bidi="th-TH"/>
+              </w:rPr>
+              <w:t xml:space="preserve"> ได้ และแสดงหน้า</w:t>
+            </w:r>
+            <w:r>
+              <w:rPr>
+                <w:rFonts w:ascii="TH SarabunPSK" w:hAnsi="TH SarabunPSK" w:cs="TH SarabunPSK"/>
+                <w:sz w:val="32"/>
+                <w:szCs w:val="32"/>
+                <w:lang w:bidi="th-TH"/>
+              </w:rPr>
+              <w:t xml:space="preserve"> Success.html</w:t>
+            </w:r>
+            <w:r>
+              <w:rPr>
+                <w:rFonts w:ascii="TH SarabunPSK" w:hAnsi="TH SarabunPSK" w:cs="TH SarabunPSK" w:hint="cs"/>
+                <w:sz w:val="32"/>
+                <w:szCs w:val="32"/>
+                <w:cs/>
+                <w:lang w:bidi="th-TH"/>
+              </w:rPr>
+              <w:t xml:space="preserve"> ได้</w:t>
+            </w:r>
           </w:p>
         </w:tc>
         <w:tc>
@@ -6028,18 +6444,69 @@
           </w:tcPr>
           <w:p>
             <w:pPr>
-              <w:rPr>
-                <w:rFonts w:ascii="TH SarabunPSK" w:hAnsi="TH SarabunPSK" w:cs="TH SarabunPSK"/>
-                <w:sz w:val="32"/>
-                <w:szCs w:val="32"/>
-                <w:lang w:bidi="th-TH"/>
-              </w:rPr>
-            </w:pPr>
-          </w:p>
-        </w:tc>
-        <w:tc>
-          <w:tcPr>
-            <w:tcW w:w="1352" w:type="dxa"/>
+              <w:jc w:val="center"/>
+              <w:rPr>
+                <w:rFonts w:ascii="TH SarabunPSK" w:hAnsi="TH SarabunPSK" w:cs="TH SarabunPSK"/>
+                <w:sz w:val="32"/>
+                <w:szCs w:val="32"/>
+                <w:lang w:bidi="th-TH"/>
+              </w:rPr>
+            </w:pPr>
+            <w:r>
+              <w:rPr>
+                <w:rFonts w:ascii="TH SarabunPSK" w:hAnsi="TH SarabunPSK" w:cs="TH SarabunPSK" w:hint="cs"/>
+                <w:noProof/>
+                <w:sz w:val="32"/>
+                <w:szCs w:val="32"/>
+                <w:lang w:bidi="th-TH"/>
+              </w:rPr>
+              <w:drawing>
+                <wp:inline distT="0" distB="0" distL="0" distR="0" wp14:anchorId="4A3C145D" wp14:editId="7DE5FE09">
+                  <wp:extent cx="201761" cy="191069"/>
+                  <wp:effectExtent l="0" t="0" r="8255" b="0"/>
+                  <wp:docPr id="903564354" name="Picture 903564354"/>
+                  <wp:cNvGraphicFramePr>
+                    <a:graphicFrameLocks xmlns:a="http://schemas.openxmlformats.org/drawingml/2006/main" noChangeAspect="1"/>
+                  </wp:cNvGraphicFramePr>
+                  <a:graphic xmlns:a="http://schemas.openxmlformats.org/drawingml/2006/main">
+                    <a:graphicData uri="http://schemas.openxmlformats.org/drawingml/2006/picture">
+                      <pic:pic xmlns:pic="http://schemas.openxmlformats.org/drawingml/2006/picture">
+                        <pic:nvPicPr>
+                          <pic:cNvPr id="1" name="th[1].png"/>
+                          <pic:cNvPicPr/>
+                        </pic:nvPicPr>
+                        <pic:blipFill>
+                          <a:blip r:embed="rId8" cstate="print">
+                            <a:extLst>
+                              <a:ext uri="{28A0092B-C50C-407E-A947-70E740481C1C}">
+                                <a14:useLocalDpi xmlns:a14="http://schemas.microsoft.com/office/drawing/2010/main" val="0"/>
+                              </a:ext>
+                            </a:extLst>
+                          </a:blip>
+                          <a:stretch>
+                            <a:fillRect/>
+                          </a:stretch>
+                        </pic:blipFill>
+                        <pic:spPr>
+                          <a:xfrm>
+                            <a:off x="0" y="0"/>
+                            <a:ext cx="214886" cy="203498"/>
+                          </a:xfrm>
+                          <a:prstGeom prst="rect">
+                            <a:avLst/>
+                          </a:prstGeom>
+                        </pic:spPr>
+                      </pic:pic>
+                    </a:graphicData>
+                  </a:graphic>
+                </wp:inline>
+              </w:drawing>
+            </w:r>
+          </w:p>
+        </w:tc>
+        <w:tc>
+          <w:tcPr>
+            <w:tcW w:w="1744" w:type="dxa"/>
           </w:tcPr>
           <w:p>
             <w:pPr>
@@ -6127,7 +6594,7 @@
     <w:tbl>
       <w:tblPr>
         <w:tblStyle w:val="TableGrid"/>
-        <w:tblW w:w="14130" w:type="dxa"/>
+        <w:tblW w:w="14664" w:type="dxa"/>
         <w:tblInd w:w="-635" w:type="dxa"/>
         <w:tblLook w:val="04A0" w:firstRow="1" w:lastRow="0" w:firstColumn="1" w:lastColumn="0" w:noHBand="0" w:noVBand="1"/>
       </w:tblPr>
@@ -6139,7 +6606,7 @@
         <w:gridCol w:w="2164"/>
         <w:gridCol w:w="439"/>
         <w:gridCol w:w="2279"/>
-        <w:gridCol w:w="1352"/>
+        <w:gridCol w:w="1886"/>
       </w:tblGrid>
       <w:tr>
         <w:tc>
@@ -6307,7 +6774,7 @@
         </w:tc>
         <w:tc>
           <w:tcPr>
-            <w:tcW w:w="4070" w:type="dxa"/>
+            <w:tcW w:w="4604" w:type="dxa"/>
             <w:gridSpan w:val="3"/>
           </w:tcPr>
           <w:p>
@@ -6424,17 +6891,7 @@
                 <w:cs/>
                 <w:lang w:bidi="th-TH"/>
               </w:rPr>
-              <w:t>ลงทะเบียนเข้า</w:t>
-            </w:r>
-            <w:r>
-              <w:rPr>
-                <w:rFonts w:ascii="TH SarabunPSK" w:hAnsi="TH SarabunPSK" w:cs="TH SarabunPSK" w:hint="cs"/>
-                <w:sz w:val="32"/>
-                <w:szCs w:val="32"/>
-                <w:cs/>
-                <w:lang w:bidi="th-TH"/>
-              </w:rPr>
-              <w:t>ร่วม</w:t>
+              <w:t>ลงทะเบียนเข้าร่วม</w:t>
             </w:r>
             <w:r>
               <w:rPr>
@@ -6513,7 +6970,7 @@
         </w:tc>
         <w:tc>
           <w:tcPr>
-            <w:tcW w:w="4070" w:type="dxa"/>
+            <w:tcW w:w="4604" w:type="dxa"/>
             <w:gridSpan w:val="3"/>
           </w:tcPr>
           <w:p>
@@ -6525,6 +6982,34 @@
                 <w:lang w:bidi="th-TH"/>
               </w:rPr>
             </w:pPr>
+            <w:r>
+              <w:rPr>
+                <w:rFonts w:ascii="TH SarabunPSK" w:hAnsi="TH SarabunPSK" w:cs="TH SarabunPSK"/>
+                <w:sz w:val="32"/>
+                <w:szCs w:val="32"/>
+                <w:cs/>
+                <w:lang w:bidi="th-TH"/>
+              </w:rPr>
+              <w:t xml:space="preserve">นายวีรภัทร วิเศษสมบัติ 663380025-7 </w:t>
+            </w:r>
+            <w:r>
+              <w:rPr>
+                <w:rFonts w:ascii="TH SarabunPSK" w:hAnsi="TH SarabunPSK" w:cs="TH SarabunPSK"/>
+                <w:sz w:val="32"/>
+                <w:szCs w:val="32"/>
+              </w:rPr>
+              <w:t xml:space="preserve">Section </w:t>
+            </w:r>
+            <w:r>
+              <w:rPr>
+                <w:rFonts w:ascii="TH SarabunPSK" w:hAnsi="TH SarabunPSK" w:cs="TH SarabunPSK"/>
+                <w:sz w:val="32"/>
+                <w:szCs w:val="32"/>
+                <w:cs/>
+                <w:lang w:bidi="th-TH"/>
+              </w:rPr>
+              <w:t>1</w:t>
+            </w:r>
           </w:p>
         </w:tc>
       </w:tr>
@@ -6554,29 +7039,7 @@
                 <w:szCs w:val="32"/>
                 <w:lang w:bidi="th-TH"/>
               </w:rPr>
-              <w:t>U</w:t>
-            </w:r>
-            <w:r>
-              <w:rPr>
-                <w:rFonts w:ascii="TH SarabunPSK" w:hAnsi="TH SarabunPSK" w:cs="TH SarabunPSK" w:hint="cs"/>
-                <w:b/>
-                <w:bCs/>
-                <w:sz w:val="32"/>
-                <w:szCs w:val="32"/>
-                <w:lang w:bidi="th-TH"/>
-              </w:rPr>
-              <w:t>A</w:t>
-            </w:r>
-            <w:r>
-              <w:rPr>
-                <w:rFonts w:ascii="TH SarabunPSK" w:hAnsi="TH SarabunPSK" w:cs="TH SarabunPSK" w:hint="cs"/>
-                <w:b/>
-                <w:bCs/>
-                <w:sz w:val="32"/>
-                <w:szCs w:val="32"/>
-                <w:lang w:bidi="th-TH"/>
-              </w:rPr>
-              <w:t>T Name</w:t>
+              <w:t>UAT Name</w:t>
             </w:r>
             <w:r>
               <w:rPr>
@@ -6716,7 +7179,7 @@
         </w:tc>
         <w:tc>
           <w:tcPr>
-            <w:tcW w:w="4070" w:type="dxa"/>
+            <w:tcW w:w="4604" w:type="dxa"/>
             <w:gridSpan w:val="3"/>
           </w:tcPr>
           <w:p>
@@ -6877,7 +7340,7 @@
         </w:tc>
         <w:tc>
           <w:tcPr>
-            <w:tcW w:w="4070" w:type="dxa"/>
+            <w:tcW w:w="4604" w:type="dxa"/>
             <w:gridSpan w:val="3"/>
           </w:tcPr>
           <w:p>
@@ -6889,6 +7352,16 @@
                 <w:lang w:bidi="th-TH"/>
               </w:rPr>
             </w:pPr>
+            <w:r>
+              <w:rPr>
+                <w:rFonts w:ascii="TH SarabunPSK" w:hAnsi="TH SarabunPSK" w:cs="TH SarabunPSK" w:hint="cs"/>
+                <w:sz w:val="32"/>
+                <w:szCs w:val="32"/>
+                <w:cs/>
+                <w:lang w:bidi="th-TH"/>
+              </w:rPr>
+              <w:t>1/1/2569</w:t>
+            </w:r>
           </w:p>
         </w:tc>
       </w:tr>
@@ -6957,7 +7430,7 @@
         </w:tc>
         <w:tc>
           <w:tcPr>
-            <w:tcW w:w="10883" w:type="dxa"/>
+            <w:tcW w:w="11417" w:type="dxa"/>
             <w:gridSpan w:val="6"/>
           </w:tcPr>
           <w:p>
@@ -7027,7 +7500,7 @@
         </w:tc>
         <w:tc>
           <w:tcPr>
-            <w:tcW w:w="10883" w:type="dxa"/>
+            <w:tcW w:w="11417" w:type="dxa"/>
             <w:gridSpan w:val="6"/>
           </w:tcPr>
           <w:p>
@@ -7123,17 +7596,7 @@
                 <w:cs/>
                 <w:lang w:bidi="th-TH"/>
               </w:rPr>
-              <w:t xml:space="preserve">.) </w:t>
-            </w:r>
-            <w:r>
-              <w:rPr>
-                <w:rFonts w:ascii="TH SarabunPSK" w:hAnsi="TH SarabunPSK" w:cs="TH SarabunPSK" w:hint="cs"/>
-                <w:sz w:val="32"/>
-                <w:szCs w:val="32"/>
-                <w:cs/>
-                <w:lang w:bidi="th-TH"/>
-              </w:rPr>
-              <w:t>ไม่ถูกต้อง ระบบจะต้องแสดงข้อความเตือนและแนะนำวิธีการกรอกข้อมูลให้ถูกต้อง</w:t>
+              <w:t>.) ไม่ถูกต้อง ระบบจะต้องแสดงข้อความเตือนและแนะนำวิธีการกรอกข้อมูลให้ถูกต้อง</w:t>
             </w:r>
           </w:p>
         </w:tc>
@@ -7358,7 +7821,7 @@
         </w:tc>
         <w:tc>
           <w:tcPr>
-            <w:tcW w:w="1352" w:type="dxa"/>
+            <w:tcW w:w="1886" w:type="dxa"/>
           </w:tcPr>
           <w:p>
             <w:pPr>
@@ -7685,6 +8148,64 @@
                 <w:lang w:bidi="th-TH"/>
               </w:rPr>
             </w:pPr>
+            <w:r>
+              <w:rPr>
+                <w:rFonts w:ascii="TH SarabunPSK" w:hAnsi="TH SarabunPSK" w:cs="TH SarabunPSK" w:hint="cs"/>
+                <w:sz w:val="32"/>
+                <w:szCs w:val="32"/>
+                <w:cs/>
+                <w:lang w:bidi="th-TH"/>
+              </w:rPr>
+              <w:t>สามารถเปิดเว็บไซต์และแสดง</w:t>
+            </w:r>
+            <w:r>
+              <w:rPr>
+                <w:rFonts w:ascii="TH SarabunPSK" w:hAnsi="TH SarabunPSK" w:cs="TH SarabunPSK" w:hint="cs"/>
+                <w:sz w:val="32"/>
+                <w:szCs w:val="32"/>
+                <w:cs/>
+                <w:lang w:bidi="th-TH"/>
+              </w:rPr>
+              <w:t xml:space="preserve">หน้า </w:t>
+            </w:r>
+            <w:r>
+              <w:rPr>
+                <w:rFonts w:ascii="TH SarabunPSK" w:hAnsi="TH SarabunPSK" w:cs="TH SarabunPSK"/>
+                <w:sz w:val="32"/>
+                <w:szCs w:val="32"/>
+                <w:lang w:bidi="th-TH"/>
+              </w:rPr>
+              <w:t>Workshop</w:t>
+            </w:r>
+            <w:r>
+              <w:rPr>
+                <w:rFonts w:ascii="TH SarabunPSK" w:hAnsi="TH SarabunPSK" w:cs="TH SarabunPSK" w:hint="cs"/>
+                <w:sz w:val="32"/>
+                <w:szCs w:val="32"/>
+                <w:cs/>
+                <w:lang w:bidi="th-TH"/>
+              </w:rPr>
+              <w:t xml:space="preserve"> </w:t>
+            </w:r>
+            <w:r>
+              <w:rPr>
+                <w:rFonts w:ascii="TH SarabunPSK" w:hAnsi="TH SarabunPSK" w:cs="TH SarabunPSK" w:hint="cs"/>
+                <w:sz w:val="32"/>
+                <w:szCs w:val="32"/>
+                <w:lang w:bidi="th-TH"/>
+              </w:rPr>
+              <w:t>Registration</w:t>
+            </w:r>
+            <w:r>
+              <w:rPr>
+                <w:rFonts w:ascii="TH SarabunPSK" w:hAnsi="TH SarabunPSK" w:cs="TH SarabunPSK" w:hint="cs"/>
+                <w:sz w:val="32"/>
+                <w:szCs w:val="32"/>
+                <w:cs/>
+                <w:lang w:bidi="th-TH"/>
+              </w:rPr>
+              <w:t xml:space="preserve"> ได้</w:t>
+            </w:r>
           </w:p>
         </w:tc>
         <w:tc>
@@ -7693,18 +8214,69 @@
           </w:tcPr>
           <w:p>
             <w:pPr>
-              <w:rPr>
-                <w:rFonts w:ascii="TH SarabunPSK" w:hAnsi="TH SarabunPSK" w:cs="TH SarabunPSK"/>
-                <w:sz w:val="32"/>
-                <w:szCs w:val="32"/>
-                <w:lang w:bidi="th-TH"/>
-              </w:rPr>
-            </w:pPr>
-          </w:p>
-        </w:tc>
-        <w:tc>
-          <w:tcPr>
-            <w:tcW w:w="1352" w:type="dxa"/>
+              <w:jc w:val="center"/>
+              <w:rPr>
+                <w:rFonts w:ascii="TH SarabunPSK" w:hAnsi="TH SarabunPSK" w:cs="TH SarabunPSK"/>
+                <w:sz w:val="32"/>
+                <w:szCs w:val="32"/>
+                <w:lang w:bidi="th-TH"/>
+              </w:rPr>
+            </w:pPr>
+            <w:r>
+              <w:rPr>
+                <w:rFonts w:ascii="TH SarabunPSK" w:hAnsi="TH SarabunPSK" w:cs="TH SarabunPSK" w:hint="cs"/>
+                <w:noProof/>
+                <w:sz w:val="32"/>
+                <w:szCs w:val="32"/>
+                <w:lang w:bidi="th-TH"/>
+              </w:rPr>
+              <w:drawing>
+                <wp:inline distT="0" distB="0" distL="0" distR="0" wp14:anchorId="4E8E8ABC" wp14:editId="4D6D359F">
+                  <wp:extent cx="201761" cy="191069"/>
+                  <wp:effectExtent l="0" t="0" r="8255" b="0"/>
+                  <wp:docPr id="1712679762" name="Picture 1712679762"/>
+                  <wp:cNvGraphicFramePr>
+                    <a:graphicFrameLocks xmlns:a="http://schemas.openxmlformats.org/drawingml/2006/main" noChangeAspect="1"/>
+                  </wp:cNvGraphicFramePr>
+                  <a:graphic xmlns:a="http://schemas.openxmlformats.org/drawingml/2006/main">
+                    <a:graphicData uri="http://schemas.openxmlformats.org/drawingml/2006/picture">
+                      <pic:pic xmlns:pic="http://schemas.openxmlformats.org/drawingml/2006/picture">
+                        <pic:nvPicPr>
+                          <pic:cNvPr id="1" name="th[1].png"/>
+                          <pic:cNvPicPr/>
+                        </pic:nvPicPr>
+                        <pic:blipFill>
+                          <a:blip r:embed="rId8" cstate="print">
+                            <a:extLst>
+                              <a:ext uri="{28A0092B-C50C-407E-A947-70E740481C1C}">
+                                <a14:useLocalDpi xmlns:a14="http://schemas.microsoft.com/office/drawing/2010/main" val="0"/>
+                              </a:ext>
+                            </a:extLst>
+                          </a:blip>
+                          <a:stretch>
+                            <a:fillRect/>
+                          </a:stretch>
+                        </pic:blipFill>
+                        <pic:spPr>
+                          <a:xfrm>
+                            <a:off x="0" y="0"/>
+                            <a:ext cx="214886" cy="203498"/>
+                          </a:xfrm>
+                          <a:prstGeom prst="rect">
+                            <a:avLst/>
+                          </a:prstGeom>
+                        </pic:spPr>
+                      </pic:pic>
+                    </a:graphicData>
+                  </a:graphic>
+                </wp:inline>
+              </w:drawing>
+            </w:r>
+          </w:p>
+        </w:tc>
+        <w:tc>
+          <w:tcPr>
+            <w:tcW w:w="1886" w:type="dxa"/>
           </w:tcPr>
           <w:p>
             <w:pPr>
@@ -8323,17 +8895,7 @@
                 <w:cs/>
                 <w:lang w:bidi="th-TH"/>
               </w:rPr>
-              <w:t>เช่นเดิม และมีการ</w:t>
-            </w:r>
-            <w:r>
-              <w:rPr>
-                <w:rFonts w:ascii="TH SarabunPSK" w:hAnsi="TH SarabunPSK" w:cs="TH SarabunPSK" w:hint="cs"/>
-                <w:sz w:val="32"/>
-                <w:szCs w:val="32"/>
-                <w:cs/>
-                <w:lang w:bidi="th-TH"/>
-              </w:rPr>
-              <w:t>แสดงข้อความ “</w:t>
+              <w:t>เช่นเดิม และมีการแสดงข้อความ “</w:t>
             </w:r>
             <w:r>
               <w:rPr>
@@ -8364,12 +8926,137 @@
           <w:p>
             <w:pPr>
               <w:rPr>
-                <w:rFonts w:ascii="TH SarabunPSK" w:hAnsi="TH SarabunPSK" w:cs="TH SarabunPSK"/>
-                <w:sz w:val="32"/>
-                <w:szCs w:val="32"/>
-                <w:lang w:bidi="th-TH"/>
-              </w:rPr>
-            </w:pPr>
+                <w:rFonts w:ascii="TH SarabunPSK" w:hAnsi="TH SarabunPSK" w:cs="TH SarabunPSK" w:hint="cs"/>
+                <w:sz w:val="32"/>
+                <w:szCs w:val="32"/>
+                <w:cs/>
+                <w:lang w:bidi="th-TH"/>
+              </w:rPr>
+            </w:pPr>
+            <w:r>
+              <w:rPr>
+                <w:rFonts w:ascii="TH SarabunPSK" w:hAnsi="TH SarabunPSK" w:cs="TH SarabunPSK" w:hint="cs"/>
+                <w:sz w:val="32"/>
+                <w:szCs w:val="32"/>
+                <w:cs/>
+                <w:lang w:bidi="th-TH"/>
+              </w:rPr>
+              <w:t>สามารถกรอกข้อมูลตาม</w:t>
+            </w:r>
+            <w:r>
+              <w:rPr>
+                <w:rFonts w:ascii="TH SarabunPSK" w:hAnsi="TH SarabunPSK" w:cs="TH SarabunPSK"/>
+                <w:sz w:val="32"/>
+                <w:szCs w:val="32"/>
+                <w:lang w:bidi="th-TH"/>
+              </w:rPr>
+              <w:t xml:space="preserve"> Test Case</w:t>
+            </w:r>
+            <w:r>
+              <w:rPr>
+                <w:rFonts w:ascii="TH SarabunPSK" w:hAnsi="TH SarabunPSK" w:cs="TH SarabunPSK" w:hint="cs"/>
+                <w:sz w:val="32"/>
+                <w:szCs w:val="32"/>
+                <w:cs/>
+                <w:lang w:bidi="th-TH"/>
+              </w:rPr>
+              <w:t xml:space="preserve"> ได้ </w:t>
+            </w:r>
+            <w:r>
+              <w:rPr>
+                <w:rFonts w:ascii="TH SarabunPSK" w:hAnsi="TH SarabunPSK" w:cs="TH SarabunPSK" w:hint="cs"/>
+                <w:sz w:val="32"/>
+                <w:szCs w:val="32"/>
+                <w:cs/>
+                <w:lang w:bidi="th-TH"/>
+              </w:rPr>
+              <w:t>แสดงข้อความ “</w:t>
+            </w:r>
+            <w:r>
+              <w:rPr>
+                <w:rFonts w:ascii="TH SarabunPSK" w:hAnsi="TH SarabunPSK" w:cs="TH SarabunPSK" w:hint="cs"/>
+                <w:sz w:val="32"/>
+                <w:szCs w:val="32"/>
+                <w:lang w:bidi="th-TH"/>
+              </w:rPr>
+              <w:t>Please enter your first name</w:t>
+            </w:r>
+            <w:r>
+              <w:rPr>
+                <w:rFonts w:ascii="TH SarabunPSK" w:hAnsi="TH SarabunPSK" w:cs="TH SarabunPSK" w:hint="cs"/>
+                <w:sz w:val="32"/>
+                <w:szCs w:val="32"/>
+                <w:cs/>
+                <w:lang w:bidi="th-TH"/>
+              </w:rPr>
+              <w:t>!!”</w:t>
+            </w:r>
+            <w:r>
+              <w:rPr>
+                <w:rFonts w:ascii="TH SarabunPSK" w:hAnsi="TH SarabunPSK" w:cs="TH SarabunPSK"/>
+                <w:sz w:val="32"/>
+                <w:szCs w:val="32"/>
+                <w:lang w:bidi="th-TH"/>
+              </w:rPr>
+              <w:t xml:space="preserve"> </w:t>
+            </w:r>
+            <w:r>
+              <w:rPr>
+                <w:rFonts w:ascii="TH SarabunPSK" w:hAnsi="TH SarabunPSK" w:cs="TH SarabunPSK" w:hint="cs"/>
+                <w:sz w:val="32"/>
+                <w:szCs w:val="32"/>
+                <w:cs/>
+                <w:lang w:bidi="th-TH"/>
+              </w:rPr>
+              <w:t>ได้</w:t>
+            </w:r>
+            <w:r>
+              <w:rPr>
+                <w:rFonts w:ascii="TH SarabunPSK" w:hAnsi="TH SarabunPSK" w:cs="TH SarabunPSK"/>
+                <w:sz w:val="32"/>
+                <w:szCs w:val="32"/>
+                <w:lang w:bidi="th-TH"/>
+              </w:rPr>
+              <w:t xml:space="preserve"> </w:t>
+            </w:r>
+            <w:r>
+              <w:rPr>
+                <w:rFonts w:ascii="TH SarabunPSK" w:hAnsi="TH SarabunPSK" w:cs="TH SarabunPSK" w:hint="cs"/>
+                <w:sz w:val="32"/>
+                <w:szCs w:val="32"/>
+                <w:cs/>
+                <w:lang w:bidi="th-TH"/>
+              </w:rPr>
+              <w:t xml:space="preserve">และอยู่ในหน้า </w:t>
+            </w:r>
+            <w:r>
+              <w:rPr>
+                <w:rFonts w:ascii="TH SarabunPSK" w:hAnsi="TH SarabunPSK" w:cs="TH SarabunPSK"/>
+                <w:sz w:val="32"/>
+                <w:szCs w:val="32"/>
+                <w:lang w:bidi="th-TH"/>
+              </w:rPr>
+              <w:t>Workshop</w:t>
+            </w:r>
+            <w:r>
+              <w:rPr>
+                <w:rFonts w:ascii="TH SarabunPSK" w:hAnsi="TH SarabunPSK" w:cs="TH SarabunPSK" w:hint="cs"/>
+                <w:sz w:val="32"/>
+                <w:szCs w:val="32"/>
+                <w:lang w:bidi="th-TH"/>
+              </w:rPr>
+              <w:t xml:space="preserve"> Registration </w:t>
+            </w:r>
+            <w:r>
+              <w:rPr>
+                <w:rFonts w:ascii="TH SarabunPSK" w:hAnsi="TH SarabunPSK" w:cs="TH SarabunPSK" w:hint="cs"/>
+                <w:sz w:val="32"/>
+                <w:szCs w:val="32"/>
+                <w:cs/>
+                <w:lang w:bidi="th-TH"/>
+              </w:rPr>
+              <w:t>เช่นเดิม</w:t>
+            </w:r>
           </w:p>
         </w:tc>
         <w:tc>
@@ -8378,18 +9065,69 @@
           </w:tcPr>
           <w:p>
             <w:pPr>
-              <w:rPr>
-                <w:rFonts w:ascii="TH SarabunPSK" w:hAnsi="TH SarabunPSK" w:cs="TH SarabunPSK"/>
-                <w:sz w:val="32"/>
-                <w:szCs w:val="32"/>
-                <w:lang w:bidi="th-TH"/>
-              </w:rPr>
-            </w:pPr>
-          </w:p>
-        </w:tc>
-        <w:tc>
-          <w:tcPr>
-            <w:tcW w:w="1352" w:type="dxa"/>
+              <w:jc w:val="center"/>
+              <w:rPr>
+                <w:rFonts w:ascii="TH SarabunPSK" w:hAnsi="TH SarabunPSK" w:cs="TH SarabunPSK"/>
+                <w:sz w:val="32"/>
+                <w:szCs w:val="32"/>
+                <w:lang w:bidi="th-TH"/>
+              </w:rPr>
+            </w:pPr>
+            <w:r>
+              <w:rPr>
+                <w:rFonts w:ascii="TH SarabunPSK" w:hAnsi="TH SarabunPSK" w:cs="TH SarabunPSK" w:hint="cs"/>
+                <w:noProof/>
+                <w:sz w:val="32"/>
+                <w:szCs w:val="32"/>
+                <w:lang w:bidi="th-TH"/>
+              </w:rPr>
+              <w:drawing>
+                <wp:inline distT="0" distB="0" distL="0" distR="0" wp14:anchorId="2B2BC0DC" wp14:editId="48927690">
+                  <wp:extent cx="201761" cy="191069"/>
+                  <wp:effectExtent l="0" t="0" r="8255" b="0"/>
+                  <wp:docPr id="202105617" name="Picture 202105617"/>
+                  <wp:cNvGraphicFramePr>
+                    <a:graphicFrameLocks xmlns:a="http://schemas.openxmlformats.org/drawingml/2006/main" noChangeAspect="1"/>
+                  </wp:cNvGraphicFramePr>
+                  <a:graphic xmlns:a="http://schemas.openxmlformats.org/drawingml/2006/main">
+                    <a:graphicData uri="http://schemas.openxmlformats.org/drawingml/2006/picture">
+                      <pic:pic xmlns:pic="http://schemas.openxmlformats.org/drawingml/2006/picture">
+                        <pic:nvPicPr>
+                          <pic:cNvPr id="1" name="th[1].png"/>
+                          <pic:cNvPicPr/>
+                        </pic:nvPicPr>
+                        <pic:blipFill>
+                          <a:blip r:embed="rId8" cstate="print">
+                            <a:extLst>
+                              <a:ext uri="{28A0092B-C50C-407E-A947-70E740481C1C}">
+                                <a14:useLocalDpi xmlns:a14="http://schemas.microsoft.com/office/drawing/2010/main" val="0"/>
+                              </a:ext>
+                            </a:extLst>
+                          </a:blip>
+                          <a:stretch>
+                            <a:fillRect/>
+                          </a:stretch>
+                        </pic:blipFill>
+                        <pic:spPr>
+                          <a:xfrm>
+                            <a:off x="0" y="0"/>
+                            <a:ext cx="214886" cy="203498"/>
+                          </a:xfrm>
+                          <a:prstGeom prst="rect">
+                            <a:avLst/>
+                          </a:prstGeom>
+                        </pic:spPr>
+                      </pic:pic>
+                    </a:graphicData>
+                  </a:graphic>
+                </wp:inline>
+              </w:drawing>
+            </w:r>
+          </w:p>
+        </w:tc>
+        <w:tc>
+          <w:tcPr>
+            <w:tcW w:w="1886" w:type="dxa"/>
           </w:tcPr>
           <w:p>
             <w:pPr>
@@ -8624,7 +9362,7 @@
         </w:tc>
         <w:tc>
           <w:tcPr>
-            <w:tcW w:w="1352" w:type="dxa"/>
+            <w:tcW w:w="1886" w:type="dxa"/>
           </w:tcPr>
           <w:p>
             <w:pPr>
@@ -8922,6 +9660,64 @@
                 <w:lang w:bidi="th-TH"/>
               </w:rPr>
             </w:pPr>
+            <w:r>
+              <w:rPr>
+                <w:rFonts w:ascii="TH SarabunPSK" w:hAnsi="TH SarabunPSK" w:cs="TH SarabunPSK" w:hint="cs"/>
+                <w:sz w:val="32"/>
+                <w:szCs w:val="32"/>
+                <w:cs/>
+                <w:lang w:bidi="th-TH"/>
+              </w:rPr>
+              <w:t>สามารถเปิดเว็บไซต์และแสดง</w:t>
+            </w:r>
+            <w:r>
+              <w:rPr>
+                <w:rFonts w:ascii="TH SarabunPSK" w:hAnsi="TH SarabunPSK" w:cs="TH SarabunPSK" w:hint="cs"/>
+                <w:sz w:val="32"/>
+                <w:szCs w:val="32"/>
+                <w:cs/>
+                <w:lang w:bidi="th-TH"/>
+              </w:rPr>
+              <w:t xml:space="preserve">หน้า </w:t>
+            </w:r>
+            <w:r>
+              <w:rPr>
+                <w:rFonts w:ascii="TH SarabunPSK" w:hAnsi="TH SarabunPSK" w:cs="TH SarabunPSK"/>
+                <w:sz w:val="32"/>
+                <w:szCs w:val="32"/>
+                <w:lang w:bidi="th-TH"/>
+              </w:rPr>
+              <w:t>Workshop</w:t>
+            </w:r>
+            <w:r>
+              <w:rPr>
+                <w:rFonts w:ascii="TH SarabunPSK" w:hAnsi="TH SarabunPSK" w:cs="TH SarabunPSK" w:hint="cs"/>
+                <w:sz w:val="32"/>
+                <w:szCs w:val="32"/>
+                <w:cs/>
+                <w:lang w:bidi="th-TH"/>
+              </w:rPr>
+              <w:t xml:space="preserve"> </w:t>
+            </w:r>
+            <w:r>
+              <w:rPr>
+                <w:rFonts w:ascii="TH SarabunPSK" w:hAnsi="TH SarabunPSK" w:cs="TH SarabunPSK" w:hint="cs"/>
+                <w:sz w:val="32"/>
+                <w:szCs w:val="32"/>
+                <w:lang w:bidi="th-TH"/>
+              </w:rPr>
+              <w:t>Registration</w:t>
+            </w:r>
+            <w:r>
+              <w:rPr>
+                <w:rFonts w:ascii="TH SarabunPSK" w:hAnsi="TH SarabunPSK" w:cs="TH SarabunPSK" w:hint="cs"/>
+                <w:sz w:val="32"/>
+                <w:szCs w:val="32"/>
+                <w:cs/>
+                <w:lang w:bidi="th-TH"/>
+              </w:rPr>
+              <w:t xml:space="preserve"> ได้</w:t>
+            </w:r>
           </w:p>
         </w:tc>
         <w:tc>
@@ -8930,18 +9726,69 @@
           </w:tcPr>
           <w:p>
             <w:pPr>
-              <w:rPr>
-                <w:rFonts w:ascii="TH SarabunPSK" w:hAnsi="TH SarabunPSK" w:cs="TH SarabunPSK"/>
-                <w:sz w:val="32"/>
-                <w:szCs w:val="32"/>
-                <w:lang w:bidi="th-TH"/>
-              </w:rPr>
-            </w:pPr>
-          </w:p>
-        </w:tc>
-        <w:tc>
-          <w:tcPr>
-            <w:tcW w:w="1352" w:type="dxa"/>
+              <w:jc w:val="center"/>
+              <w:rPr>
+                <w:rFonts w:ascii="TH SarabunPSK" w:hAnsi="TH SarabunPSK" w:cs="TH SarabunPSK"/>
+                <w:sz w:val="32"/>
+                <w:szCs w:val="32"/>
+                <w:lang w:bidi="th-TH"/>
+              </w:rPr>
+            </w:pPr>
+            <w:r>
+              <w:rPr>
+                <w:rFonts w:ascii="TH SarabunPSK" w:hAnsi="TH SarabunPSK" w:cs="TH SarabunPSK" w:hint="cs"/>
+                <w:noProof/>
+                <w:sz w:val="32"/>
+                <w:szCs w:val="32"/>
+                <w:lang w:bidi="th-TH"/>
+              </w:rPr>
+              <w:drawing>
+                <wp:inline distT="0" distB="0" distL="0" distR="0" wp14:anchorId="165F6FBD" wp14:editId="664E6353">
+                  <wp:extent cx="201761" cy="191069"/>
+                  <wp:effectExtent l="0" t="0" r="8255" b="0"/>
+                  <wp:docPr id="1316262691" name="Picture 1316262691"/>
+                  <wp:cNvGraphicFramePr>
+                    <a:graphicFrameLocks xmlns:a="http://schemas.openxmlformats.org/drawingml/2006/main" noChangeAspect="1"/>
+                  </wp:cNvGraphicFramePr>
+                  <a:graphic xmlns:a="http://schemas.openxmlformats.org/drawingml/2006/main">
+                    <a:graphicData uri="http://schemas.openxmlformats.org/drawingml/2006/picture">
+                      <pic:pic xmlns:pic="http://schemas.openxmlformats.org/drawingml/2006/picture">
+                        <pic:nvPicPr>
+                          <pic:cNvPr id="1" name="th[1].png"/>
+                          <pic:cNvPicPr/>
+                        </pic:nvPicPr>
+                        <pic:blipFill>
+                          <a:blip r:embed="rId8" cstate="print">
+                            <a:extLst>
+                              <a:ext uri="{28A0092B-C50C-407E-A947-70E740481C1C}">
+                                <a14:useLocalDpi xmlns:a14="http://schemas.microsoft.com/office/drawing/2010/main" val="0"/>
+                              </a:ext>
+                            </a:extLst>
+                          </a:blip>
+                          <a:stretch>
+                            <a:fillRect/>
+                          </a:stretch>
+                        </pic:blipFill>
+                        <pic:spPr>
+                          <a:xfrm>
+                            <a:off x="0" y="0"/>
+                            <a:ext cx="214886" cy="203498"/>
+                          </a:xfrm>
+                          <a:prstGeom prst="rect">
+                            <a:avLst/>
+                          </a:prstGeom>
+                        </pic:spPr>
+                      </pic:pic>
+                    </a:graphicData>
+                  </a:graphic>
+                </wp:inline>
+              </w:drawing>
+            </w:r>
+          </w:p>
+        </w:tc>
+        <w:tc>
+          <w:tcPr>
+            <w:tcW w:w="1886" w:type="dxa"/>
           </w:tcPr>
           <w:p>
             <w:pPr>
@@ -9567,16 +10414,7 @@
                 <w:szCs w:val="32"/>
                 <w:lang w:bidi="th-TH"/>
               </w:rPr>
-              <w:t>Please enter your last</w:t>
-            </w:r>
-            <w:r>
-              <w:rPr>
-                <w:rFonts w:ascii="TH SarabunPSK" w:hAnsi="TH SarabunPSK" w:cs="TH SarabunPSK" w:hint="cs"/>
-                <w:sz w:val="32"/>
-                <w:szCs w:val="32"/>
-                <w:lang w:bidi="th-TH"/>
-              </w:rPr>
-              <w:t xml:space="preserve"> name</w:t>
+              <w:t>Please enter your last name</w:t>
             </w:r>
             <w:r>
               <w:rPr>
@@ -9604,6 +10442,131 @@
                 <w:lang w:bidi="th-TH"/>
               </w:rPr>
             </w:pPr>
+            <w:r>
+              <w:rPr>
+                <w:rFonts w:ascii="TH SarabunPSK" w:hAnsi="TH SarabunPSK" w:cs="TH SarabunPSK" w:hint="cs"/>
+                <w:sz w:val="32"/>
+                <w:szCs w:val="32"/>
+                <w:cs/>
+                <w:lang w:bidi="th-TH"/>
+              </w:rPr>
+              <w:t>สามารถกรอกข้อมูลตาม</w:t>
+            </w:r>
+            <w:r>
+              <w:rPr>
+                <w:rFonts w:ascii="TH SarabunPSK" w:hAnsi="TH SarabunPSK" w:cs="TH SarabunPSK"/>
+                <w:sz w:val="32"/>
+                <w:szCs w:val="32"/>
+                <w:lang w:bidi="th-TH"/>
+              </w:rPr>
+              <w:t xml:space="preserve"> Test Case</w:t>
+            </w:r>
+            <w:r>
+              <w:rPr>
+                <w:rFonts w:ascii="TH SarabunPSK" w:hAnsi="TH SarabunPSK" w:cs="TH SarabunPSK" w:hint="cs"/>
+                <w:sz w:val="32"/>
+                <w:szCs w:val="32"/>
+                <w:cs/>
+                <w:lang w:bidi="th-TH"/>
+              </w:rPr>
+              <w:t xml:space="preserve"> ได้ </w:t>
+            </w:r>
+            <w:r>
+              <w:rPr>
+                <w:rFonts w:ascii="TH SarabunPSK" w:hAnsi="TH SarabunPSK" w:cs="TH SarabunPSK" w:hint="cs"/>
+                <w:sz w:val="32"/>
+                <w:szCs w:val="32"/>
+                <w:cs/>
+                <w:lang w:bidi="th-TH"/>
+              </w:rPr>
+              <w:t>แสดงข้อความ “</w:t>
+            </w:r>
+            <w:r>
+              <w:rPr>
+                <w:rFonts w:ascii="TH SarabunPSK" w:hAnsi="TH SarabunPSK" w:cs="TH SarabunPSK" w:hint="cs"/>
+                <w:sz w:val="32"/>
+                <w:szCs w:val="32"/>
+                <w:lang w:bidi="th-TH"/>
+              </w:rPr>
+              <w:t>Please enter your first name</w:t>
+            </w:r>
+            <w:r>
+              <w:rPr>
+                <w:rFonts w:ascii="TH SarabunPSK" w:hAnsi="TH SarabunPSK" w:cs="TH SarabunPSK" w:hint="cs"/>
+                <w:sz w:val="32"/>
+                <w:szCs w:val="32"/>
+                <w:cs/>
+                <w:lang w:bidi="th-TH"/>
+              </w:rPr>
+              <w:t>!!”</w:t>
+            </w:r>
+            <w:r>
+              <w:rPr>
+                <w:rFonts w:ascii="TH SarabunPSK" w:hAnsi="TH SarabunPSK" w:cs="TH SarabunPSK"/>
+                <w:sz w:val="32"/>
+                <w:szCs w:val="32"/>
+                <w:lang w:bidi="th-TH"/>
+              </w:rPr>
+              <w:t xml:space="preserve"> </w:t>
+            </w:r>
+            <w:r>
+              <w:rPr>
+                <w:rFonts w:ascii="TH SarabunPSK" w:hAnsi="TH SarabunPSK" w:cs="TH SarabunPSK" w:hint="cs"/>
+                <w:sz w:val="32"/>
+                <w:szCs w:val="32"/>
+                <w:cs/>
+                <w:lang w:bidi="th-TH"/>
+              </w:rPr>
+              <w:t>ได้</w:t>
+            </w:r>
+            <w:r>
+              <w:rPr>
+                <w:rFonts w:ascii="TH SarabunPSK" w:hAnsi="TH SarabunPSK" w:cs="TH SarabunPSK" w:hint="cs"/>
+                <w:sz w:val="32"/>
+                <w:szCs w:val="32"/>
+                <w:cs/>
+                <w:lang w:bidi="th-TH"/>
+              </w:rPr>
+              <w:t xml:space="preserve"> </w:t>
+            </w:r>
+            <w:r>
+              <w:rPr>
+                <w:rFonts w:ascii="TH SarabunPSK" w:hAnsi="TH SarabunPSK" w:cs="TH SarabunPSK" w:hint="cs"/>
+                <w:sz w:val="32"/>
+                <w:szCs w:val="32"/>
+                <w:cs/>
+                <w:lang w:bidi="th-TH"/>
+              </w:rPr>
+              <w:t xml:space="preserve">และอยู่ในหน้า </w:t>
+            </w:r>
+            <w:r>
+              <w:rPr>
+                <w:rFonts w:ascii="TH SarabunPSK" w:hAnsi="TH SarabunPSK" w:cs="TH SarabunPSK"/>
+                <w:sz w:val="32"/>
+                <w:szCs w:val="32"/>
+                <w:lang w:bidi="th-TH"/>
+              </w:rPr>
+              <w:t>Workshop</w:t>
+            </w:r>
+            <w:r>
+              <w:rPr>
+                <w:rFonts w:ascii="TH SarabunPSK" w:hAnsi="TH SarabunPSK" w:cs="TH SarabunPSK" w:hint="cs"/>
+                <w:sz w:val="32"/>
+                <w:szCs w:val="32"/>
+                <w:lang w:bidi="th-TH"/>
+              </w:rPr>
+              <w:t xml:space="preserve"> Registration </w:t>
+            </w:r>
+            <w:r>
+              <w:rPr>
+                <w:rFonts w:ascii="TH SarabunPSK" w:hAnsi="TH SarabunPSK" w:cs="TH SarabunPSK" w:hint="cs"/>
+                <w:sz w:val="32"/>
+                <w:szCs w:val="32"/>
+                <w:cs/>
+                <w:lang w:bidi="th-TH"/>
+              </w:rPr>
+              <w:t>เช่นเดิม</w:t>
+            </w:r>
           </w:p>
         </w:tc>
         <w:tc>
@@ -9612,18 +10575,69 @@
           </w:tcPr>
           <w:p>
             <w:pPr>
-              <w:rPr>
-                <w:rFonts w:ascii="TH SarabunPSK" w:hAnsi="TH SarabunPSK" w:cs="TH SarabunPSK"/>
-                <w:sz w:val="32"/>
-                <w:szCs w:val="32"/>
-                <w:lang w:bidi="th-TH"/>
-              </w:rPr>
-            </w:pPr>
-          </w:p>
-        </w:tc>
-        <w:tc>
-          <w:tcPr>
-            <w:tcW w:w="1352" w:type="dxa"/>
+              <w:jc w:val="center"/>
+              <w:rPr>
+                <w:rFonts w:ascii="TH SarabunPSK" w:hAnsi="TH SarabunPSK" w:cs="TH SarabunPSK"/>
+                <w:sz w:val="32"/>
+                <w:szCs w:val="32"/>
+                <w:lang w:bidi="th-TH"/>
+              </w:rPr>
+            </w:pPr>
+            <w:r>
+              <w:rPr>
+                <w:rFonts w:ascii="TH SarabunPSK" w:hAnsi="TH SarabunPSK" w:cs="TH SarabunPSK" w:hint="cs"/>
+                <w:noProof/>
+                <w:sz w:val="32"/>
+                <w:szCs w:val="32"/>
+                <w:lang w:bidi="th-TH"/>
+              </w:rPr>
+              <w:drawing>
+                <wp:inline distT="0" distB="0" distL="0" distR="0" wp14:anchorId="6031747E" wp14:editId="644EE202">
+                  <wp:extent cx="201761" cy="191069"/>
+                  <wp:effectExtent l="0" t="0" r="8255" b="0"/>
+                  <wp:docPr id="457229086" name="Picture 457229086"/>
+                  <wp:cNvGraphicFramePr>
+                    <a:graphicFrameLocks xmlns:a="http://schemas.openxmlformats.org/drawingml/2006/main" noChangeAspect="1"/>
+                  </wp:cNvGraphicFramePr>
+                  <a:graphic xmlns:a="http://schemas.openxmlformats.org/drawingml/2006/main">
+                    <a:graphicData uri="http://schemas.openxmlformats.org/drawingml/2006/picture">
+                      <pic:pic xmlns:pic="http://schemas.openxmlformats.org/drawingml/2006/picture">
+                        <pic:nvPicPr>
+                          <pic:cNvPr id="1" name="th[1].png"/>
+                          <pic:cNvPicPr/>
+                        </pic:nvPicPr>
+                        <pic:blipFill>
+                          <a:blip r:embed="rId8" cstate="print">
+                            <a:extLst>
+                              <a:ext uri="{28A0092B-C50C-407E-A947-70E740481C1C}">
+                                <a14:useLocalDpi xmlns:a14="http://schemas.microsoft.com/office/drawing/2010/main" val="0"/>
+                              </a:ext>
+                            </a:extLst>
+                          </a:blip>
+                          <a:stretch>
+                            <a:fillRect/>
+                          </a:stretch>
+                        </pic:blipFill>
+                        <pic:spPr>
+                          <a:xfrm>
+                            <a:off x="0" y="0"/>
+                            <a:ext cx="214886" cy="203498"/>
+                          </a:xfrm>
+                          <a:prstGeom prst="rect">
+                            <a:avLst/>
+                          </a:prstGeom>
+                        </pic:spPr>
+                      </pic:pic>
+                    </a:graphicData>
+                  </a:graphic>
+                </wp:inline>
+              </w:drawing>
+            </w:r>
+          </w:p>
+        </w:tc>
+        <w:tc>
+          <w:tcPr>
+            <w:tcW w:w="1886" w:type="dxa"/>
           </w:tcPr>
           <w:p>
             <w:pPr>
@@ -9857,7 +10871,7 @@
         </w:tc>
         <w:tc>
           <w:tcPr>
-            <w:tcW w:w="1352" w:type="dxa"/>
+            <w:tcW w:w="1886" w:type="dxa"/>
           </w:tcPr>
           <w:p>
             <w:pPr>
@@ -10155,6 +11169,64 @@
                 <w:lang w:bidi="th-TH"/>
               </w:rPr>
             </w:pPr>
+            <w:r>
+              <w:rPr>
+                <w:rFonts w:ascii="TH SarabunPSK" w:hAnsi="TH SarabunPSK" w:cs="TH SarabunPSK" w:hint="cs"/>
+                <w:sz w:val="32"/>
+                <w:szCs w:val="32"/>
+                <w:cs/>
+                <w:lang w:bidi="th-TH"/>
+              </w:rPr>
+              <w:t>สามารถเปิดเว็บไซต์และแสดง</w:t>
+            </w:r>
+            <w:r>
+              <w:rPr>
+                <w:rFonts w:ascii="TH SarabunPSK" w:hAnsi="TH SarabunPSK" w:cs="TH SarabunPSK" w:hint="cs"/>
+                <w:sz w:val="32"/>
+                <w:szCs w:val="32"/>
+                <w:cs/>
+                <w:lang w:bidi="th-TH"/>
+              </w:rPr>
+              <w:t xml:space="preserve">หน้า </w:t>
+            </w:r>
+            <w:r>
+              <w:rPr>
+                <w:rFonts w:ascii="TH SarabunPSK" w:hAnsi="TH SarabunPSK" w:cs="TH SarabunPSK"/>
+                <w:sz w:val="32"/>
+                <w:szCs w:val="32"/>
+                <w:lang w:bidi="th-TH"/>
+              </w:rPr>
+              <w:t>Workshop</w:t>
+            </w:r>
+            <w:r>
+              <w:rPr>
+                <w:rFonts w:ascii="TH SarabunPSK" w:hAnsi="TH SarabunPSK" w:cs="TH SarabunPSK" w:hint="cs"/>
+                <w:sz w:val="32"/>
+                <w:szCs w:val="32"/>
+                <w:cs/>
+                <w:lang w:bidi="th-TH"/>
+              </w:rPr>
+              <w:t xml:space="preserve"> </w:t>
+            </w:r>
+            <w:r>
+              <w:rPr>
+                <w:rFonts w:ascii="TH SarabunPSK" w:hAnsi="TH SarabunPSK" w:cs="TH SarabunPSK" w:hint="cs"/>
+                <w:sz w:val="32"/>
+                <w:szCs w:val="32"/>
+                <w:lang w:bidi="th-TH"/>
+              </w:rPr>
+              <w:t>Registration</w:t>
+            </w:r>
+            <w:r>
+              <w:rPr>
+                <w:rFonts w:ascii="TH SarabunPSK" w:hAnsi="TH SarabunPSK" w:cs="TH SarabunPSK" w:hint="cs"/>
+                <w:sz w:val="32"/>
+                <w:szCs w:val="32"/>
+                <w:cs/>
+                <w:lang w:bidi="th-TH"/>
+              </w:rPr>
+              <w:t xml:space="preserve"> ได้</w:t>
+            </w:r>
           </w:p>
         </w:tc>
         <w:tc>
@@ -10163,18 +11235,69 @@
           </w:tcPr>
           <w:p>
             <w:pPr>
-              <w:rPr>
-                <w:rFonts w:ascii="TH SarabunPSK" w:hAnsi="TH SarabunPSK" w:cs="TH SarabunPSK"/>
-                <w:sz w:val="32"/>
-                <w:szCs w:val="32"/>
-                <w:lang w:bidi="th-TH"/>
-              </w:rPr>
-            </w:pPr>
-          </w:p>
-        </w:tc>
-        <w:tc>
-          <w:tcPr>
-            <w:tcW w:w="1352" w:type="dxa"/>
+              <w:jc w:val="center"/>
+              <w:rPr>
+                <w:rFonts w:ascii="TH SarabunPSK" w:hAnsi="TH SarabunPSK" w:cs="TH SarabunPSK"/>
+                <w:sz w:val="32"/>
+                <w:szCs w:val="32"/>
+                <w:lang w:bidi="th-TH"/>
+              </w:rPr>
+            </w:pPr>
+            <w:r>
+              <w:rPr>
+                <w:rFonts w:ascii="TH SarabunPSK" w:hAnsi="TH SarabunPSK" w:cs="TH SarabunPSK" w:hint="cs"/>
+                <w:noProof/>
+                <w:sz w:val="32"/>
+                <w:szCs w:val="32"/>
+                <w:lang w:bidi="th-TH"/>
+              </w:rPr>
+              <w:drawing>
+                <wp:inline distT="0" distB="0" distL="0" distR="0" wp14:anchorId="223061F4" wp14:editId="352A8936">
+                  <wp:extent cx="201761" cy="191069"/>
+                  <wp:effectExtent l="0" t="0" r="8255" b="0"/>
+                  <wp:docPr id="1616913846" name="Picture 1616913846"/>
+                  <wp:cNvGraphicFramePr>
+                    <a:graphicFrameLocks xmlns:a="http://schemas.openxmlformats.org/drawingml/2006/main" noChangeAspect="1"/>
+                  </wp:cNvGraphicFramePr>
+                  <a:graphic xmlns:a="http://schemas.openxmlformats.org/drawingml/2006/main">
+                    <a:graphicData uri="http://schemas.openxmlformats.org/drawingml/2006/picture">
+                      <pic:pic xmlns:pic="http://schemas.openxmlformats.org/drawingml/2006/picture">
+                        <pic:nvPicPr>
+                          <pic:cNvPr id="1" name="th[1].png"/>
+                          <pic:cNvPicPr/>
+                        </pic:nvPicPr>
+                        <pic:blipFill>
+                          <a:blip r:embed="rId8" cstate="print">
+                            <a:extLst>
+                              <a:ext uri="{28A0092B-C50C-407E-A947-70E740481C1C}">
+                                <a14:useLocalDpi xmlns:a14="http://schemas.microsoft.com/office/drawing/2010/main" val="0"/>
+                              </a:ext>
+                            </a:extLst>
+                          </a:blip>
+                          <a:stretch>
+                            <a:fillRect/>
+                          </a:stretch>
+                        </pic:blipFill>
+                        <pic:spPr>
+                          <a:xfrm>
+                            <a:off x="0" y="0"/>
+                            <a:ext cx="214886" cy="203498"/>
+                          </a:xfrm>
+                          <a:prstGeom prst="rect">
+                            <a:avLst/>
+                          </a:prstGeom>
+                        </pic:spPr>
+                      </pic:pic>
+                    </a:graphicData>
+                  </a:graphic>
+                </wp:inline>
+              </w:drawing>
+            </w:r>
+          </w:p>
+        </w:tc>
+        <w:tc>
+          <w:tcPr>
+            <w:tcW w:w="1886" w:type="dxa"/>
           </w:tcPr>
           <w:p>
             <w:pPr>
@@ -10698,16 +11821,7 @@
                 <w:szCs w:val="32"/>
                 <w:lang w:bidi="th-TH"/>
               </w:rPr>
-              <w:t xml:space="preserve"> </w:t>
-            </w:r>
-            <w:r>
-              <w:rPr>
-                <w:rFonts w:ascii="TH SarabunPSK" w:hAnsi="TH SarabunPSK" w:cs="TH SarabunPSK" w:hint="cs"/>
-                <w:sz w:val="32"/>
-                <w:szCs w:val="32"/>
-                <w:lang w:bidi="th-TH"/>
-              </w:rPr>
-              <w:t xml:space="preserve">Registration </w:t>
+              <w:t xml:space="preserve"> Registration </w:t>
             </w:r>
             <w:r>
               <w:rPr>
@@ -10754,6 +11868,142 @@
                 <w:lang w:bidi="th-TH"/>
               </w:rPr>
             </w:pPr>
+            <w:r>
+              <w:rPr>
+                <w:rFonts w:ascii="TH SarabunPSK" w:hAnsi="TH SarabunPSK" w:cs="TH SarabunPSK" w:hint="cs"/>
+                <w:sz w:val="32"/>
+                <w:szCs w:val="32"/>
+                <w:cs/>
+                <w:lang w:bidi="th-TH"/>
+              </w:rPr>
+              <w:t>สามารถกรอกข้อมูลตาม</w:t>
+            </w:r>
+            <w:r>
+              <w:rPr>
+                <w:rFonts w:ascii="TH SarabunPSK" w:hAnsi="TH SarabunPSK" w:cs="TH SarabunPSK"/>
+                <w:sz w:val="32"/>
+                <w:szCs w:val="32"/>
+                <w:lang w:bidi="th-TH"/>
+              </w:rPr>
+              <w:t xml:space="preserve"> Test Case</w:t>
+            </w:r>
+            <w:r>
+              <w:rPr>
+                <w:rFonts w:ascii="TH SarabunPSK" w:hAnsi="TH SarabunPSK" w:cs="TH SarabunPSK" w:hint="cs"/>
+                <w:sz w:val="32"/>
+                <w:szCs w:val="32"/>
+                <w:cs/>
+                <w:lang w:bidi="th-TH"/>
+              </w:rPr>
+              <w:t xml:space="preserve"> ได้ </w:t>
+            </w:r>
+            <w:r>
+              <w:rPr>
+                <w:rFonts w:ascii="TH SarabunPSK" w:hAnsi="TH SarabunPSK" w:cs="TH SarabunPSK" w:hint="cs"/>
+                <w:sz w:val="32"/>
+                <w:szCs w:val="32"/>
+                <w:cs/>
+                <w:lang w:bidi="th-TH"/>
+              </w:rPr>
+              <w:t>แสดงข้อความ “</w:t>
+            </w:r>
+            <w:r>
+              <w:rPr>
+                <w:rFonts w:ascii="TH SarabunPSK" w:hAnsi="TH SarabunPSK" w:cs="TH SarabunPSK" w:hint="cs"/>
+                <w:sz w:val="32"/>
+                <w:szCs w:val="32"/>
+                <w:lang w:bidi="th-TH"/>
+              </w:rPr>
+              <w:t>Please enter your name</w:t>
+            </w:r>
+            <w:r>
+              <w:rPr>
+                <w:rFonts w:ascii="TH SarabunPSK" w:hAnsi="TH SarabunPSK" w:cs="TH SarabunPSK" w:hint="cs"/>
+                <w:sz w:val="32"/>
+                <w:szCs w:val="32"/>
+                <w:cs/>
+                <w:lang w:bidi="th-TH"/>
+              </w:rPr>
+              <w:t>!!”</w:t>
+            </w:r>
+            <w:r>
+              <w:rPr>
+                <w:rFonts w:ascii="TH SarabunPSK" w:hAnsi="TH SarabunPSK" w:cs="TH SarabunPSK"/>
+                <w:sz w:val="32"/>
+                <w:szCs w:val="32"/>
+                <w:lang w:bidi="th-TH"/>
+              </w:rPr>
+              <w:t xml:space="preserve"> </w:t>
+            </w:r>
+            <w:r>
+              <w:rPr>
+                <w:rFonts w:ascii="TH SarabunPSK" w:hAnsi="TH SarabunPSK" w:cs="TH SarabunPSK" w:hint="cs"/>
+                <w:sz w:val="32"/>
+                <w:szCs w:val="32"/>
+                <w:cs/>
+                <w:lang w:bidi="th-TH"/>
+              </w:rPr>
+              <w:t>ได้</w:t>
+            </w:r>
+            <w:r>
+              <w:rPr>
+                <w:rFonts w:ascii="TH SarabunPSK" w:hAnsi="TH SarabunPSK" w:cs="TH SarabunPSK" w:hint="cs"/>
+                <w:sz w:val="32"/>
+                <w:szCs w:val="32"/>
+                <w:cs/>
+                <w:lang w:bidi="th-TH"/>
+              </w:rPr>
+              <w:t xml:space="preserve"> </w:t>
+            </w:r>
+            <w:r>
+              <w:rPr>
+                <w:rFonts w:ascii="TH SarabunPSK" w:hAnsi="TH SarabunPSK" w:cs="TH SarabunPSK" w:hint="cs"/>
+                <w:sz w:val="32"/>
+                <w:szCs w:val="32"/>
+                <w:cs/>
+                <w:lang w:bidi="th-TH"/>
+              </w:rPr>
+              <w:t>และอยู่</w:t>
+            </w:r>
+            <w:r>
+              <w:rPr>
+                <w:rFonts w:ascii="TH SarabunPSK" w:hAnsi="TH SarabunPSK" w:cs="TH SarabunPSK" w:hint="cs"/>
+                <w:sz w:val="32"/>
+                <w:szCs w:val="32"/>
+                <w:cs/>
+                <w:lang w:bidi="th-TH"/>
+              </w:rPr>
+              <w:lastRenderedPageBreak/>
+              <w:t xml:space="preserve">ในหน้า </w:t>
+            </w:r>
+            <w:r>
+              <w:rPr>
+                <w:rFonts w:ascii="TH SarabunPSK" w:hAnsi="TH SarabunPSK" w:cs="TH SarabunPSK"/>
+                <w:sz w:val="32"/>
+                <w:szCs w:val="32"/>
+                <w:lang w:bidi="th-TH"/>
+              </w:rPr>
+              <w:t>Workshop</w:t>
+            </w:r>
+            <w:r>
+              <w:rPr>
+                <w:rFonts w:ascii="TH SarabunPSK" w:hAnsi="TH SarabunPSK" w:cs="TH SarabunPSK" w:hint="cs"/>
+                <w:sz w:val="32"/>
+                <w:szCs w:val="32"/>
+                <w:lang w:bidi="th-TH"/>
+              </w:rPr>
+              <w:t xml:space="preserve"> Registration </w:t>
+            </w:r>
+            <w:r>
+              <w:rPr>
+                <w:rFonts w:ascii="TH SarabunPSK" w:hAnsi="TH SarabunPSK" w:cs="TH SarabunPSK" w:hint="cs"/>
+                <w:sz w:val="32"/>
+                <w:szCs w:val="32"/>
+                <w:cs/>
+                <w:lang w:bidi="th-TH"/>
+              </w:rPr>
+              <w:t>เช่นเดิม</w:t>
+            </w:r>
           </w:p>
         </w:tc>
         <w:tc>
@@ -10762,18 +12012,70 @@
           </w:tcPr>
           <w:p>
             <w:pPr>
-              <w:rPr>
-                <w:rFonts w:ascii="TH SarabunPSK" w:hAnsi="TH SarabunPSK" w:cs="TH SarabunPSK"/>
-                <w:sz w:val="32"/>
-                <w:szCs w:val="32"/>
-                <w:lang w:bidi="th-TH"/>
-              </w:rPr>
-            </w:pPr>
-          </w:p>
-        </w:tc>
-        <w:tc>
-          <w:tcPr>
-            <w:tcW w:w="1352" w:type="dxa"/>
+              <w:jc w:val="center"/>
+              <w:rPr>
+                <w:rFonts w:ascii="TH SarabunPSK" w:hAnsi="TH SarabunPSK" w:cs="TH SarabunPSK"/>
+                <w:sz w:val="32"/>
+                <w:szCs w:val="32"/>
+                <w:lang w:bidi="th-TH"/>
+              </w:rPr>
+            </w:pPr>
+            <w:r>
+              <w:rPr>
+                <w:rFonts w:ascii="TH SarabunPSK" w:hAnsi="TH SarabunPSK" w:cs="TH SarabunPSK" w:hint="cs"/>
+                <w:noProof/>
+                <w:sz w:val="32"/>
+                <w:szCs w:val="32"/>
+                <w:lang w:bidi="th-TH"/>
+              </w:rPr>
+              <w:lastRenderedPageBreak/>
+              <w:drawing>
+                <wp:inline distT="0" distB="0" distL="0" distR="0" wp14:anchorId="4CCD0716" wp14:editId="7095A60A">
+                  <wp:extent cx="201761" cy="191069"/>
+                  <wp:effectExtent l="0" t="0" r="8255" b="0"/>
+                  <wp:docPr id="1415152515" name="Picture 1415152515"/>
+                  <wp:cNvGraphicFramePr>
+                    <a:graphicFrameLocks xmlns:a="http://schemas.openxmlformats.org/drawingml/2006/main" noChangeAspect="1"/>
+                  </wp:cNvGraphicFramePr>
+                  <a:graphic xmlns:a="http://schemas.openxmlformats.org/drawingml/2006/main">
+                    <a:graphicData uri="http://schemas.openxmlformats.org/drawingml/2006/picture">
+                      <pic:pic xmlns:pic="http://schemas.openxmlformats.org/drawingml/2006/picture">
+                        <pic:nvPicPr>
+                          <pic:cNvPr id="1" name="th[1].png"/>
+                          <pic:cNvPicPr/>
+                        </pic:nvPicPr>
+                        <pic:blipFill>
+                          <a:blip r:embed="rId8" cstate="print">
+                            <a:extLst>
+                              <a:ext uri="{28A0092B-C50C-407E-A947-70E740481C1C}">
+                                <a14:useLocalDpi xmlns:a14="http://schemas.microsoft.com/office/drawing/2010/main" val="0"/>
+                              </a:ext>
+                            </a:extLst>
+                          </a:blip>
+                          <a:stretch>
+                            <a:fillRect/>
+                          </a:stretch>
+                        </pic:blipFill>
+                        <pic:spPr>
+                          <a:xfrm>
+                            <a:off x="0" y="0"/>
+                            <a:ext cx="214886" cy="203498"/>
+                          </a:xfrm>
+                          <a:prstGeom prst="rect">
+                            <a:avLst/>
+                          </a:prstGeom>
+                        </pic:spPr>
+                      </pic:pic>
+                    </a:graphicData>
+                  </a:graphic>
+                </wp:inline>
+              </w:drawing>
+            </w:r>
+          </w:p>
+        </w:tc>
+        <w:tc>
+          <w:tcPr>
+            <w:tcW w:w="1886" w:type="dxa"/>
           </w:tcPr>
           <w:p>
             <w:pPr>
@@ -11371,6 +12673,131 @@
                 <w:lang w:bidi="th-TH"/>
               </w:rPr>
             </w:pPr>
+            <w:r>
+              <w:rPr>
+                <w:rFonts w:ascii="TH SarabunPSK" w:hAnsi="TH SarabunPSK" w:cs="TH SarabunPSK" w:hint="cs"/>
+                <w:sz w:val="32"/>
+                <w:szCs w:val="32"/>
+                <w:cs/>
+                <w:lang w:bidi="th-TH"/>
+              </w:rPr>
+              <w:t>สามารถกรอกข้อมูลตาม</w:t>
+            </w:r>
+            <w:r>
+              <w:rPr>
+                <w:rFonts w:ascii="TH SarabunPSK" w:hAnsi="TH SarabunPSK" w:cs="TH SarabunPSK"/>
+                <w:sz w:val="32"/>
+                <w:szCs w:val="32"/>
+                <w:lang w:bidi="th-TH"/>
+              </w:rPr>
+              <w:t xml:space="preserve"> Test Case</w:t>
+            </w:r>
+            <w:r>
+              <w:rPr>
+                <w:rFonts w:ascii="TH SarabunPSK" w:hAnsi="TH SarabunPSK" w:cs="TH SarabunPSK" w:hint="cs"/>
+                <w:sz w:val="32"/>
+                <w:szCs w:val="32"/>
+                <w:cs/>
+                <w:lang w:bidi="th-TH"/>
+              </w:rPr>
+              <w:t xml:space="preserve"> ได้ </w:t>
+            </w:r>
+            <w:r>
+              <w:rPr>
+                <w:rFonts w:ascii="TH SarabunPSK" w:hAnsi="TH SarabunPSK" w:cs="TH SarabunPSK" w:hint="cs"/>
+                <w:sz w:val="32"/>
+                <w:szCs w:val="32"/>
+                <w:cs/>
+                <w:lang w:bidi="th-TH"/>
+              </w:rPr>
+              <w:t>แสดงข้อความ “</w:t>
+            </w:r>
+            <w:r>
+              <w:rPr>
+                <w:rFonts w:ascii="TH SarabunPSK" w:hAnsi="TH SarabunPSK" w:cs="TH SarabunPSK" w:hint="cs"/>
+                <w:sz w:val="32"/>
+                <w:szCs w:val="32"/>
+                <w:lang w:bidi="th-TH"/>
+              </w:rPr>
+              <w:t>Please enter your email</w:t>
+            </w:r>
+            <w:r>
+              <w:rPr>
+                <w:rFonts w:ascii="TH SarabunPSK" w:hAnsi="TH SarabunPSK" w:cs="TH SarabunPSK" w:hint="cs"/>
+                <w:sz w:val="32"/>
+                <w:szCs w:val="32"/>
+                <w:cs/>
+                <w:lang w:bidi="th-TH"/>
+              </w:rPr>
+              <w:t>!!”</w:t>
+            </w:r>
+            <w:r>
+              <w:rPr>
+                <w:rFonts w:ascii="TH SarabunPSK" w:hAnsi="TH SarabunPSK" w:cs="TH SarabunPSK"/>
+                <w:sz w:val="32"/>
+                <w:szCs w:val="32"/>
+                <w:lang w:bidi="th-TH"/>
+              </w:rPr>
+              <w:t xml:space="preserve"> </w:t>
+            </w:r>
+            <w:r>
+              <w:rPr>
+                <w:rFonts w:ascii="TH SarabunPSK" w:hAnsi="TH SarabunPSK" w:cs="TH SarabunPSK" w:hint="cs"/>
+                <w:sz w:val="32"/>
+                <w:szCs w:val="32"/>
+                <w:cs/>
+                <w:lang w:bidi="th-TH"/>
+              </w:rPr>
+              <w:t>ได้</w:t>
+            </w:r>
+            <w:r>
+              <w:rPr>
+                <w:rFonts w:ascii="TH SarabunPSK" w:hAnsi="TH SarabunPSK" w:cs="TH SarabunPSK" w:hint="cs"/>
+                <w:sz w:val="32"/>
+                <w:szCs w:val="32"/>
+                <w:cs/>
+                <w:lang w:bidi="th-TH"/>
+              </w:rPr>
+              <w:t xml:space="preserve"> </w:t>
+            </w:r>
+            <w:r>
+              <w:rPr>
+                <w:rFonts w:ascii="TH SarabunPSK" w:hAnsi="TH SarabunPSK" w:cs="TH SarabunPSK" w:hint="cs"/>
+                <w:sz w:val="32"/>
+                <w:szCs w:val="32"/>
+                <w:cs/>
+                <w:lang w:bidi="th-TH"/>
+              </w:rPr>
+              <w:t xml:space="preserve">และอยู่ในหน้า </w:t>
+            </w:r>
+            <w:r>
+              <w:rPr>
+                <w:rFonts w:ascii="TH SarabunPSK" w:hAnsi="TH SarabunPSK" w:cs="TH SarabunPSK"/>
+                <w:sz w:val="32"/>
+                <w:szCs w:val="32"/>
+                <w:lang w:bidi="th-TH"/>
+              </w:rPr>
+              <w:t>Workshop</w:t>
+            </w:r>
+            <w:r>
+              <w:rPr>
+                <w:rFonts w:ascii="TH SarabunPSK" w:hAnsi="TH SarabunPSK" w:cs="TH SarabunPSK" w:hint="cs"/>
+                <w:sz w:val="32"/>
+                <w:szCs w:val="32"/>
+                <w:lang w:bidi="th-TH"/>
+              </w:rPr>
+              <w:t xml:space="preserve"> Registration </w:t>
+            </w:r>
+            <w:r>
+              <w:rPr>
+                <w:rFonts w:ascii="TH SarabunPSK" w:hAnsi="TH SarabunPSK" w:cs="TH SarabunPSK" w:hint="cs"/>
+                <w:sz w:val="32"/>
+                <w:szCs w:val="32"/>
+                <w:cs/>
+                <w:lang w:bidi="th-TH"/>
+              </w:rPr>
+              <w:t>เช่นเดิม</w:t>
+            </w:r>
           </w:p>
         </w:tc>
         <w:tc>
@@ -11379,18 +12806,69 @@
           </w:tcPr>
           <w:p>
             <w:pPr>
-              <w:rPr>
-                <w:rFonts w:ascii="TH SarabunPSK" w:hAnsi="TH SarabunPSK" w:cs="TH SarabunPSK"/>
-                <w:sz w:val="32"/>
-                <w:szCs w:val="32"/>
-                <w:lang w:bidi="th-TH"/>
-              </w:rPr>
-            </w:pPr>
-          </w:p>
-        </w:tc>
-        <w:tc>
-          <w:tcPr>
-            <w:tcW w:w="1352" w:type="dxa"/>
+              <w:jc w:val="center"/>
+              <w:rPr>
+                <w:rFonts w:ascii="TH SarabunPSK" w:hAnsi="TH SarabunPSK" w:cs="TH SarabunPSK"/>
+                <w:sz w:val="32"/>
+                <w:szCs w:val="32"/>
+                <w:lang w:bidi="th-TH"/>
+              </w:rPr>
+            </w:pPr>
+            <w:r>
+              <w:rPr>
+                <w:rFonts w:ascii="TH SarabunPSK" w:hAnsi="TH SarabunPSK" w:cs="TH SarabunPSK" w:hint="cs"/>
+                <w:noProof/>
+                <w:sz w:val="32"/>
+                <w:szCs w:val="32"/>
+                <w:lang w:bidi="th-TH"/>
+              </w:rPr>
+              <w:drawing>
+                <wp:inline distT="0" distB="0" distL="0" distR="0" wp14:anchorId="53AD2091" wp14:editId="33C73E68">
+                  <wp:extent cx="201761" cy="191069"/>
+                  <wp:effectExtent l="0" t="0" r="8255" b="0"/>
+                  <wp:docPr id="605791672" name="Picture 605791672"/>
+                  <wp:cNvGraphicFramePr>
+                    <a:graphicFrameLocks xmlns:a="http://schemas.openxmlformats.org/drawingml/2006/main" noChangeAspect="1"/>
+                  </wp:cNvGraphicFramePr>
+                  <a:graphic xmlns:a="http://schemas.openxmlformats.org/drawingml/2006/main">
+                    <a:graphicData uri="http://schemas.openxmlformats.org/drawingml/2006/picture">
+                      <pic:pic xmlns:pic="http://schemas.openxmlformats.org/drawingml/2006/picture">
+                        <pic:nvPicPr>
+                          <pic:cNvPr id="1" name="th[1].png"/>
+                          <pic:cNvPicPr/>
+                        </pic:nvPicPr>
+                        <pic:blipFill>
+                          <a:blip r:embed="rId8" cstate="print">
+                            <a:extLst>
+                              <a:ext uri="{28A0092B-C50C-407E-A947-70E740481C1C}">
+                                <a14:useLocalDpi xmlns:a14="http://schemas.microsoft.com/office/drawing/2010/main" val="0"/>
+                              </a:ext>
+                            </a:extLst>
+                          </a:blip>
+                          <a:stretch>
+                            <a:fillRect/>
+                          </a:stretch>
+                        </pic:blipFill>
+                        <pic:spPr>
+                          <a:xfrm>
+                            <a:off x="0" y="0"/>
+                            <a:ext cx="214886" cy="203498"/>
+                          </a:xfrm>
+                          <a:prstGeom prst="rect">
+                            <a:avLst/>
+                          </a:prstGeom>
+                        </pic:spPr>
+                      </pic:pic>
+                    </a:graphicData>
+                  </a:graphic>
+                </wp:inline>
+              </w:drawing>
+            </w:r>
+          </w:p>
+        </w:tc>
+        <w:tc>
+          <w:tcPr>
+            <w:tcW w:w="1886" w:type="dxa"/>
           </w:tcPr>
           <w:p>
             <w:pPr>
@@ -11624,7 +13102,7 @@
         </w:tc>
         <w:tc>
           <w:tcPr>
-            <w:tcW w:w="1352" w:type="dxa"/>
+            <w:tcW w:w="1886" w:type="dxa"/>
           </w:tcPr>
           <w:p>
             <w:pPr>
@@ -11904,16 +13382,7 @@
                 <w:szCs w:val="32"/>
                 <w:lang w:bidi="th-TH"/>
               </w:rPr>
-              <w:t xml:space="preserve"> </w:t>
-            </w:r>
-            <w:r>
-              <w:rPr>
-                <w:rFonts w:ascii="TH SarabunPSK" w:hAnsi="TH SarabunPSK" w:cs="TH SarabunPSK" w:hint="cs"/>
-                <w:sz w:val="32"/>
-                <w:szCs w:val="32"/>
-                <w:lang w:bidi="th-TH"/>
-              </w:rPr>
-              <w:t>Registration</w:t>
+              <w:t xml:space="preserve"> Registration</w:t>
             </w:r>
           </w:p>
         </w:tc>
@@ -11931,6 +13400,64 @@
                 <w:lang w:bidi="th-TH"/>
               </w:rPr>
             </w:pPr>
+            <w:r>
+              <w:rPr>
+                <w:rFonts w:ascii="TH SarabunPSK" w:hAnsi="TH SarabunPSK" w:cs="TH SarabunPSK" w:hint="cs"/>
+                <w:sz w:val="32"/>
+                <w:szCs w:val="32"/>
+                <w:cs/>
+                <w:lang w:bidi="th-TH"/>
+              </w:rPr>
+              <w:t>สามารถเปิดเว็บไซต์และแสดง</w:t>
+            </w:r>
+            <w:r>
+              <w:rPr>
+                <w:rFonts w:ascii="TH SarabunPSK" w:hAnsi="TH SarabunPSK" w:cs="TH SarabunPSK" w:hint="cs"/>
+                <w:sz w:val="32"/>
+                <w:szCs w:val="32"/>
+                <w:cs/>
+                <w:lang w:bidi="th-TH"/>
+              </w:rPr>
+              <w:t xml:space="preserve">หน้า </w:t>
+            </w:r>
+            <w:r>
+              <w:rPr>
+                <w:rFonts w:ascii="TH SarabunPSK" w:hAnsi="TH SarabunPSK" w:cs="TH SarabunPSK"/>
+                <w:sz w:val="32"/>
+                <w:szCs w:val="32"/>
+                <w:lang w:bidi="th-TH"/>
+              </w:rPr>
+              <w:t>Workshop</w:t>
+            </w:r>
+            <w:r>
+              <w:rPr>
+                <w:rFonts w:ascii="TH SarabunPSK" w:hAnsi="TH SarabunPSK" w:cs="TH SarabunPSK" w:hint="cs"/>
+                <w:sz w:val="32"/>
+                <w:szCs w:val="32"/>
+                <w:cs/>
+                <w:lang w:bidi="th-TH"/>
+              </w:rPr>
+              <w:t xml:space="preserve"> </w:t>
+            </w:r>
+            <w:r>
+              <w:rPr>
+                <w:rFonts w:ascii="TH SarabunPSK" w:hAnsi="TH SarabunPSK" w:cs="TH SarabunPSK" w:hint="cs"/>
+                <w:sz w:val="32"/>
+                <w:szCs w:val="32"/>
+                <w:lang w:bidi="th-TH"/>
+              </w:rPr>
+              <w:t>Registration</w:t>
+            </w:r>
+            <w:r>
+              <w:rPr>
+                <w:rFonts w:ascii="TH SarabunPSK" w:hAnsi="TH SarabunPSK" w:cs="TH SarabunPSK" w:hint="cs"/>
+                <w:sz w:val="32"/>
+                <w:szCs w:val="32"/>
+                <w:cs/>
+                <w:lang w:bidi="th-TH"/>
+              </w:rPr>
+              <w:t xml:space="preserve"> ได้</w:t>
+            </w:r>
           </w:p>
         </w:tc>
         <w:tc>
@@ -11939,18 +13466,69 @@
           </w:tcPr>
           <w:p>
             <w:pPr>
-              <w:rPr>
-                <w:rFonts w:ascii="TH SarabunPSK" w:hAnsi="TH SarabunPSK" w:cs="TH SarabunPSK"/>
-                <w:sz w:val="32"/>
-                <w:szCs w:val="32"/>
-                <w:lang w:bidi="th-TH"/>
-              </w:rPr>
-            </w:pPr>
-          </w:p>
-        </w:tc>
-        <w:tc>
-          <w:tcPr>
-            <w:tcW w:w="1352" w:type="dxa"/>
+              <w:jc w:val="center"/>
+              <w:rPr>
+                <w:rFonts w:ascii="TH SarabunPSK" w:hAnsi="TH SarabunPSK" w:cs="TH SarabunPSK"/>
+                <w:sz w:val="32"/>
+                <w:szCs w:val="32"/>
+                <w:lang w:bidi="th-TH"/>
+              </w:rPr>
+            </w:pPr>
+            <w:r>
+              <w:rPr>
+                <w:rFonts w:ascii="TH SarabunPSK" w:hAnsi="TH SarabunPSK" w:cs="TH SarabunPSK" w:hint="cs"/>
+                <w:noProof/>
+                <w:sz w:val="32"/>
+                <w:szCs w:val="32"/>
+                <w:lang w:bidi="th-TH"/>
+              </w:rPr>
+              <w:drawing>
+                <wp:inline distT="0" distB="0" distL="0" distR="0" wp14:anchorId="38E03C63" wp14:editId="0D797D88">
+                  <wp:extent cx="201761" cy="191069"/>
+                  <wp:effectExtent l="0" t="0" r="8255" b="0"/>
+                  <wp:docPr id="791355997" name="Picture 791355997"/>
+                  <wp:cNvGraphicFramePr>
+                    <a:graphicFrameLocks xmlns:a="http://schemas.openxmlformats.org/drawingml/2006/main" noChangeAspect="1"/>
+                  </wp:cNvGraphicFramePr>
+                  <a:graphic xmlns:a="http://schemas.openxmlformats.org/drawingml/2006/main">
+                    <a:graphicData uri="http://schemas.openxmlformats.org/drawingml/2006/picture">
+                      <pic:pic xmlns:pic="http://schemas.openxmlformats.org/drawingml/2006/picture">
+                        <pic:nvPicPr>
+                          <pic:cNvPr id="1" name="th[1].png"/>
+                          <pic:cNvPicPr/>
+                        </pic:nvPicPr>
+                        <pic:blipFill>
+                          <a:blip r:embed="rId8" cstate="print">
+                            <a:extLst>
+                              <a:ext uri="{28A0092B-C50C-407E-A947-70E740481C1C}">
+                                <a14:useLocalDpi xmlns:a14="http://schemas.microsoft.com/office/drawing/2010/main" val="0"/>
+                              </a:ext>
+                            </a:extLst>
+                          </a:blip>
+                          <a:stretch>
+                            <a:fillRect/>
+                          </a:stretch>
+                        </pic:blipFill>
+                        <pic:spPr>
+                          <a:xfrm>
+                            <a:off x="0" y="0"/>
+                            <a:ext cx="214886" cy="203498"/>
+                          </a:xfrm>
+                          <a:prstGeom prst="rect">
+                            <a:avLst/>
+                          </a:prstGeom>
+                        </pic:spPr>
+                      </pic:pic>
+                    </a:graphicData>
+                  </a:graphic>
+                </wp:inline>
+              </w:drawing>
+            </w:r>
+          </w:p>
+        </w:tc>
+        <w:tc>
+          <w:tcPr>
+            <w:tcW w:w="1886" w:type="dxa"/>
           </w:tcPr>
           <w:p>
             <w:pPr>
@@ -12498,12 +14076,119 @@
           <w:p>
             <w:pPr>
               <w:rPr>
-                <w:rFonts w:ascii="TH SarabunPSK" w:hAnsi="TH SarabunPSK" w:cs="TH SarabunPSK"/>
-                <w:sz w:val="32"/>
-                <w:szCs w:val="32"/>
-                <w:lang w:bidi="th-TH"/>
-              </w:rPr>
-            </w:pPr>
+                <w:rFonts w:ascii="TH SarabunPSK" w:hAnsi="TH SarabunPSK" w:cs="TH SarabunPSK" w:hint="cs"/>
+                <w:sz w:val="32"/>
+                <w:szCs w:val="32"/>
+                <w:cs/>
+                <w:lang w:bidi="th-TH"/>
+              </w:rPr>
+            </w:pPr>
+            <w:r>
+              <w:rPr>
+                <w:rFonts w:ascii="TH SarabunPSK" w:hAnsi="TH SarabunPSK" w:cs="TH SarabunPSK" w:hint="cs"/>
+                <w:sz w:val="32"/>
+                <w:szCs w:val="32"/>
+                <w:cs/>
+                <w:lang w:bidi="th-TH"/>
+              </w:rPr>
+              <w:t>สามารถกรอกข้อมูลตาม</w:t>
+            </w:r>
+            <w:r>
+              <w:rPr>
+                <w:rFonts w:ascii="TH SarabunPSK" w:hAnsi="TH SarabunPSK" w:cs="TH SarabunPSK"/>
+                <w:sz w:val="32"/>
+                <w:szCs w:val="32"/>
+                <w:lang w:bidi="th-TH"/>
+              </w:rPr>
+              <w:t xml:space="preserve"> Test Case</w:t>
+            </w:r>
+            <w:r>
+              <w:rPr>
+                <w:rFonts w:ascii="TH SarabunPSK" w:hAnsi="TH SarabunPSK" w:cs="TH SarabunPSK" w:hint="cs"/>
+                <w:sz w:val="32"/>
+                <w:szCs w:val="32"/>
+                <w:cs/>
+                <w:lang w:bidi="th-TH"/>
+              </w:rPr>
+              <w:t xml:space="preserve"> ได้ </w:t>
+            </w:r>
+            <w:r>
+              <w:rPr>
+                <w:rFonts w:ascii="TH SarabunPSK" w:hAnsi="TH SarabunPSK" w:cs="TH SarabunPSK" w:hint="cs"/>
+                <w:sz w:val="32"/>
+                <w:szCs w:val="32"/>
+                <w:cs/>
+                <w:lang w:bidi="th-TH"/>
+              </w:rPr>
+              <w:t>แสดงข้อความ “</w:t>
+            </w:r>
+            <w:r>
+              <w:rPr>
+                <w:rFonts w:ascii="TH SarabunPSK" w:hAnsi="TH SarabunPSK" w:cs="TH SarabunPSK" w:hint="cs"/>
+                <w:sz w:val="32"/>
+                <w:szCs w:val="32"/>
+                <w:lang w:bidi="th-TH"/>
+              </w:rPr>
+              <w:t>Please enter your phone number</w:t>
+            </w:r>
+            <w:r>
+              <w:rPr>
+                <w:rFonts w:ascii="TH SarabunPSK" w:hAnsi="TH SarabunPSK" w:cs="TH SarabunPSK" w:hint="cs"/>
+                <w:sz w:val="32"/>
+                <w:szCs w:val="32"/>
+                <w:cs/>
+                <w:lang w:bidi="th-TH"/>
+              </w:rPr>
+              <w:t>!!”</w:t>
+            </w:r>
+            <w:r>
+              <w:rPr>
+                <w:rFonts w:ascii="TH SarabunPSK" w:hAnsi="TH SarabunPSK" w:cs="TH SarabunPSK"/>
+                <w:sz w:val="32"/>
+                <w:szCs w:val="32"/>
+                <w:lang w:bidi="th-TH"/>
+              </w:rPr>
+              <w:t xml:space="preserve"> </w:t>
+            </w:r>
+            <w:r>
+              <w:rPr>
+                <w:rFonts w:ascii="TH SarabunPSK" w:hAnsi="TH SarabunPSK" w:cs="TH SarabunPSK" w:hint="cs"/>
+                <w:sz w:val="32"/>
+                <w:szCs w:val="32"/>
+                <w:cs/>
+                <w:lang w:bidi="th-TH"/>
+              </w:rPr>
+              <w:t xml:space="preserve">ได้ และอยู่ในหน้า </w:t>
+            </w:r>
+            <w:r>
+              <w:rPr>
+                <w:rFonts w:ascii="TH SarabunPSK" w:hAnsi="TH SarabunPSK" w:cs="TH SarabunPSK"/>
+                <w:sz w:val="32"/>
+                <w:szCs w:val="32"/>
+                <w:lang w:bidi="th-TH"/>
+              </w:rPr>
+              <w:lastRenderedPageBreak/>
+              <w:t>Workshop</w:t>
+            </w:r>
+            <w:r>
+              <w:rPr>
+                <w:rFonts w:ascii="TH SarabunPSK" w:hAnsi="TH SarabunPSK" w:cs="TH SarabunPSK" w:hint="cs"/>
+                <w:sz w:val="32"/>
+                <w:szCs w:val="32"/>
+                <w:lang w:bidi="th-TH"/>
+              </w:rPr>
+              <w:t xml:space="preserve"> Registration </w:t>
+            </w:r>
+            <w:r>
+              <w:rPr>
+                <w:rFonts w:ascii="TH SarabunPSK" w:hAnsi="TH SarabunPSK" w:cs="TH SarabunPSK" w:hint="cs"/>
+                <w:sz w:val="32"/>
+                <w:szCs w:val="32"/>
+                <w:cs/>
+                <w:lang w:bidi="th-TH"/>
+              </w:rPr>
+              <w:t>เช่นเดิม</w:t>
+            </w:r>
           </w:p>
         </w:tc>
         <w:tc>
@@ -12512,18 +14197,70 @@
           </w:tcPr>
           <w:p>
             <w:pPr>
-              <w:rPr>
-                <w:rFonts w:ascii="TH SarabunPSK" w:hAnsi="TH SarabunPSK" w:cs="TH SarabunPSK"/>
-                <w:sz w:val="32"/>
-                <w:szCs w:val="32"/>
-                <w:lang w:bidi="th-TH"/>
-              </w:rPr>
-            </w:pPr>
-          </w:p>
-        </w:tc>
-        <w:tc>
-          <w:tcPr>
-            <w:tcW w:w="1352" w:type="dxa"/>
+              <w:jc w:val="center"/>
+              <w:rPr>
+                <w:rFonts w:ascii="TH SarabunPSK" w:hAnsi="TH SarabunPSK" w:cs="TH SarabunPSK" w:hint="cs"/>
+                <w:sz w:val="32"/>
+                <w:szCs w:val="32"/>
+                <w:lang w:bidi="th-TH"/>
+              </w:rPr>
+            </w:pPr>
+            <w:r>
+              <w:rPr>
+                <w:rFonts w:ascii="TH SarabunPSK" w:hAnsi="TH SarabunPSK" w:cs="TH SarabunPSK" w:hint="cs"/>
+                <w:noProof/>
+                <w:sz w:val="32"/>
+                <w:szCs w:val="32"/>
+                <w:lang w:bidi="th-TH"/>
+              </w:rPr>
+              <w:lastRenderedPageBreak/>
+              <w:drawing>
+                <wp:inline distT="0" distB="0" distL="0" distR="0" wp14:anchorId="216227CE" wp14:editId="4D9DCE65">
+                  <wp:extent cx="201761" cy="191069"/>
+                  <wp:effectExtent l="0" t="0" r="8255" b="0"/>
+                  <wp:docPr id="2100882328" name="Picture 2100882328"/>
+                  <wp:cNvGraphicFramePr>
+                    <a:graphicFrameLocks xmlns:a="http://schemas.openxmlformats.org/drawingml/2006/main" noChangeAspect="1"/>
+                  </wp:cNvGraphicFramePr>
+                  <a:graphic xmlns:a="http://schemas.openxmlformats.org/drawingml/2006/main">
+                    <a:graphicData uri="http://schemas.openxmlformats.org/drawingml/2006/picture">
+                      <pic:pic xmlns:pic="http://schemas.openxmlformats.org/drawingml/2006/picture">
+                        <pic:nvPicPr>
+                          <pic:cNvPr id="1" name="th[1].png"/>
+                          <pic:cNvPicPr/>
+                        </pic:nvPicPr>
+                        <pic:blipFill>
+                          <a:blip r:embed="rId8" cstate="print">
+                            <a:extLst>
+                              <a:ext uri="{28A0092B-C50C-407E-A947-70E740481C1C}">
+                                <a14:useLocalDpi xmlns:a14="http://schemas.microsoft.com/office/drawing/2010/main" val="0"/>
+                              </a:ext>
+                            </a:extLst>
+                          </a:blip>
+                          <a:stretch>
+                            <a:fillRect/>
+                          </a:stretch>
+                        </pic:blipFill>
+                        <pic:spPr>
+                          <a:xfrm>
+                            <a:off x="0" y="0"/>
+                            <a:ext cx="214886" cy="203498"/>
+                          </a:xfrm>
+                          <a:prstGeom prst="rect">
+                            <a:avLst/>
+                          </a:prstGeom>
+                        </pic:spPr>
+                      </pic:pic>
+                    </a:graphicData>
+                  </a:graphic>
+                </wp:inline>
+              </w:drawing>
+            </w:r>
+          </w:p>
+        </w:tc>
+        <w:tc>
+          <w:tcPr>
+            <w:tcW w:w="1886" w:type="dxa"/>
           </w:tcPr>
           <w:p>
             <w:pPr>
@@ -12757,7 +14494,7 @@
         </w:tc>
         <w:tc>
           <w:tcPr>
-            <w:tcW w:w="1352" w:type="dxa"/>
+            <w:tcW w:w="1886" w:type="dxa"/>
           </w:tcPr>
           <w:p>
             <w:pPr>
@@ -13037,16 +14774,7 @@
                 <w:szCs w:val="32"/>
                 <w:lang w:bidi="th-TH"/>
               </w:rPr>
-              <w:t xml:space="preserve"> </w:t>
-            </w:r>
-            <w:r>
-              <w:rPr>
-                <w:rFonts w:ascii="TH SarabunPSK" w:hAnsi="TH SarabunPSK" w:cs="TH SarabunPSK" w:hint="cs"/>
-                <w:sz w:val="32"/>
-                <w:szCs w:val="32"/>
-                <w:lang w:bidi="th-TH"/>
-              </w:rPr>
-              <w:t>Registration</w:t>
+              <w:t xml:space="preserve"> Registration</w:t>
             </w:r>
           </w:p>
         </w:tc>
@@ -13064,6 +14792,64 @@
                 <w:lang w:bidi="th-TH"/>
               </w:rPr>
             </w:pPr>
+            <w:r>
+              <w:rPr>
+                <w:rFonts w:ascii="TH SarabunPSK" w:hAnsi="TH SarabunPSK" w:cs="TH SarabunPSK" w:hint="cs"/>
+                <w:sz w:val="32"/>
+                <w:szCs w:val="32"/>
+                <w:cs/>
+                <w:lang w:bidi="th-TH"/>
+              </w:rPr>
+              <w:t>สามารถเปิดเว็บไซต์และแสดง</w:t>
+            </w:r>
+            <w:r>
+              <w:rPr>
+                <w:rFonts w:ascii="TH SarabunPSK" w:hAnsi="TH SarabunPSK" w:cs="TH SarabunPSK" w:hint="cs"/>
+                <w:sz w:val="32"/>
+                <w:szCs w:val="32"/>
+                <w:cs/>
+                <w:lang w:bidi="th-TH"/>
+              </w:rPr>
+              <w:t xml:space="preserve">หน้า </w:t>
+            </w:r>
+            <w:r>
+              <w:rPr>
+                <w:rFonts w:ascii="TH SarabunPSK" w:hAnsi="TH SarabunPSK" w:cs="TH SarabunPSK"/>
+                <w:sz w:val="32"/>
+                <w:szCs w:val="32"/>
+                <w:lang w:bidi="th-TH"/>
+              </w:rPr>
+              <w:t>Workshop</w:t>
+            </w:r>
+            <w:r>
+              <w:rPr>
+                <w:rFonts w:ascii="TH SarabunPSK" w:hAnsi="TH SarabunPSK" w:cs="TH SarabunPSK" w:hint="cs"/>
+                <w:sz w:val="32"/>
+                <w:szCs w:val="32"/>
+                <w:cs/>
+                <w:lang w:bidi="th-TH"/>
+              </w:rPr>
+              <w:t xml:space="preserve"> </w:t>
+            </w:r>
+            <w:r>
+              <w:rPr>
+                <w:rFonts w:ascii="TH SarabunPSK" w:hAnsi="TH SarabunPSK" w:cs="TH SarabunPSK" w:hint="cs"/>
+                <w:sz w:val="32"/>
+                <w:szCs w:val="32"/>
+                <w:lang w:bidi="th-TH"/>
+              </w:rPr>
+              <w:t>Registration</w:t>
+            </w:r>
+            <w:r>
+              <w:rPr>
+                <w:rFonts w:ascii="TH SarabunPSK" w:hAnsi="TH SarabunPSK" w:cs="TH SarabunPSK" w:hint="cs"/>
+                <w:sz w:val="32"/>
+                <w:szCs w:val="32"/>
+                <w:cs/>
+                <w:lang w:bidi="th-TH"/>
+              </w:rPr>
+              <w:t xml:space="preserve"> ได้</w:t>
+            </w:r>
           </w:p>
         </w:tc>
         <w:tc>
@@ -13072,18 +14858,69 @@
           </w:tcPr>
           <w:p>
             <w:pPr>
-              <w:rPr>
-                <w:rFonts w:ascii="TH SarabunPSK" w:hAnsi="TH SarabunPSK" w:cs="TH SarabunPSK"/>
-                <w:sz w:val="32"/>
-                <w:szCs w:val="32"/>
-                <w:lang w:bidi="th-TH"/>
-              </w:rPr>
-            </w:pPr>
-          </w:p>
-        </w:tc>
-        <w:tc>
-          <w:tcPr>
-            <w:tcW w:w="1352" w:type="dxa"/>
+              <w:jc w:val="center"/>
+              <w:rPr>
+                <w:rFonts w:ascii="TH SarabunPSK" w:hAnsi="TH SarabunPSK" w:cs="TH SarabunPSK"/>
+                <w:sz w:val="32"/>
+                <w:szCs w:val="32"/>
+                <w:lang w:bidi="th-TH"/>
+              </w:rPr>
+            </w:pPr>
+            <w:r>
+              <w:rPr>
+                <w:rFonts w:ascii="TH SarabunPSK" w:hAnsi="TH SarabunPSK" w:cs="TH SarabunPSK" w:hint="cs"/>
+                <w:noProof/>
+                <w:sz w:val="32"/>
+                <w:szCs w:val="32"/>
+                <w:lang w:bidi="th-TH"/>
+              </w:rPr>
+              <w:drawing>
+                <wp:inline distT="0" distB="0" distL="0" distR="0" wp14:anchorId="5D191C3D" wp14:editId="275D47BF">
+                  <wp:extent cx="201761" cy="191069"/>
+                  <wp:effectExtent l="0" t="0" r="8255" b="0"/>
+                  <wp:docPr id="1993308954" name="Picture 1993308954"/>
+                  <wp:cNvGraphicFramePr>
+                    <a:graphicFrameLocks xmlns:a="http://schemas.openxmlformats.org/drawingml/2006/main" noChangeAspect="1"/>
+                  </wp:cNvGraphicFramePr>
+                  <a:graphic xmlns:a="http://schemas.openxmlformats.org/drawingml/2006/main">
+                    <a:graphicData uri="http://schemas.openxmlformats.org/drawingml/2006/picture">
+                      <pic:pic xmlns:pic="http://schemas.openxmlformats.org/drawingml/2006/picture">
+                        <pic:nvPicPr>
+                          <pic:cNvPr id="1" name="th[1].png"/>
+                          <pic:cNvPicPr/>
+                        </pic:nvPicPr>
+                        <pic:blipFill>
+                          <a:blip r:embed="rId8" cstate="print">
+                            <a:extLst>
+                              <a:ext uri="{28A0092B-C50C-407E-A947-70E740481C1C}">
+                                <a14:useLocalDpi xmlns:a14="http://schemas.microsoft.com/office/drawing/2010/main" val="0"/>
+                              </a:ext>
+                            </a:extLst>
+                          </a:blip>
+                          <a:stretch>
+                            <a:fillRect/>
+                          </a:stretch>
+                        </pic:blipFill>
+                        <pic:spPr>
+                          <a:xfrm>
+                            <a:off x="0" y="0"/>
+                            <a:ext cx="214886" cy="203498"/>
+                          </a:xfrm>
+                          <a:prstGeom prst="rect">
+                            <a:avLst/>
+                          </a:prstGeom>
+                        </pic:spPr>
+                      </pic:pic>
+                    </a:graphicData>
+                  </a:graphic>
+                </wp:inline>
+              </w:drawing>
+            </w:r>
+          </w:p>
+        </w:tc>
+        <w:tc>
+          <w:tcPr>
+            <w:tcW w:w="1886" w:type="dxa"/>
           </w:tcPr>
           <w:p>
             <w:pPr>
@@ -13669,34 +15506,7 @@
                 <w:szCs w:val="32"/>
                 <w:lang w:bidi="th-TH"/>
               </w:rPr>
-              <w:t>Ple</w:t>
-            </w:r>
-            <w:r>
-              <w:rPr>
-                <w:rFonts w:ascii="TH SarabunPSK" w:hAnsi="TH SarabunPSK" w:cs="TH SarabunPSK" w:hint="cs"/>
-                <w:sz w:val="32"/>
-                <w:szCs w:val="32"/>
-                <w:lang w:bidi="th-TH"/>
-              </w:rPr>
-              <w:t>ase enter a valid phone number</w:t>
-            </w:r>
-            <w:r>
-              <w:rPr>
-                <w:rFonts w:ascii="TH SarabunPSK" w:hAnsi="TH SarabunPSK" w:cs="TH SarabunPSK" w:hint="cs"/>
-                <w:sz w:val="32"/>
-                <w:szCs w:val="32"/>
-                <w:lang w:bidi="th-TH"/>
-              </w:rPr>
-              <w:t xml:space="preserve">, </w:t>
-            </w:r>
-            <w:r>
-              <w:rPr>
-                <w:rFonts w:ascii="TH SarabunPSK" w:hAnsi="TH SarabunPSK" w:cs="TH SarabunPSK" w:hint="cs"/>
-                <w:sz w:val="32"/>
-                <w:szCs w:val="32"/>
-                <w:lang w:bidi="th-TH"/>
-              </w:rPr>
-              <w:t>e</w:t>
+              <w:t>Please enter a valid phone number, e</w:t>
             </w:r>
             <w:r>
               <w:rPr>
@@ -13734,16 +15544,7 @@
                 <w:szCs w:val="32"/>
                 <w:lang w:bidi="th-TH"/>
               </w:rPr>
-              <w:t>,</w:t>
-            </w:r>
-            <w:r>
-              <w:rPr>
-                <w:rFonts w:ascii="TH SarabunPSK" w:hAnsi="TH SarabunPSK" w:cs="TH SarabunPSK" w:hint="cs"/>
-                <w:sz w:val="32"/>
-                <w:szCs w:val="32"/>
-                <w:lang w:bidi="th-TH"/>
-              </w:rPr>
-              <w:t xml:space="preserve"> 081</w:t>
+              <w:t>, 081</w:t>
             </w:r>
             <w:r>
               <w:rPr>
@@ -13829,17 +15630,7 @@
                 <w:cs/>
                 <w:lang w:bidi="th-TH"/>
               </w:rPr>
-              <w:t>)</w:t>
-            </w:r>
-            <w:r>
-              <w:rPr>
-                <w:rFonts w:ascii="TH SarabunPSK" w:hAnsi="TH SarabunPSK" w:cs="TH SarabunPSK" w:hint="cs"/>
-                <w:sz w:val="32"/>
-                <w:szCs w:val="32"/>
-                <w:cs/>
-                <w:lang w:bidi="th-TH"/>
-              </w:rPr>
-              <w:t>”</w:t>
+              <w:t>)”</w:t>
             </w:r>
           </w:p>
         </w:tc>
@@ -13857,6 +15648,188 @@
                 <w:lang w:bidi="th-TH"/>
               </w:rPr>
             </w:pPr>
+            <w:r>
+              <w:rPr>
+                <w:rFonts w:ascii="TH SarabunPSK" w:hAnsi="TH SarabunPSK" w:cs="TH SarabunPSK" w:hint="cs"/>
+                <w:sz w:val="32"/>
+                <w:szCs w:val="32"/>
+                <w:cs/>
+                <w:lang w:bidi="th-TH"/>
+              </w:rPr>
+              <w:t>สามารถกรอกข้อมูลตาม</w:t>
+            </w:r>
+            <w:r>
+              <w:rPr>
+                <w:rFonts w:ascii="TH SarabunPSK" w:hAnsi="TH SarabunPSK" w:cs="TH SarabunPSK"/>
+                <w:sz w:val="32"/>
+                <w:szCs w:val="32"/>
+                <w:lang w:bidi="th-TH"/>
+              </w:rPr>
+              <w:t xml:space="preserve"> Test Case</w:t>
+            </w:r>
+            <w:r>
+              <w:rPr>
+                <w:rFonts w:ascii="TH SarabunPSK" w:hAnsi="TH SarabunPSK" w:cs="TH SarabunPSK" w:hint="cs"/>
+                <w:sz w:val="32"/>
+                <w:szCs w:val="32"/>
+                <w:cs/>
+                <w:lang w:bidi="th-TH"/>
+              </w:rPr>
+              <w:t xml:space="preserve"> ได้ และอยู่ในหน้า </w:t>
+            </w:r>
+            <w:r>
+              <w:rPr>
+                <w:rFonts w:ascii="TH SarabunPSK" w:hAnsi="TH SarabunPSK" w:cs="TH SarabunPSK"/>
+                <w:sz w:val="32"/>
+                <w:szCs w:val="32"/>
+                <w:lang w:bidi="th-TH"/>
+              </w:rPr>
+              <w:t>Workshop</w:t>
+            </w:r>
+            <w:r>
+              <w:rPr>
+                <w:rFonts w:ascii="TH SarabunPSK" w:hAnsi="TH SarabunPSK" w:cs="TH SarabunPSK" w:hint="cs"/>
+                <w:sz w:val="32"/>
+                <w:szCs w:val="32"/>
+                <w:lang w:bidi="th-TH"/>
+              </w:rPr>
+              <w:t xml:space="preserve"> Registration </w:t>
+            </w:r>
+            <w:r>
+              <w:rPr>
+                <w:rFonts w:ascii="TH SarabunPSK" w:hAnsi="TH SarabunPSK" w:cs="TH SarabunPSK" w:hint="cs"/>
+                <w:sz w:val="32"/>
+                <w:szCs w:val="32"/>
+                <w:cs/>
+                <w:lang w:bidi="th-TH"/>
+              </w:rPr>
+              <w:t>เช่นเดิม</w:t>
+            </w:r>
+            <w:r>
+              <w:rPr>
+                <w:rFonts w:ascii="TH SarabunPSK" w:hAnsi="TH SarabunPSK" w:cs="TH SarabunPSK"/>
+                <w:sz w:val="32"/>
+                <w:szCs w:val="32"/>
+                <w:lang w:bidi="th-TH"/>
+              </w:rPr>
+              <w:t xml:space="preserve"> </w:t>
+            </w:r>
+            <w:r>
+              <w:rPr>
+                <w:rFonts w:ascii="TH SarabunPSK" w:hAnsi="TH SarabunPSK" w:cs="TH SarabunPSK" w:hint="cs"/>
+                <w:sz w:val="32"/>
+                <w:szCs w:val="32"/>
+                <w:cs/>
+                <w:lang w:bidi="th-TH"/>
+              </w:rPr>
+              <w:t>แต่</w:t>
+            </w:r>
+            <w:r>
+              <w:rPr>
+                <w:rFonts w:ascii="TH SarabunPSK" w:hAnsi="TH SarabunPSK" w:cs="TH SarabunPSK" w:hint="cs"/>
+                <w:sz w:val="32"/>
+                <w:szCs w:val="32"/>
+                <w:cs/>
+                <w:lang w:bidi="th-TH"/>
+              </w:rPr>
+              <w:t>แสดงข้อความ</w:t>
+            </w:r>
+            <w:r>
+              <w:rPr>
+                <w:rFonts w:ascii="TH SarabunPSK" w:hAnsi="TH SarabunPSK" w:cs="TH SarabunPSK" w:hint="cs"/>
+                <w:sz w:val="32"/>
+                <w:szCs w:val="32"/>
+                <w:cs/>
+                <w:lang w:bidi="th-TH"/>
+              </w:rPr>
+              <w:t>เป็น</w:t>
+            </w:r>
+            <w:r>
+              <w:rPr>
+                <w:rFonts w:ascii="TH SarabunPSK" w:hAnsi="TH SarabunPSK" w:cs="TH SarabunPSK" w:hint="cs"/>
+                <w:sz w:val="32"/>
+                <w:szCs w:val="32"/>
+                <w:cs/>
+                <w:lang w:bidi="th-TH"/>
+              </w:rPr>
+              <w:t xml:space="preserve"> “</w:t>
+            </w:r>
+            <w:r>
+              <w:rPr>
+                <w:rFonts w:ascii="TH SarabunPSK" w:hAnsi="TH SarabunPSK" w:cs="TH SarabunPSK"/>
+                <w:sz w:val="32"/>
+                <w:szCs w:val="32"/>
+                <w:lang w:bidi="th-TH"/>
+              </w:rPr>
+              <w:t>Please enter a valid phone number!!</w:t>
+            </w:r>
+            <w:r>
+              <w:rPr>
+                <w:rFonts w:ascii="TH SarabunPSK" w:hAnsi="TH SarabunPSK" w:cs="TH SarabunPSK" w:hint="cs"/>
+                <w:sz w:val="32"/>
+                <w:szCs w:val="32"/>
+                <w:cs/>
+                <w:lang w:bidi="th-TH"/>
+              </w:rPr>
+              <w:t>”</w:t>
+            </w:r>
+            <w:r>
+              <w:rPr>
+                <w:rFonts w:ascii="TH SarabunPSK" w:hAnsi="TH SarabunPSK" w:cs="TH SarabunPSK" w:hint="cs"/>
+                <w:sz w:val="32"/>
+                <w:szCs w:val="32"/>
+                <w:cs/>
+                <w:lang w:bidi="th-TH"/>
+              </w:rPr>
+              <w:t xml:space="preserve">แทนที่จะเป็น </w:t>
+            </w:r>
+            <w:r>
+              <w:rPr>
+                <w:rFonts w:ascii="TH SarabunPSK" w:hAnsi="TH SarabunPSK" w:cs="TH SarabunPSK"/>
+                <w:sz w:val="32"/>
+                <w:szCs w:val="32"/>
+                <w:lang w:bidi="th-TH"/>
+              </w:rPr>
+              <w:t>“</w:t>
+            </w:r>
+            <w:r>
+              <w:rPr>
+                <w:rFonts w:ascii="TH SarabunPSK" w:hAnsi="TH SarabunPSK" w:cs="TH SarabunPSK" w:hint="cs"/>
+                <w:sz w:val="32"/>
+                <w:szCs w:val="32"/>
+                <w:lang w:bidi="th-TH"/>
+              </w:rPr>
+              <w:t>Please enter your phone number</w:t>
+            </w:r>
+            <w:r>
+              <w:rPr>
+                <w:rFonts w:ascii="TH SarabunPSK" w:hAnsi="TH SarabunPSK" w:cs="TH SarabunPSK" w:hint="cs"/>
+                <w:sz w:val="32"/>
+                <w:szCs w:val="32"/>
+                <w:cs/>
+                <w:lang w:bidi="th-TH"/>
+              </w:rPr>
+              <w:t>!!</w:t>
+            </w:r>
+            <w:r>
+              <w:rPr>
+                <w:rFonts w:ascii="TH SarabunPSK" w:hAnsi="TH SarabunPSK" w:cs="TH SarabunPSK"/>
+                <w:sz w:val="32"/>
+                <w:szCs w:val="32"/>
+                <w:lang w:bidi="th-TH"/>
+              </w:rPr>
+              <w:t xml:space="preserve">” </w:t>
+            </w:r>
+            <w:r>
+              <w:rPr>
+                <w:rFonts w:ascii="TH SarabunPSK" w:hAnsi="TH SarabunPSK" w:cs="TH SarabunPSK" w:hint="cs"/>
+                <w:sz w:val="32"/>
+                <w:szCs w:val="32"/>
+                <w:cs/>
+                <w:lang w:bidi="th-TH"/>
+              </w:rPr>
+              <w:t>ตามที่คาดหวังไว้</w:t>
+            </w:r>
           </w:p>
         </w:tc>
         <w:tc>
@@ -13865,18 +15838,76 @@
           </w:tcPr>
           <w:p>
             <w:pPr>
-              <w:rPr>
-                <w:rFonts w:ascii="TH SarabunPSK" w:hAnsi="TH SarabunPSK" w:cs="TH SarabunPSK"/>
-                <w:sz w:val="32"/>
-                <w:szCs w:val="32"/>
-                <w:lang w:bidi="th-TH"/>
-              </w:rPr>
-            </w:pPr>
-          </w:p>
-        </w:tc>
-        <w:tc>
-          <w:tcPr>
-            <w:tcW w:w="1352" w:type="dxa"/>
+              <w:jc w:val="center"/>
+              <w:rPr>
+                <w:rFonts w:ascii="TH SarabunPSK" w:hAnsi="TH SarabunPSK" w:cs="TH SarabunPSK"/>
+                <w:sz w:val="32"/>
+                <w:szCs w:val="32"/>
+                <w:lang w:bidi="th-TH"/>
+              </w:rPr>
+            </w:pPr>
+            <w:r>
+              <w:rPr>
+                <w:rFonts w:ascii="TH SarabunPSK" w:hAnsi="TH SarabunPSK" w:cs="TH SarabunPSK" w:hint="cs"/>
+                <w:noProof/>
+                <w:sz w:val="32"/>
+                <w:szCs w:val="32"/>
+                <w:lang w:bidi="th-TH"/>
+              </w:rPr>
+              <w:drawing>
+                <wp:inline distT="0" distB="0" distL="0" distR="0" wp14:anchorId="7CEAE184" wp14:editId="59DA7DBC">
+                  <wp:extent cx="216464" cy="190841"/>
+                  <wp:effectExtent l="0" t="0" r="0" b="0"/>
+                  <wp:docPr id="852980895" name="Picture 852980895"/>
+                  <wp:cNvGraphicFramePr>
+                    <a:graphicFrameLocks xmlns:a="http://schemas.openxmlformats.org/drawingml/2006/main" noChangeAspect="1"/>
+                  </wp:cNvGraphicFramePr>
+                  <a:graphic xmlns:a="http://schemas.openxmlformats.org/drawingml/2006/main">
+                    <a:graphicData uri="http://schemas.openxmlformats.org/drawingml/2006/picture">
+                      <pic:pic xmlns:pic="http://schemas.openxmlformats.org/drawingml/2006/picture">
+                        <pic:nvPicPr>
+                          <pic:cNvPr id="0" name="Picture 1"/>
+                          <pic:cNvPicPr>
+                            <a:picLocks noChangeAspect="1" noChangeArrowheads="1"/>
+                          </pic:cNvPicPr>
+                        </pic:nvPicPr>
+                        <pic:blipFill>
+                          <a:blip r:embed="rId9" cstate="print">
+                            <a:extLst>
+                              <a:ext uri="{28A0092B-C50C-407E-A947-70E740481C1C}">
+                                <a14:useLocalDpi xmlns:a14="http://schemas.microsoft.com/office/drawing/2010/main" val="0"/>
+                              </a:ext>
+                            </a:extLst>
+                          </a:blip>
+                          <a:srcRect/>
+                          <a:stretch>
+                            <a:fillRect/>
+                          </a:stretch>
+                        </pic:blipFill>
+                        <pic:spPr bwMode="auto">
+                          <a:xfrm>
+                            <a:off x="0" y="0"/>
+                            <a:ext cx="250653" cy="220983"/>
+                          </a:xfrm>
+                          <a:prstGeom prst="rect">
+                            <a:avLst/>
+                          </a:prstGeom>
+                          <a:noFill/>
+                          <a:ln>
+                            <a:noFill/>
+                          </a:ln>
+                        </pic:spPr>
+                      </pic:pic>
+                    </a:graphicData>
+                  </a:graphic>
+                </wp:inline>
+              </w:drawing>
+            </w:r>
+          </w:p>
+        </w:tc>
+        <w:tc>
+          <w:tcPr>
+            <w:tcW w:w="1886" w:type="dxa"/>
           </w:tcPr>
           <w:p>
             <w:pPr>
@@ -13901,6 +15932,50 @@
           <w:lang w:bidi="th-TH"/>
         </w:rPr>
       </w:pPr>
+    </w:p>
+    <w:p>
+      <w:pPr>
+        <w:spacing w:before="240"/>
+        <w:rPr>
+          <w:rFonts w:ascii="TH SarabunPSK" w:hAnsi="TH SarabunPSK" w:cs="TH SarabunPSK"/>
+          <w:sz w:val="32"/>
+          <w:szCs w:val="32"/>
+          <w:lang w:bidi="th-TH"/>
+        </w:rPr>
+      </w:pPr>
+    </w:p>
+    <w:p>
+      <w:pPr>
+        <w:spacing w:before="240"/>
+        <w:rPr>
+          <w:rFonts w:ascii="TH SarabunPSK" w:hAnsi="TH SarabunPSK" w:cs="TH SarabunPSK"/>
+          <w:sz w:val="32"/>
+          <w:szCs w:val="32"/>
+          <w:lang w:bidi="th-TH"/>
+        </w:rPr>
+      </w:pPr>
+    </w:p>
+    <w:p>
+      <w:pPr>
+        <w:spacing w:before="240"/>
+        <w:rPr>
+          <w:rFonts w:ascii="TH SarabunPSK" w:hAnsi="TH SarabunPSK" w:cs="TH SarabunPSK"/>
+          <w:sz w:val="32"/>
+          <w:szCs w:val="32"/>
+          <w:lang w:bidi="th-TH"/>
+        </w:rPr>
+      </w:pPr>
+    </w:p>
+    <w:p>
+      <w:pPr>
+        <w:spacing w:before="240"/>
+        <w:rPr>
+          <w:rFonts w:ascii="TH SarabunPSK" w:hAnsi="TH SarabunPSK" w:cs="TH SarabunPSK"/>
+          <w:sz w:val="32"/>
+          <w:szCs w:val="32"/>
+          <w:lang w:bidi="th-TH"/>
+        </w:rPr>
+      </w:pPr>
       <w:r>
         <w:rPr>
           <w:rFonts w:ascii="TH SarabunPSK" w:hAnsi="TH SarabunPSK" w:cs="TH SarabunPSK" w:hint="cs"/>
@@ -13908,6 +15983,7 @@
           <w:szCs w:val="32"/>
           <w:lang w:bidi="th-TH"/>
         </w:rPr>
+        <w:lastRenderedPageBreak/>
         <w:t>5</w:t>
       </w:r>
       <w:r>
@@ -14769,7 +16845,6 @@
                 <w:cs/>
                 <w:lang w:bidi="th-TH"/>
               </w:rPr>
-              <w:lastRenderedPageBreak/>
               <w:t>รวม</w:t>
             </w:r>
           </w:p>
@@ -17422,7 +19497,6 @@
   <w:style w:type="character" w:default="1" w:styleId="DefaultParagraphFont">
     <w:name w:val="Default Paragraph Font"/>
     <w:uiPriority w:val="1"/>
-    <w:semiHidden/>
     <w:unhideWhenUsed/>
   </w:style>
   <w:style w:type="table" w:default="1" w:styleId="TableNormal">

</xml_diff>

<commit_message>
test(lab4) : Update documentation
</commit_message>
<xml_diff>
--- a/Lab4_TestScript.docx
+++ b/Lab4_TestScript.docx
@@ -1130,6 +1130,46 @@
     </w:p>
     <w:p>
       <w:pPr>
+        <w:rPr>
+          <w:rFonts w:ascii="TH SarabunPSK" w:hAnsi="TH SarabunPSK" w:cs="TH SarabunPSK"/>
+          <w:sz w:val="32"/>
+          <w:szCs w:val="32"/>
+          <w:lang w:bidi="th-TH"/>
+        </w:rPr>
+      </w:pPr>
+    </w:p>
+    <w:p>
+      <w:pPr>
+        <w:rPr>
+          <w:rFonts w:ascii="TH SarabunPSK" w:hAnsi="TH SarabunPSK" w:cs="TH SarabunPSK"/>
+          <w:sz w:val="32"/>
+          <w:szCs w:val="32"/>
+          <w:lang w:bidi="th-TH"/>
+        </w:rPr>
+      </w:pPr>
+    </w:p>
+    <w:p>
+      <w:pPr>
+        <w:rPr>
+          <w:rFonts w:ascii="TH SarabunPSK" w:hAnsi="TH SarabunPSK" w:cs="TH SarabunPSK"/>
+          <w:sz w:val="32"/>
+          <w:szCs w:val="32"/>
+          <w:lang w:bidi="th-TH"/>
+        </w:rPr>
+      </w:pPr>
+    </w:p>
+    <w:p>
+      <w:pPr>
+        <w:rPr>
+          <w:rFonts w:ascii="TH SarabunPSK" w:hAnsi="TH SarabunPSK" w:cs="TH SarabunPSK"/>
+          <w:sz w:val="32"/>
+          <w:szCs w:val="32"/>
+          <w:lang w:bidi="th-TH"/>
+        </w:rPr>
+      </w:pPr>
+    </w:p>
+    <w:p>
+      <w:pPr>
         <w:pStyle w:val="ListParagraph"/>
         <w:numPr>
           <w:ilvl w:val="0"/>
@@ -1150,6 +1190,7 @@
           <w:cs/>
           <w:lang w:bidi="th-TH"/>
         </w:rPr>
+        <w:lastRenderedPageBreak/>
         <w:t>สภาพแวดล้อมในการทดสอบ (</w:t>
       </w:r>
       <w:r>
@@ -1244,35 +1285,210 @@
           <w:rFonts w:ascii="TH SarabunPSK" w:hAnsi="TH SarabunPSK" w:cs="TH SarabunPSK"/>
           <w:sz w:val="32"/>
           <w:szCs w:val="32"/>
+          <w:lang w:bidi="th-TH"/>
         </w:rPr>
       </w:pPr>
       <w:r>
         <w:rPr>
-          <w:rFonts w:ascii="TH SarabunPSK" w:hAnsi="TH SarabunPSK" w:cs="TH SarabunPSK" w:hint="cs"/>
-          <w:sz w:val="32"/>
-          <w:szCs w:val="32"/>
-        </w:rPr>
-        <w:t>______________________________________________________________________________________________________________________________________________________________</w:t>
+          <w:rFonts w:ascii="TH SarabunPSK" w:hAnsi="TH SarabunPSK" w:cs="TH SarabunPSK"/>
+          <w:sz w:val="32"/>
+          <w:szCs w:val="32"/>
+          <w:cs/>
+          <w:lang w:bidi="th-TH"/>
+        </w:rPr>
+        <w:tab/>
       </w:r>
       <w:r>
         <w:rPr>
-          <w:rFonts w:ascii="TH SarabunPSK" w:hAnsi="TH SarabunPSK" w:cs="TH SarabunPSK" w:hint="cs"/>
-          <w:sz w:val="32"/>
-          <w:szCs w:val="32"/>
-        </w:rPr>
-        <w:lastRenderedPageBreak/>
-        <w:t>______________________________________________________________________________________________________________________________________________________________</w:t>
+          <w:rFonts w:ascii="TH SarabunPSK" w:hAnsi="TH SarabunPSK" w:cs="TH SarabunPSK"/>
+          <w:sz w:val="32"/>
+          <w:szCs w:val="32"/>
+          <w:lang w:bidi="th-TH"/>
+        </w:rPr>
+        <w:t>ASUS TUF GAMING F15 FX506HC-HN111W</w:t>
       </w:r>
     </w:p>
     <w:p>
       <w:pPr>
         <w:pStyle w:val="ListParagraph"/>
-        <w:spacing w:before="240" w:line="240" w:lineRule="auto"/>
-        <w:ind w:left="357"/>
+        <w:ind w:left="360" w:firstLine="360"/>
         <w:rPr>
           <w:rFonts w:ascii="TH SarabunPSK" w:hAnsi="TH SarabunPSK" w:cs="TH SarabunPSK"/>
           <w:sz w:val="32"/>
           <w:szCs w:val="32"/>
+          <w:lang w:bidi="th-TH"/>
+        </w:rPr>
+      </w:pPr>
+      <w:r>
+        <w:rPr>
+          <w:rFonts w:ascii="TH SarabunPSK" w:hAnsi="TH SarabunPSK" w:cs="TH SarabunPSK"/>
+          <w:sz w:val="32"/>
+          <w:szCs w:val="32"/>
+          <w:lang w:bidi="th-TH"/>
+        </w:rPr>
+        <w:t>Intel Core i5-11400H</w:t>
+      </w:r>
+    </w:p>
+    <w:p>
+      <w:pPr>
+        <w:pStyle w:val="ListParagraph"/>
+        <w:ind w:left="360" w:firstLine="360"/>
+        <w:rPr>
+          <w:rFonts w:ascii="TH SarabunPSK" w:hAnsi="TH SarabunPSK" w:cs="TH SarabunPSK"/>
+          <w:sz w:val="32"/>
+          <w:szCs w:val="32"/>
+          <w:lang w:bidi="th-TH"/>
+        </w:rPr>
+      </w:pPr>
+      <w:r>
+        <w:rPr>
+          <w:rFonts w:ascii="TH SarabunPSK" w:hAnsi="TH SarabunPSK" w:cs="TH SarabunPSK"/>
+          <w:sz w:val="32"/>
+          <w:szCs w:val="32"/>
+          <w:lang w:bidi="th-TH"/>
+        </w:rPr>
+        <w:t>16</w:t>
+      </w:r>
+      <w:r>
+        <w:rPr>
+          <w:rFonts w:ascii="TH SarabunPSK" w:hAnsi="TH SarabunPSK" w:cs="TH SarabunPSK"/>
+          <w:sz w:val="32"/>
+          <w:szCs w:val="32"/>
+          <w:lang w:bidi="th-TH"/>
+        </w:rPr>
+        <w:t>GB DDR4 3200MHz</w:t>
+      </w:r>
+    </w:p>
+    <w:p>
+      <w:pPr>
+        <w:pStyle w:val="ListParagraph"/>
+        <w:ind w:left="360" w:firstLine="360"/>
+        <w:rPr>
+          <w:rFonts w:ascii="TH SarabunPSK" w:hAnsi="TH SarabunPSK" w:cs="TH SarabunPSK"/>
+          <w:sz w:val="32"/>
+          <w:szCs w:val="32"/>
+          <w:lang w:bidi="th-TH"/>
+        </w:rPr>
+      </w:pPr>
+      <w:r>
+        <w:rPr>
+          <w:rFonts w:ascii="TH SarabunPSK" w:hAnsi="TH SarabunPSK" w:cs="TH SarabunPSK"/>
+          <w:sz w:val="32"/>
+          <w:szCs w:val="32"/>
+          <w:lang w:bidi="th-TH"/>
+        </w:rPr>
+        <w:t>512GB PCIe/</w:t>
+      </w:r>
+      <w:proofErr w:type="spellStart"/>
+      <w:r>
+        <w:rPr>
+          <w:rFonts w:ascii="TH SarabunPSK" w:hAnsi="TH SarabunPSK" w:cs="TH SarabunPSK"/>
+          <w:sz w:val="32"/>
+          <w:szCs w:val="32"/>
+          <w:lang w:bidi="th-TH"/>
+        </w:rPr>
+        <w:t>NVMe</w:t>
+      </w:r>
+      <w:proofErr w:type="spellEnd"/>
+      <w:r>
+        <w:rPr>
+          <w:rFonts w:ascii="TH SarabunPSK" w:hAnsi="TH SarabunPSK" w:cs="TH SarabunPSK"/>
+          <w:sz w:val="32"/>
+          <w:szCs w:val="32"/>
+          <w:lang w:bidi="th-TH"/>
+        </w:rPr>
+        <w:t xml:space="preserve"> M.2 SSD</w:t>
+      </w:r>
+    </w:p>
+    <w:p>
+      <w:pPr>
+        <w:pStyle w:val="ListParagraph"/>
+        <w:ind w:left="360" w:firstLine="360"/>
+        <w:rPr>
+          <w:rFonts w:ascii="TH SarabunPSK" w:hAnsi="TH SarabunPSK" w:cs="TH SarabunPSK"/>
+          <w:sz w:val="32"/>
+          <w:szCs w:val="32"/>
+          <w:lang w:bidi="th-TH"/>
+        </w:rPr>
+      </w:pPr>
+      <w:r>
+        <w:rPr>
+          <w:rFonts w:ascii="TH SarabunPSK" w:hAnsi="TH SarabunPSK" w:cs="TH SarabunPSK"/>
+          <w:sz w:val="32"/>
+          <w:szCs w:val="32"/>
+          <w:lang w:bidi="th-TH"/>
+        </w:rPr>
+        <w:t>5</w:t>
+      </w:r>
+      <w:r>
+        <w:rPr>
+          <w:rFonts w:ascii="TH SarabunPSK" w:hAnsi="TH SarabunPSK" w:cs="TH SarabunPSK"/>
+          <w:sz w:val="32"/>
+          <w:szCs w:val="32"/>
+          <w:lang w:bidi="th-TH"/>
+        </w:rPr>
+        <w:t>00</w:t>
+      </w:r>
+      <w:r>
+        <w:rPr>
+          <w:rFonts w:ascii="TH SarabunPSK" w:hAnsi="TH SarabunPSK" w:cs="TH SarabunPSK"/>
+          <w:sz w:val="32"/>
+          <w:szCs w:val="32"/>
+          <w:lang w:bidi="th-TH"/>
+        </w:rPr>
+        <w:t xml:space="preserve">GB </w:t>
+      </w:r>
+      <w:proofErr w:type="spellStart"/>
+      <w:r>
+        <w:rPr>
+          <w:rFonts w:ascii="TH SarabunPSK" w:hAnsi="TH SarabunPSK" w:cs="TH SarabunPSK"/>
+          <w:sz w:val="32"/>
+          <w:szCs w:val="32"/>
+          <w:lang w:bidi="th-TH"/>
+        </w:rPr>
+        <w:t>NVMe</w:t>
+      </w:r>
+      <w:proofErr w:type="spellEnd"/>
+      <w:r>
+        <w:rPr>
+          <w:rFonts w:ascii="TH SarabunPSK" w:hAnsi="TH SarabunPSK" w:cs="TH SarabunPSK"/>
+          <w:sz w:val="32"/>
+          <w:szCs w:val="32"/>
+          <w:lang w:bidi="th-TH"/>
+        </w:rPr>
+        <w:t xml:space="preserve"> WD Green SN350</w:t>
+      </w:r>
+    </w:p>
+    <w:p>
+      <w:pPr>
+        <w:pStyle w:val="ListParagraph"/>
+        <w:ind w:left="360" w:firstLine="360"/>
+        <w:rPr>
+          <w:rFonts w:ascii="TH SarabunPSK" w:hAnsi="TH SarabunPSK" w:cs="TH SarabunPSK"/>
+          <w:sz w:val="32"/>
+          <w:szCs w:val="32"/>
+          <w:lang w:bidi="th-TH"/>
+        </w:rPr>
+      </w:pPr>
+      <w:r>
+        <w:rPr>
+          <w:rFonts w:ascii="TH SarabunPSK" w:hAnsi="TH SarabunPSK" w:cs="TH SarabunPSK"/>
+          <w:sz w:val="32"/>
+          <w:szCs w:val="32"/>
+          <w:lang w:bidi="th-TH"/>
+        </w:rPr>
+        <w:t>Nvidia GeForce RTX 3050 4 GB GDDR6</w:t>
+      </w:r>
+    </w:p>
+    <w:p>
+      <w:pPr>
+        <w:pStyle w:val="ListParagraph"/>
+        <w:ind w:left="360" w:firstLine="360"/>
+        <w:rPr>
+          <w:rFonts w:ascii="TH SarabunPSK" w:hAnsi="TH SarabunPSK" w:cs="TH SarabunPSK"/>
+          <w:sz w:val="32"/>
+          <w:szCs w:val="32"/>
+          <w:lang w:bidi="th-TH"/>
         </w:rPr>
       </w:pPr>
     </w:p>
@@ -1346,7 +1562,81 @@
     <w:p>
       <w:pPr>
         <w:pStyle w:val="ListParagraph"/>
-        <w:ind w:left="360"/>
+        <w:spacing w:before="240" w:line="240" w:lineRule="auto"/>
+        <w:ind w:left="357"/>
+        <w:rPr>
+          <w:rFonts w:ascii="TH SarabunPSK" w:hAnsi="TH SarabunPSK" w:cs="TH SarabunPSK"/>
+          <w:sz w:val="32"/>
+          <w:szCs w:val="32"/>
+          <w:lang w:bidi="th-TH"/>
+        </w:rPr>
+      </w:pPr>
+      <w:r>
+        <w:rPr>
+          <w:rFonts w:ascii="TH SarabunPSK" w:hAnsi="TH SarabunPSK" w:cs="TH SarabunPSK"/>
+          <w:sz w:val="32"/>
+          <w:szCs w:val="32"/>
+          <w:lang w:bidi="th-TH"/>
+        </w:rPr>
+        <w:tab/>
+      </w:r>
+      <w:proofErr w:type="spellStart"/>
+      <w:r>
+        <w:rPr>
+          <w:rFonts w:ascii="TH SarabunPSK" w:hAnsi="TH SarabunPSK" w:cs="TH SarabunPSK"/>
+          <w:sz w:val="32"/>
+          <w:szCs w:val="32"/>
+          <w:lang w:bidi="th-TH"/>
+        </w:rPr>
+        <w:t>VSCode</w:t>
+      </w:r>
+      <w:proofErr w:type="spellEnd"/>
+      <w:r>
+        <w:rPr>
+          <w:rFonts w:ascii="TH SarabunPSK" w:hAnsi="TH SarabunPSK" w:cs="TH SarabunPSK"/>
+          <w:sz w:val="32"/>
+          <w:szCs w:val="32"/>
+          <w:lang w:bidi="th-TH"/>
+        </w:rPr>
+        <w:t xml:space="preserve"> Version 1.107.1</w:t>
+      </w:r>
+    </w:p>
+    <w:p>
+      <w:pPr>
+        <w:pStyle w:val="ListParagraph"/>
+        <w:spacing w:before="240" w:line="240" w:lineRule="auto"/>
+        <w:ind w:left="357"/>
+        <w:rPr>
+          <w:rFonts w:ascii="TH SarabunPSK" w:hAnsi="TH SarabunPSK" w:cs="TH SarabunPSK" w:hint="cs"/>
+          <w:sz w:val="32"/>
+          <w:szCs w:val="32"/>
+          <w:cs/>
+          <w:lang w:bidi="th-TH"/>
+        </w:rPr>
+      </w:pPr>
+      <w:r>
+        <w:rPr>
+          <w:rFonts w:ascii="TH SarabunPSK" w:hAnsi="TH SarabunPSK" w:cs="TH SarabunPSK"/>
+          <w:sz w:val="32"/>
+          <w:szCs w:val="32"/>
+          <w:lang w:bidi="th-TH"/>
+        </w:rPr>
+        <w:tab/>
+      </w:r>
+      <w:r>
+        <w:rPr>
+          <w:rFonts w:ascii="TH SarabunPSK" w:hAnsi="TH SarabunPSK" w:cs="TH SarabunPSK"/>
+          <w:sz w:val="32"/>
+          <w:szCs w:val="32"/>
+          <w:lang w:bidi="th-TH"/>
+        </w:rPr>
+        <w:t>Robot Framework 7.4.1</w:t>
+      </w:r>
+    </w:p>
+    <w:p>
+      <w:pPr>
+        <w:pStyle w:val="ListParagraph"/>
+        <w:ind w:left="360" w:firstLine="360"/>
         <w:rPr>
           <w:rFonts w:ascii="TH SarabunPSK" w:hAnsi="TH SarabunPSK" w:cs="TH SarabunPSK"/>
           <w:sz w:val="32"/>
@@ -1457,7 +1747,7 @@
     <w:p>
       <w:pPr>
         <w:pStyle w:val="ListParagraph"/>
-        <w:ind w:left="360"/>
+        <w:ind w:left="360" w:firstLine="360"/>
         <w:rPr>
           <w:rFonts w:ascii="TH SarabunPSK" w:hAnsi="TH SarabunPSK" w:cs="TH SarabunPSK"/>
           <w:sz w:val="32"/>
@@ -1509,7 +1799,7 @@
         <w:pStyle w:val="ListParagraph"/>
         <w:ind w:left="360"/>
         <w:rPr>
-          <w:rFonts w:ascii="TH SarabunPSK" w:hAnsi="TH SarabunPSK" w:cs="TH SarabunPSK" w:hint="cs"/>
+          <w:rFonts w:ascii="TH SarabunPSK" w:hAnsi="TH SarabunPSK" w:cs="TH SarabunPSK"/>
           <w:sz w:val="32"/>
           <w:szCs w:val="32"/>
           <w:cs/>
@@ -2778,12 +3068,22 @@
             </w:pPr>
             <w:r>
               <w:rPr>
-                <w:rFonts w:ascii="TH SarabunPSK" w:hAnsi="TH SarabunPSK" w:cs="TH SarabunPSK"/>
-                <w:sz w:val="32"/>
-                <w:szCs w:val="32"/>
-                <w:lang w:bidi="th-TH"/>
-              </w:rPr>
-              <w:t>1/1/2569</w:t>
+                <w:rFonts w:ascii="TH SarabunPSK" w:hAnsi="TH SarabunPSK" w:cs="TH SarabunPSK" w:hint="cs"/>
+                <w:sz w:val="32"/>
+                <w:szCs w:val="32"/>
+                <w:cs/>
+                <w:lang w:bidi="th-TH"/>
+              </w:rPr>
+              <w:t>1</w:t>
+            </w:r>
+            <w:r>
+              <w:rPr>
+                <w:rFonts w:ascii="TH SarabunPSK" w:hAnsi="TH SarabunPSK" w:cs="TH SarabunPSK"/>
+                <w:sz w:val="32"/>
+                <w:szCs w:val="32"/>
+                <w:lang w:bidi="th-TH"/>
+              </w:rPr>
+              <w:t>/1/2569</w:t>
             </w:r>
           </w:p>
         </w:tc>
@@ -3877,7 +4177,7 @@
           <w:p>
             <w:pPr>
               <w:rPr>
-                <w:rFonts w:ascii="TH SarabunPSK" w:hAnsi="TH SarabunPSK" w:cs="TH SarabunPSK" w:hint="cs"/>
+                <w:rFonts w:ascii="TH SarabunPSK" w:hAnsi="TH SarabunPSK" w:cs="TH SarabunPSK"/>
                 <w:sz w:val="32"/>
                 <w:szCs w:val="32"/>
                 <w:cs/>
@@ -7360,7 +7660,17 @@
                 <w:cs/>
                 <w:lang w:bidi="th-TH"/>
               </w:rPr>
-              <w:t>1/1/2569</w:t>
+              <w:t>2</w:t>
+            </w:r>
+            <w:r>
+              <w:rPr>
+                <w:rFonts w:ascii="TH SarabunPSK" w:hAnsi="TH SarabunPSK" w:cs="TH SarabunPSK" w:hint="cs"/>
+                <w:sz w:val="32"/>
+                <w:szCs w:val="32"/>
+                <w:cs/>
+                <w:lang w:bidi="th-TH"/>
+              </w:rPr>
+              <w:t>/1/2569</w:t>
             </w:r>
           </w:p>
         </w:tc>
@@ -8926,7 +9236,7 @@
           <w:p>
             <w:pPr>
               <w:rPr>
-                <w:rFonts w:ascii="TH SarabunPSK" w:hAnsi="TH SarabunPSK" w:cs="TH SarabunPSK" w:hint="cs"/>
+                <w:rFonts w:ascii="TH SarabunPSK" w:hAnsi="TH SarabunPSK" w:cs="TH SarabunPSK"/>
                 <w:sz w:val="32"/>
                 <w:szCs w:val="32"/>
                 <w:cs/>
@@ -10527,17 +10837,7 @@
                 <w:cs/>
                 <w:lang w:bidi="th-TH"/>
               </w:rPr>
-              <w:t xml:space="preserve"> </w:t>
-            </w:r>
-            <w:r>
-              <w:rPr>
-                <w:rFonts w:ascii="TH SarabunPSK" w:hAnsi="TH SarabunPSK" w:cs="TH SarabunPSK" w:hint="cs"/>
-                <w:sz w:val="32"/>
-                <w:szCs w:val="32"/>
-                <w:cs/>
-                <w:lang w:bidi="th-TH"/>
-              </w:rPr>
-              <w:t xml:space="preserve">และอยู่ในหน้า </w:t>
+              <w:t xml:space="preserve"> และอยู่ในหน้า </w:t>
             </w:r>
             <w:r>
               <w:rPr>
@@ -11953,17 +12253,7 @@
                 <w:cs/>
                 <w:lang w:bidi="th-TH"/>
               </w:rPr>
-              <w:t xml:space="preserve"> </w:t>
-            </w:r>
-            <w:r>
-              <w:rPr>
-                <w:rFonts w:ascii="TH SarabunPSK" w:hAnsi="TH SarabunPSK" w:cs="TH SarabunPSK" w:hint="cs"/>
-                <w:sz w:val="32"/>
-                <w:szCs w:val="32"/>
-                <w:cs/>
-                <w:lang w:bidi="th-TH"/>
-              </w:rPr>
-              <w:t>และอยู่</w:t>
+              <w:t xml:space="preserve"> และอยู่</w:t>
             </w:r>
             <w:r>
               <w:rPr>
@@ -12758,17 +13048,7 @@
                 <w:cs/>
                 <w:lang w:bidi="th-TH"/>
               </w:rPr>
-              <w:t xml:space="preserve"> </w:t>
-            </w:r>
-            <w:r>
-              <w:rPr>
-                <w:rFonts w:ascii="TH SarabunPSK" w:hAnsi="TH SarabunPSK" w:cs="TH SarabunPSK" w:hint="cs"/>
-                <w:sz w:val="32"/>
-                <w:szCs w:val="32"/>
-                <w:cs/>
-                <w:lang w:bidi="th-TH"/>
-              </w:rPr>
-              <w:t xml:space="preserve">และอยู่ในหน้า </w:t>
+              <w:t xml:space="preserve"> และอยู่ในหน้า </w:t>
             </w:r>
             <w:r>
               <w:rPr>
@@ -14076,7 +14356,7 @@
           <w:p>
             <w:pPr>
               <w:rPr>
-                <w:rFonts w:ascii="TH SarabunPSK" w:hAnsi="TH SarabunPSK" w:cs="TH SarabunPSK" w:hint="cs"/>
+                <w:rFonts w:ascii="TH SarabunPSK" w:hAnsi="TH SarabunPSK" w:cs="TH SarabunPSK"/>
                 <w:sz w:val="32"/>
                 <w:szCs w:val="32"/>
                 <w:cs/>
@@ -14199,7 +14479,7 @@
             <w:pPr>
               <w:jc w:val="center"/>
               <w:rPr>
-                <w:rFonts w:ascii="TH SarabunPSK" w:hAnsi="TH SarabunPSK" w:cs="TH SarabunPSK" w:hint="cs"/>
+                <w:rFonts w:ascii="TH SarabunPSK" w:hAnsi="TH SarabunPSK" w:cs="TH SarabunPSK"/>
                 <w:sz w:val="32"/>
                 <w:szCs w:val="32"/>
                 <w:lang w:bidi="th-TH"/>
@@ -16440,13 +16720,24 @@
           </w:tcPr>
           <w:p>
             <w:pPr>
-              <w:rPr>
-                <w:rFonts w:ascii="TH SarabunPSK" w:hAnsi="TH SarabunPSK" w:cs="TH SarabunPSK"/>
-                <w:sz w:val="32"/>
-                <w:szCs w:val="32"/>
-                <w:lang w:bidi="th-TH"/>
-              </w:rPr>
-            </w:pPr>
+              <w:jc w:val="center"/>
+              <w:rPr>
+                <w:rFonts w:ascii="TH SarabunPSK" w:hAnsi="TH SarabunPSK" w:cs="TH SarabunPSK"/>
+                <w:sz w:val="32"/>
+                <w:szCs w:val="32"/>
+                <w:lang w:bidi="th-TH"/>
+              </w:rPr>
+            </w:pPr>
+            <w:r>
+              <w:rPr>
+                <w:rFonts w:ascii="TH SarabunPSK" w:hAnsi="TH SarabunPSK" w:cs="TH SarabunPSK" w:hint="cs"/>
+                <w:sz w:val="32"/>
+                <w:szCs w:val="32"/>
+                <w:cs/>
+                <w:lang w:bidi="th-TH"/>
+              </w:rPr>
+              <w:t>4</w:t>
+            </w:r>
           </w:p>
         </w:tc>
         <w:tc>
@@ -16455,13 +16746,24 @@
           </w:tcPr>
           <w:p>
             <w:pPr>
-              <w:rPr>
-                <w:rFonts w:ascii="TH SarabunPSK" w:hAnsi="TH SarabunPSK" w:cs="TH SarabunPSK"/>
-                <w:sz w:val="32"/>
-                <w:szCs w:val="32"/>
-                <w:lang w:bidi="th-TH"/>
-              </w:rPr>
-            </w:pPr>
+              <w:jc w:val="center"/>
+              <w:rPr>
+                <w:rFonts w:ascii="TH SarabunPSK" w:hAnsi="TH SarabunPSK" w:cs="TH SarabunPSK"/>
+                <w:sz w:val="32"/>
+                <w:szCs w:val="32"/>
+                <w:lang w:bidi="th-TH"/>
+              </w:rPr>
+            </w:pPr>
+            <w:r>
+              <w:rPr>
+                <w:rFonts w:ascii="TH SarabunPSK" w:hAnsi="TH SarabunPSK" w:cs="TH SarabunPSK" w:hint="cs"/>
+                <w:sz w:val="32"/>
+                <w:szCs w:val="32"/>
+                <w:cs/>
+                <w:lang w:bidi="th-TH"/>
+              </w:rPr>
+              <w:t>4</w:t>
+            </w:r>
           </w:p>
         </w:tc>
         <w:tc>
@@ -16470,13 +16772,24 @@
           </w:tcPr>
           <w:p>
             <w:pPr>
-              <w:rPr>
-                <w:rFonts w:ascii="TH SarabunPSK" w:hAnsi="TH SarabunPSK" w:cs="TH SarabunPSK"/>
-                <w:sz w:val="32"/>
-                <w:szCs w:val="32"/>
-                <w:lang w:bidi="th-TH"/>
-              </w:rPr>
-            </w:pPr>
+              <w:jc w:val="center"/>
+              <w:rPr>
+                <w:rFonts w:ascii="TH SarabunPSK" w:hAnsi="TH SarabunPSK" w:cs="TH SarabunPSK"/>
+                <w:sz w:val="32"/>
+                <w:szCs w:val="32"/>
+                <w:lang w:bidi="th-TH"/>
+              </w:rPr>
+            </w:pPr>
+            <w:r>
+              <w:rPr>
+                <w:rFonts w:ascii="TH SarabunPSK" w:hAnsi="TH SarabunPSK" w:cs="TH SarabunPSK" w:hint="cs"/>
+                <w:sz w:val="32"/>
+                <w:szCs w:val="32"/>
+                <w:cs/>
+                <w:lang w:bidi="th-TH"/>
+              </w:rPr>
+              <w:t>0</w:t>
+            </w:r>
           </w:p>
         </w:tc>
         <w:tc>
@@ -16485,13 +16798,24 @@
           </w:tcPr>
           <w:p>
             <w:pPr>
-              <w:rPr>
-                <w:rFonts w:ascii="TH SarabunPSK" w:hAnsi="TH SarabunPSK" w:cs="TH SarabunPSK"/>
-                <w:sz w:val="32"/>
-                <w:szCs w:val="32"/>
-                <w:lang w:bidi="th-TH"/>
-              </w:rPr>
-            </w:pPr>
+              <w:jc w:val="center"/>
+              <w:rPr>
+                <w:rFonts w:ascii="TH SarabunPSK" w:hAnsi="TH SarabunPSK" w:cs="TH SarabunPSK"/>
+                <w:sz w:val="32"/>
+                <w:szCs w:val="32"/>
+                <w:lang w:bidi="th-TH"/>
+              </w:rPr>
+            </w:pPr>
+            <w:r>
+              <w:rPr>
+                <w:rFonts w:ascii="TH SarabunPSK" w:hAnsi="TH SarabunPSK" w:cs="TH SarabunPSK" w:hint="cs"/>
+                <w:sz w:val="32"/>
+                <w:szCs w:val="32"/>
+                <w:cs/>
+                <w:lang w:bidi="th-TH"/>
+              </w:rPr>
+              <w:t>0</w:t>
+            </w:r>
           </w:p>
         </w:tc>
         <w:tc>
@@ -16500,13 +16824,24 @@
           </w:tcPr>
           <w:p>
             <w:pPr>
-              <w:rPr>
-                <w:rFonts w:ascii="TH SarabunPSK" w:hAnsi="TH SarabunPSK" w:cs="TH SarabunPSK"/>
-                <w:sz w:val="32"/>
-                <w:szCs w:val="32"/>
-                <w:lang w:bidi="th-TH"/>
-              </w:rPr>
-            </w:pPr>
+              <w:jc w:val="center"/>
+              <w:rPr>
+                <w:rFonts w:ascii="TH SarabunPSK" w:hAnsi="TH SarabunPSK" w:cs="TH SarabunPSK"/>
+                <w:sz w:val="32"/>
+                <w:szCs w:val="32"/>
+                <w:lang w:bidi="th-TH"/>
+              </w:rPr>
+            </w:pPr>
+            <w:r>
+              <w:rPr>
+                <w:rFonts w:ascii="TH SarabunPSK" w:hAnsi="TH SarabunPSK" w:cs="TH SarabunPSK" w:hint="cs"/>
+                <w:sz w:val="32"/>
+                <w:szCs w:val="32"/>
+                <w:cs/>
+                <w:lang w:bidi="th-TH"/>
+              </w:rPr>
+              <w:t>0</w:t>
+            </w:r>
           </w:p>
         </w:tc>
         <w:tc>
@@ -16515,6 +16850,7 @@
           </w:tcPr>
           <w:p>
             <w:pPr>
+              <w:jc w:val="center"/>
               <w:rPr>
                 <w:rFonts w:ascii="TH SarabunPSK" w:hAnsi="TH SarabunPSK" w:cs="TH SarabunPSK"/>
                 <w:sz w:val="32"/>
@@ -16530,6 +16866,7 @@
           </w:tcPr>
           <w:p>
             <w:pPr>
+              <w:jc w:val="center"/>
               <w:rPr>
                 <w:rFonts w:ascii="TH SarabunPSK" w:hAnsi="TH SarabunPSK" w:cs="TH SarabunPSK"/>
                 <w:sz w:val="32"/>
@@ -16692,13 +17029,27 @@
           </w:tcPr>
           <w:p>
             <w:pPr>
-              <w:rPr>
-                <w:rFonts w:ascii="TH SarabunPSK" w:hAnsi="TH SarabunPSK" w:cs="TH SarabunPSK"/>
-                <w:sz w:val="32"/>
-                <w:szCs w:val="32"/>
-                <w:lang w:bidi="th-TH"/>
-              </w:rPr>
-            </w:pPr>
+              <w:tabs>
+                <w:tab w:val="left" w:pos="792"/>
+              </w:tabs>
+              <w:jc w:val="center"/>
+              <w:rPr>
+                <w:rFonts w:ascii="TH SarabunPSK" w:hAnsi="TH SarabunPSK" w:cs="TH SarabunPSK"/>
+                <w:sz w:val="32"/>
+                <w:szCs w:val="32"/>
+                <w:lang w:bidi="th-TH"/>
+              </w:rPr>
+            </w:pPr>
+            <w:r>
+              <w:rPr>
+                <w:rFonts w:ascii="TH SarabunPSK" w:hAnsi="TH SarabunPSK" w:cs="TH SarabunPSK" w:hint="cs"/>
+                <w:sz w:val="32"/>
+                <w:szCs w:val="32"/>
+                <w:cs/>
+                <w:lang w:bidi="th-TH"/>
+              </w:rPr>
+              <w:t>11</w:t>
+            </w:r>
           </w:p>
         </w:tc>
         <w:tc>
@@ -16710,13 +17061,24 @@
           </w:tcPr>
           <w:p>
             <w:pPr>
-              <w:rPr>
-                <w:rFonts w:ascii="TH SarabunPSK" w:hAnsi="TH SarabunPSK" w:cs="TH SarabunPSK"/>
-                <w:sz w:val="32"/>
-                <w:szCs w:val="32"/>
-                <w:lang w:bidi="th-TH"/>
-              </w:rPr>
-            </w:pPr>
+              <w:jc w:val="center"/>
+              <w:rPr>
+                <w:rFonts w:ascii="TH SarabunPSK" w:hAnsi="TH SarabunPSK" w:cs="TH SarabunPSK"/>
+                <w:sz w:val="32"/>
+                <w:szCs w:val="32"/>
+                <w:lang w:bidi="th-TH"/>
+              </w:rPr>
+            </w:pPr>
+            <w:r>
+              <w:rPr>
+                <w:rFonts w:ascii="TH SarabunPSK" w:hAnsi="TH SarabunPSK" w:cs="TH SarabunPSK" w:hint="cs"/>
+                <w:sz w:val="32"/>
+                <w:szCs w:val="32"/>
+                <w:cs/>
+                <w:lang w:bidi="th-TH"/>
+              </w:rPr>
+              <w:t>10</w:t>
+            </w:r>
           </w:p>
         </w:tc>
         <w:tc>
@@ -16728,13 +17090,24 @@
           </w:tcPr>
           <w:p>
             <w:pPr>
-              <w:rPr>
-                <w:rFonts w:ascii="TH SarabunPSK" w:hAnsi="TH SarabunPSK" w:cs="TH SarabunPSK"/>
-                <w:sz w:val="32"/>
-                <w:szCs w:val="32"/>
-                <w:lang w:bidi="th-TH"/>
-              </w:rPr>
-            </w:pPr>
+              <w:jc w:val="center"/>
+              <w:rPr>
+                <w:rFonts w:ascii="TH SarabunPSK" w:hAnsi="TH SarabunPSK" w:cs="TH SarabunPSK"/>
+                <w:sz w:val="32"/>
+                <w:szCs w:val="32"/>
+                <w:lang w:bidi="th-TH"/>
+              </w:rPr>
+            </w:pPr>
+            <w:r>
+              <w:rPr>
+                <w:rFonts w:ascii="TH SarabunPSK" w:hAnsi="TH SarabunPSK" w:cs="TH SarabunPSK" w:hint="cs"/>
+                <w:sz w:val="32"/>
+                <w:szCs w:val="32"/>
+                <w:cs/>
+                <w:lang w:bidi="th-TH"/>
+              </w:rPr>
+              <w:t>1</w:t>
+            </w:r>
           </w:p>
         </w:tc>
         <w:tc>
@@ -16746,13 +17119,24 @@
           </w:tcPr>
           <w:p>
             <w:pPr>
-              <w:rPr>
-                <w:rFonts w:ascii="TH SarabunPSK" w:hAnsi="TH SarabunPSK" w:cs="TH SarabunPSK"/>
-                <w:sz w:val="32"/>
-                <w:szCs w:val="32"/>
-                <w:lang w:bidi="th-TH"/>
-              </w:rPr>
-            </w:pPr>
+              <w:jc w:val="center"/>
+              <w:rPr>
+                <w:rFonts w:ascii="TH SarabunPSK" w:hAnsi="TH SarabunPSK" w:cs="TH SarabunPSK"/>
+                <w:sz w:val="32"/>
+                <w:szCs w:val="32"/>
+                <w:lang w:bidi="th-TH"/>
+              </w:rPr>
+            </w:pPr>
+            <w:r>
+              <w:rPr>
+                <w:rFonts w:ascii="TH SarabunPSK" w:hAnsi="TH SarabunPSK" w:cs="TH SarabunPSK" w:hint="cs"/>
+                <w:sz w:val="32"/>
+                <w:szCs w:val="32"/>
+                <w:cs/>
+                <w:lang w:bidi="th-TH"/>
+              </w:rPr>
+              <w:t>0</w:t>
+            </w:r>
           </w:p>
         </w:tc>
         <w:tc>
@@ -16764,8 +17148,30 @@
           </w:tcPr>
           <w:p>
             <w:pPr>
-              <w:rPr>
-                <w:rFonts w:ascii="TH SarabunPSK" w:hAnsi="TH SarabunPSK" w:cs="TH SarabunPSK"/>
+              <w:jc w:val="center"/>
+              <w:rPr>
+                <w:rFonts w:ascii="TH SarabunPSK" w:hAnsi="TH SarabunPSK" w:cs="TH SarabunPSK"/>
+                <w:sz w:val="32"/>
+                <w:szCs w:val="32"/>
+                <w:lang w:bidi="th-TH"/>
+              </w:rPr>
+            </w:pPr>
+            <w:r>
+              <w:rPr>
+                <w:rFonts w:ascii="TH SarabunPSK" w:hAnsi="TH SarabunPSK" w:cs="TH SarabunPSK" w:hint="cs"/>
+                <w:sz w:val="32"/>
+                <w:szCs w:val="32"/>
+                <w:cs/>
+                <w:lang w:bidi="th-TH"/>
+              </w:rPr>
+              <w:t>0</w:t>
+            </w:r>
+          </w:p>
+          <w:p>
+            <w:pPr>
+              <w:jc w:val="center"/>
+              <w:rPr>
+                <w:rFonts w:ascii="TH SarabunPSK" w:hAnsi="TH SarabunPSK" w:cs="TH SarabunPSK" w:hint="cs"/>
                 <w:sz w:val="32"/>
                 <w:szCs w:val="32"/>
                 <w:lang w:bidi="th-TH"/>
@@ -16782,13 +17188,100 @@
           </w:tcPr>
           <w:p>
             <w:pPr>
-              <w:rPr>
-                <w:rFonts w:ascii="TH SarabunPSK" w:hAnsi="TH SarabunPSK" w:cs="TH SarabunPSK"/>
-                <w:sz w:val="32"/>
-                <w:szCs w:val="32"/>
-                <w:lang w:bidi="th-TH"/>
-              </w:rPr>
-            </w:pPr>
+              <w:jc w:val="center"/>
+              <w:rPr>
+                <w:rFonts w:ascii="TH SarabunPSK" w:hAnsi="TH SarabunPSK" w:cs="TH SarabunPSK" w:hint="cs"/>
+                <w:sz w:val="32"/>
+                <w:szCs w:val="32"/>
+                <w:cs/>
+                <w:lang w:bidi="th-TH"/>
+              </w:rPr>
+            </w:pPr>
+            <w:r>
+              <w:rPr>
+                <w:rFonts w:ascii="TH SarabunPSK" w:hAnsi="TH SarabunPSK" w:cs="TH SarabunPSK" w:hint="cs"/>
+                <w:sz w:val="32"/>
+                <w:szCs w:val="32"/>
+                <w:cs/>
+                <w:lang w:bidi="th-TH"/>
+              </w:rPr>
+              <w:t>ในส่วนที่</w:t>
+            </w:r>
+            <w:r>
+              <w:rPr>
+                <w:rFonts w:ascii="TH SarabunPSK" w:hAnsi="TH SarabunPSK" w:cs="TH SarabunPSK"/>
+                <w:sz w:val="32"/>
+                <w:szCs w:val="32"/>
+                <w:lang w:bidi="th-TH"/>
+              </w:rPr>
+              <w:t xml:space="preserve"> Fail </w:t>
+            </w:r>
+            <w:r>
+              <w:rPr>
+                <w:rFonts w:ascii="TH SarabunPSK" w:hAnsi="TH SarabunPSK" w:cs="TH SarabunPSK" w:hint="cs"/>
+                <w:sz w:val="32"/>
+                <w:szCs w:val="32"/>
+                <w:cs/>
+                <w:lang w:bidi="th-TH"/>
+              </w:rPr>
+              <w:t>คือ</w:t>
+            </w:r>
+            <w:r>
+              <w:rPr>
+                <w:rFonts w:ascii="TH SarabunPSK" w:hAnsi="TH SarabunPSK" w:cs="TH SarabunPSK"/>
+                <w:sz w:val="32"/>
+                <w:szCs w:val="32"/>
+                <w:lang w:bidi="th-TH"/>
+              </w:rPr>
+              <w:t xml:space="preserve"> Test Case </w:t>
+            </w:r>
+            <w:r>
+              <w:rPr>
+                <w:rFonts w:ascii="TH SarabunPSK" w:hAnsi="TH SarabunPSK" w:cs="TH SarabunPSK" w:hint="cs"/>
+                <w:sz w:val="32"/>
+                <w:szCs w:val="32"/>
+                <w:lang w:bidi="th-TH"/>
+              </w:rPr>
+              <w:t>Invalid Phone Number</w:t>
+            </w:r>
+            <w:r>
+              <w:rPr>
+                <w:rFonts w:ascii="TH SarabunPSK" w:hAnsi="TH SarabunPSK" w:cs="TH SarabunPSK"/>
+                <w:sz w:val="32"/>
+                <w:szCs w:val="32"/>
+                <w:lang w:bidi="th-TH"/>
+              </w:rPr>
+              <w:t xml:space="preserve"> </w:t>
+            </w:r>
+            <w:r>
+              <w:rPr>
+                <w:rFonts w:ascii="TH SarabunPSK" w:hAnsi="TH SarabunPSK" w:cs="TH SarabunPSK" w:hint="cs"/>
+                <w:sz w:val="32"/>
+                <w:szCs w:val="32"/>
+                <w:cs/>
+                <w:lang w:bidi="th-TH"/>
+              </w:rPr>
+              <w:t>ที่ผลลัพธ์ที่ได้หลังจากการทำ</w:t>
+            </w:r>
+            <w:r>
+              <w:rPr>
+                <w:rFonts w:ascii="TH SarabunPSK" w:hAnsi="TH SarabunPSK" w:cs="TH SarabunPSK"/>
+                <w:sz w:val="32"/>
+                <w:szCs w:val="32"/>
+                <w:lang w:bidi="th-TH"/>
+              </w:rPr>
+              <w:t xml:space="preserve"> Test</w:t>
+            </w:r>
+            <w:r>
+              <w:rPr>
+                <w:rFonts w:ascii="TH SarabunPSK" w:hAnsi="TH SarabunPSK" w:cs="TH SarabunPSK" w:hint="cs"/>
+                <w:sz w:val="32"/>
+                <w:szCs w:val="32"/>
+                <w:cs/>
+                <w:lang w:bidi="th-TH"/>
+              </w:rPr>
+              <w:t xml:space="preserve"> ไม่ตรงกับผลลัพธ์ที่คาดหวัง</w:t>
+            </w:r>
           </w:p>
         </w:tc>
         <w:tc>
@@ -16800,6 +17293,7 @@
           </w:tcPr>
           <w:p>
             <w:pPr>
+              <w:jc w:val="center"/>
               <w:rPr>
                 <w:rFonts w:ascii="TH SarabunPSK" w:hAnsi="TH SarabunPSK" w:cs="TH SarabunPSK"/>
                 <w:sz w:val="32"/>
@@ -16861,13 +17355,24 @@
           </w:tcPr>
           <w:p>
             <w:pPr>
-              <w:rPr>
-                <w:rFonts w:ascii="TH SarabunPSK" w:hAnsi="TH SarabunPSK" w:cs="TH SarabunPSK"/>
-                <w:sz w:val="32"/>
-                <w:szCs w:val="32"/>
-                <w:lang w:bidi="th-TH"/>
-              </w:rPr>
-            </w:pPr>
+              <w:jc w:val="center"/>
+              <w:rPr>
+                <w:rFonts w:ascii="TH SarabunPSK" w:hAnsi="TH SarabunPSK" w:cs="TH SarabunPSK"/>
+                <w:sz w:val="32"/>
+                <w:szCs w:val="32"/>
+                <w:lang w:bidi="th-TH"/>
+              </w:rPr>
+            </w:pPr>
+            <w:r>
+              <w:rPr>
+                <w:rFonts w:ascii="TH SarabunPSK" w:hAnsi="TH SarabunPSK" w:cs="TH SarabunPSK" w:hint="cs"/>
+                <w:sz w:val="32"/>
+                <w:szCs w:val="32"/>
+                <w:cs/>
+                <w:lang w:bidi="th-TH"/>
+              </w:rPr>
+              <w:t>15</w:t>
+            </w:r>
           </w:p>
         </w:tc>
         <w:tc>
@@ -16882,13 +17387,24 @@
           </w:tcPr>
           <w:p>
             <w:pPr>
-              <w:rPr>
-                <w:rFonts w:ascii="TH SarabunPSK" w:hAnsi="TH SarabunPSK" w:cs="TH SarabunPSK"/>
-                <w:sz w:val="32"/>
-                <w:szCs w:val="32"/>
-                <w:lang w:bidi="th-TH"/>
-              </w:rPr>
-            </w:pPr>
+              <w:jc w:val="center"/>
+              <w:rPr>
+                <w:rFonts w:ascii="TH SarabunPSK" w:hAnsi="TH SarabunPSK" w:cs="TH SarabunPSK"/>
+                <w:sz w:val="32"/>
+                <w:szCs w:val="32"/>
+                <w:lang w:bidi="th-TH"/>
+              </w:rPr>
+            </w:pPr>
+            <w:r>
+              <w:rPr>
+                <w:rFonts w:ascii="TH SarabunPSK" w:hAnsi="TH SarabunPSK" w:cs="TH SarabunPSK" w:hint="cs"/>
+                <w:sz w:val="32"/>
+                <w:szCs w:val="32"/>
+                <w:cs/>
+                <w:lang w:bidi="th-TH"/>
+              </w:rPr>
+              <w:t>14</w:t>
+            </w:r>
           </w:p>
         </w:tc>
         <w:tc>
@@ -16903,13 +17419,24 @@
           </w:tcPr>
           <w:p>
             <w:pPr>
-              <w:rPr>
-                <w:rFonts w:ascii="TH SarabunPSK" w:hAnsi="TH SarabunPSK" w:cs="TH SarabunPSK"/>
-                <w:sz w:val="32"/>
-                <w:szCs w:val="32"/>
-                <w:lang w:bidi="th-TH"/>
-              </w:rPr>
-            </w:pPr>
+              <w:jc w:val="center"/>
+              <w:rPr>
+                <w:rFonts w:ascii="TH SarabunPSK" w:hAnsi="TH SarabunPSK" w:cs="TH SarabunPSK"/>
+                <w:sz w:val="32"/>
+                <w:szCs w:val="32"/>
+                <w:lang w:bidi="th-TH"/>
+              </w:rPr>
+            </w:pPr>
+            <w:r>
+              <w:rPr>
+                <w:rFonts w:ascii="TH SarabunPSK" w:hAnsi="TH SarabunPSK" w:cs="TH SarabunPSK" w:hint="cs"/>
+                <w:sz w:val="32"/>
+                <w:szCs w:val="32"/>
+                <w:cs/>
+                <w:lang w:bidi="th-TH"/>
+              </w:rPr>
+              <w:t>1</w:t>
+            </w:r>
           </w:p>
         </w:tc>
         <w:tc>
@@ -16924,13 +17451,24 @@
           </w:tcPr>
           <w:p>
             <w:pPr>
-              <w:rPr>
-                <w:rFonts w:ascii="TH SarabunPSK" w:hAnsi="TH SarabunPSK" w:cs="TH SarabunPSK"/>
-                <w:sz w:val="32"/>
-                <w:szCs w:val="32"/>
-                <w:lang w:bidi="th-TH"/>
-              </w:rPr>
-            </w:pPr>
+              <w:jc w:val="center"/>
+              <w:rPr>
+                <w:rFonts w:ascii="TH SarabunPSK" w:hAnsi="TH SarabunPSK" w:cs="TH SarabunPSK"/>
+                <w:sz w:val="32"/>
+                <w:szCs w:val="32"/>
+                <w:lang w:bidi="th-TH"/>
+              </w:rPr>
+            </w:pPr>
+            <w:r>
+              <w:rPr>
+                <w:rFonts w:ascii="TH SarabunPSK" w:hAnsi="TH SarabunPSK" w:cs="TH SarabunPSK" w:hint="cs"/>
+                <w:sz w:val="32"/>
+                <w:szCs w:val="32"/>
+                <w:cs/>
+                <w:lang w:bidi="th-TH"/>
+              </w:rPr>
+              <w:t>0</w:t>
+            </w:r>
           </w:p>
         </w:tc>
         <w:tc>
@@ -16945,13 +17483,24 @@
           </w:tcPr>
           <w:p>
             <w:pPr>
-              <w:rPr>
-                <w:rFonts w:ascii="TH SarabunPSK" w:hAnsi="TH SarabunPSK" w:cs="TH SarabunPSK"/>
-                <w:sz w:val="32"/>
-                <w:szCs w:val="32"/>
-                <w:lang w:bidi="th-TH"/>
-              </w:rPr>
-            </w:pPr>
+              <w:jc w:val="center"/>
+              <w:rPr>
+                <w:rFonts w:ascii="TH SarabunPSK" w:hAnsi="TH SarabunPSK" w:cs="TH SarabunPSK"/>
+                <w:sz w:val="32"/>
+                <w:szCs w:val="32"/>
+                <w:lang w:bidi="th-TH"/>
+              </w:rPr>
+            </w:pPr>
+            <w:r>
+              <w:rPr>
+                <w:rFonts w:ascii="TH SarabunPSK" w:hAnsi="TH SarabunPSK" w:cs="TH SarabunPSK" w:hint="cs"/>
+                <w:sz w:val="32"/>
+                <w:szCs w:val="32"/>
+                <w:cs/>
+                <w:lang w:bidi="th-TH"/>
+              </w:rPr>
+              <w:t>0</w:t>
+            </w:r>
           </w:p>
         </w:tc>
         <w:tc>
@@ -16966,6 +17515,7 @@
           </w:tcPr>
           <w:p>
             <w:pPr>
+              <w:jc w:val="center"/>
               <w:rPr>
                 <w:rFonts w:ascii="TH SarabunPSK" w:hAnsi="TH SarabunPSK" w:cs="TH SarabunPSK"/>
                 <w:sz w:val="32"/>
@@ -16987,6 +17537,7 @@
           </w:tcPr>
           <w:p>
             <w:pPr>
+              <w:jc w:val="center"/>
               <w:rPr>
                 <w:rFonts w:ascii="TH SarabunPSK" w:hAnsi="TH SarabunPSK" w:cs="TH SarabunPSK"/>
                 <w:sz w:val="32"/>
@@ -19493,6 +20044,7 @@
   <w:style w:type="paragraph" w:default="1" w:styleId="Normal">
     <w:name w:val="Normal"/>
     <w:qFormat/>
+    <w:rsid w:val="00EC662F"/>
   </w:style>
   <w:style w:type="character" w:default="1" w:styleId="DefaultParagraphFont">
     <w:name w:val="Default Paragraph Font"/>

</xml_diff>